<commit_message>
Elaborated on Techniques and Added Annotations.
</commit_message>
<xml_diff>
--- a/IntroToAI_Coursework_v2.0_KSM.docx
+++ b/IntroToAI_Coursework_v2.0_KSM.docx
@@ -4997,20 +4997,102 @@
           <w:color w:val="000000"/>
           <w:sz w:val="22"/>
           <w:szCs w:val="22"/>
+          <w:bdr w:val="none" w:sz="0" w:space="0" w:color="auto" w:frame="1"/>
+        </w:rPr>
+        <w:drawing>
+          <wp:anchor distT="0" distB="0" distL="114300" distR="114300" simplePos="0" relativeHeight="251663360" behindDoc="1" locked="0" layoutInCell="1" allowOverlap="1" wp14:anchorId="791140AC" wp14:editId="1E116CD6">
+            <wp:simplePos x="0" y="0"/>
+            <wp:positionH relativeFrom="column">
+              <wp:posOffset>2352675</wp:posOffset>
+            </wp:positionH>
+            <wp:positionV relativeFrom="paragraph">
+              <wp:posOffset>502285</wp:posOffset>
+            </wp:positionV>
+            <wp:extent cx="3427095" cy="3044190"/>
+            <wp:effectExtent l="0" t="0" r="1905" b="3810"/>
+            <wp:wrapTight wrapText="bothSides">
+              <wp:wrapPolygon edited="0">
+                <wp:start x="0" y="0"/>
+                <wp:lineTo x="0" y="21537"/>
+                <wp:lineTo x="21532" y="21537"/>
+                <wp:lineTo x="21532" y="0"/>
+                <wp:lineTo x="0" y="0"/>
+              </wp:wrapPolygon>
+            </wp:wrapTight>
+            <wp:docPr id="1" name="Picture 1"/>
+            <wp:cNvGraphicFramePr>
+              <a:graphicFrameLocks xmlns:a="http://schemas.openxmlformats.org/drawingml/2006/main" noChangeAspect="1"/>
+            </wp:cNvGraphicFramePr>
+            <a:graphic xmlns:a="http://schemas.openxmlformats.org/drawingml/2006/main">
+              <a:graphicData uri="http://schemas.openxmlformats.org/drawingml/2006/picture">
+                <pic:pic xmlns:pic="http://schemas.openxmlformats.org/drawingml/2006/picture">
+                  <pic:nvPicPr>
+                    <pic:cNvPr id="0" name="Picture 1"/>
+                    <pic:cNvPicPr>
+                      <a:picLocks noChangeAspect="1" noChangeArrowheads="1"/>
+                    </pic:cNvPicPr>
+                  </pic:nvPicPr>
+                  <pic:blipFill>
+                    <a:blip r:embed="rId13">
+                      <a:extLst>
+                        <a:ext uri="{28A0092B-C50C-407E-A947-70E740481C1C}">
+                          <a14:useLocalDpi xmlns:a14="http://schemas.microsoft.com/office/drawing/2010/main" val="0"/>
+                        </a:ext>
+                      </a:extLst>
+                    </a:blip>
+                    <a:srcRect/>
+                    <a:stretch>
+                      <a:fillRect/>
+                    </a:stretch>
+                  </pic:blipFill>
+                  <pic:spPr bwMode="auto">
+                    <a:xfrm>
+                      <a:off x="0" y="0"/>
+                      <a:ext cx="3427095" cy="3044190"/>
+                    </a:xfrm>
+                    <a:prstGeom prst="rect">
+                      <a:avLst/>
+                    </a:prstGeom>
+                    <a:noFill/>
+                    <a:ln>
+                      <a:noFill/>
+                    </a:ln>
+                  </pic:spPr>
+                </pic:pic>
+              </a:graphicData>
+            </a:graphic>
+            <wp14:sizeRelH relativeFrom="page">
+              <wp14:pctWidth>0</wp14:pctWidth>
+            </wp14:sizeRelH>
+            <wp14:sizeRelV relativeFrom="page">
+              <wp14:pctHeight>0</wp14:pctHeight>
+            </wp14:sizeRelV>
+          </wp:anchor>
+        </w:drawing>
+      </w:r>
+      <w:r>
+        <w:rPr>
+          <w:rFonts w:ascii="Arial" w:hAnsi="Arial" w:cs="Arial"/>
+          <w:b/>
+          <w:bCs/>
+          <w:noProof/>
+          <w:color w:val="000000"/>
+          <w:sz w:val="22"/>
+          <w:szCs w:val="22"/>
         </w:rPr>
         <mc:AlternateContent>
           <mc:Choice Requires="wps">
             <w:drawing>
-              <wp:anchor distT="0" distB="0" distL="114300" distR="114300" simplePos="0" relativeHeight="251667456" behindDoc="0" locked="0" layoutInCell="1" allowOverlap="1" wp14:anchorId="6060D66B" wp14:editId="46FBBE62">
+              <wp:anchor distT="0" distB="0" distL="114300" distR="114300" simplePos="0" relativeHeight="251667456" behindDoc="0" locked="0" layoutInCell="1" allowOverlap="1" wp14:anchorId="6060D66B" wp14:editId="314B8C70">
                 <wp:simplePos x="0" y="0"/>
                 <wp:positionH relativeFrom="column">
-                  <wp:posOffset>-69273</wp:posOffset>
+                  <wp:posOffset>-89210</wp:posOffset>
                 </wp:positionH>
                 <wp:positionV relativeFrom="paragraph">
-                  <wp:posOffset>568960</wp:posOffset>
+                  <wp:posOffset>481671</wp:posOffset>
                 </wp:positionV>
-                <wp:extent cx="2493818" cy="3823854"/>
-                <wp:effectExtent l="0" t="0" r="8255" b="12065"/>
+                <wp:extent cx="2493645" cy="4750419"/>
+                <wp:effectExtent l="0" t="0" r="0" b="0"/>
                 <wp:wrapNone/>
                 <wp:docPr id="8" name="Text Box 8"/>
                 <wp:cNvGraphicFramePr/>
@@ -5021,18 +5103,14 @@
                       <wps:spPr>
                         <a:xfrm>
                           <a:off x="0" y="0"/>
-                          <a:ext cx="2493818" cy="3823854"/>
+                          <a:ext cx="2493645" cy="4750419"/>
                         </a:xfrm>
                         <a:prstGeom prst="rect">
                           <a:avLst/>
                         </a:prstGeom>
-                        <a:solidFill>
-                          <a:schemeClr val="lt1"/>
-                        </a:solidFill>
+                        <a:noFill/>
                         <a:ln w="6350">
-                          <a:solidFill>
-                            <a:prstClr val="black"/>
-                          </a:solidFill>
+                          <a:noFill/>
                         </a:ln>
                       </wps:spPr>
                       <wps:txbx>
@@ -5049,7 +5127,142 @@
                                 <w:sz w:val="22"/>
                                 <w:szCs w:val="22"/>
                               </w:rPr>
-                              <w:t xml:space="preserve">We used a heatmap to represent the coefficients for 2 variables. We can see that Sales for different regions have a strong relation to Global Sales which is to be expected. For our analysis we made </w:t>
+                              <w:t xml:space="preserve">To </w:t>
+                            </w:r>
+                            <w:r>
+                              <w:rPr>
+                                <w:rFonts w:ascii="Arial" w:hAnsi="Arial" w:cs="Arial"/>
+                                <w:color w:val="000000"/>
+                                <w:sz w:val="22"/>
+                                <w:szCs w:val="22"/>
+                              </w:rPr>
+                              <w:t>better understand the</w:t>
+                            </w:r>
+                            <w:r>
+                              <w:rPr>
+                                <w:rFonts w:ascii="Arial" w:hAnsi="Arial" w:cs="Arial"/>
+                                <w:color w:val="000000"/>
+                                <w:sz w:val="22"/>
+                                <w:szCs w:val="22"/>
+                              </w:rPr>
+                              <w:t xml:space="preserve"> Pearson Co-efficient correlation, we decided to use</w:t>
+                            </w:r>
+                            <w:r>
+                              <w:rPr>
+                                <w:rFonts w:ascii="Arial" w:hAnsi="Arial" w:cs="Arial"/>
+                                <w:color w:val="000000"/>
+                                <w:sz w:val="22"/>
+                                <w:szCs w:val="22"/>
+                              </w:rPr>
+                              <w:t xml:space="preserve"> a</w:t>
+                            </w:r>
+                            <w:r>
+                              <w:rPr>
+                                <w:rFonts w:ascii="Arial" w:hAnsi="Arial" w:cs="Arial"/>
+                                <w:color w:val="000000"/>
+                                <w:sz w:val="22"/>
+                                <w:szCs w:val="22"/>
+                              </w:rPr>
+                              <w:t xml:space="preserve"> coloured</w:t>
+                            </w:r>
+                            <w:r>
+                              <w:rPr>
+                                <w:rFonts w:ascii="Arial" w:hAnsi="Arial" w:cs="Arial"/>
+                                <w:color w:val="000000"/>
+                                <w:sz w:val="22"/>
+                                <w:szCs w:val="22"/>
+                              </w:rPr>
+                              <w:t xml:space="preserve"> heatmap to represent the </w:t>
+                            </w:r>
+                            <w:r>
+                              <w:rPr>
+                                <w:rFonts w:ascii="Arial" w:hAnsi="Arial" w:cs="Arial"/>
+                                <w:color w:val="000000"/>
+                                <w:sz w:val="22"/>
+                                <w:szCs w:val="22"/>
+                              </w:rPr>
+                              <w:t>correlation</w:t>
+                            </w:r>
+                            <w:r>
+                              <w:rPr>
+                                <w:rFonts w:ascii="Arial" w:hAnsi="Arial" w:cs="Arial"/>
+                                <w:color w:val="000000"/>
+                                <w:sz w:val="22"/>
+                                <w:szCs w:val="22"/>
+                              </w:rPr>
+                              <w:t xml:space="preserve">. </w:t>
+                            </w:r>
+                            <w:r>
+                              <w:rPr>
+                                <w:rFonts w:ascii="Arial" w:hAnsi="Arial" w:cs="Arial"/>
+                                <w:color w:val="000000"/>
+                                <w:sz w:val="22"/>
+                                <w:szCs w:val="22"/>
+                              </w:rPr>
+                              <w:t xml:space="preserve">Greater coefficient value will correspond with a darker hue of Red and show a strong correlation and vice versa. </w:t>
+                            </w:r>
+                            <w:r>
+                              <w:rPr>
+                                <w:rFonts w:ascii="Arial" w:hAnsi="Arial" w:cs="Arial"/>
+                                <w:color w:val="000000"/>
+                                <w:sz w:val="22"/>
+                                <w:szCs w:val="22"/>
+                              </w:rPr>
+                              <w:t xml:space="preserve">We can see that </w:t>
+                            </w:r>
+                            <w:r>
+                              <w:rPr>
+                                <w:rFonts w:ascii="Arial" w:hAnsi="Arial" w:cs="Arial"/>
+                                <w:color w:val="000000"/>
+                                <w:sz w:val="22"/>
+                                <w:szCs w:val="22"/>
+                              </w:rPr>
+                              <w:t>‘sale figures’</w:t>
+                            </w:r>
+                            <w:r>
+                              <w:rPr>
+                                <w:rFonts w:ascii="Arial" w:hAnsi="Arial" w:cs="Arial"/>
+                                <w:color w:val="000000"/>
+                                <w:sz w:val="22"/>
+                                <w:szCs w:val="22"/>
+                              </w:rPr>
+                              <w:t xml:space="preserve"> for different regions have a strong relation to Global Sales which is </w:t>
+                            </w:r>
+                            <w:r>
+                              <w:rPr>
+                                <w:rFonts w:ascii="Arial" w:hAnsi="Arial" w:cs="Arial"/>
+                                <w:color w:val="000000"/>
+                                <w:sz w:val="22"/>
+                                <w:szCs w:val="22"/>
+                              </w:rPr>
+                              <w:t>what we expected</w:t>
+                            </w:r>
+                            <w:r>
+                              <w:rPr>
+                                <w:rFonts w:ascii="Arial" w:hAnsi="Arial" w:cs="Arial"/>
+                                <w:color w:val="000000"/>
+                                <w:sz w:val="22"/>
+                                <w:szCs w:val="22"/>
+                              </w:rPr>
+                              <w:t>. For</w:t>
+                            </w:r>
+                            <w:r>
+                              <w:rPr>
+                                <w:rFonts w:ascii="Arial" w:hAnsi="Arial" w:cs="Arial"/>
+                                <w:color w:val="000000"/>
+                                <w:sz w:val="22"/>
+                                <w:szCs w:val="22"/>
+                              </w:rPr>
+                              <w:t xml:space="preserve"> all our regression models</w:t>
+                            </w:r>
+                            <w:r>
+                              <w:rPr>
+                                <w:rFonts w:ascii="Arial" w:hAnsi="Arial" w:cs="Arial"/>
+                                <w:color w:val="000000"/>
+                                <w:sz w:val="22"/>
+                                <w:szCs w:val="22"/>
+                              </w:rPr>
+                              <w:t xml:space="preserve"> we made </w:t>
                             </w:r>
                             <w:r>
                               <w:rPr>
@@ -5085,7 +5298,25 @@
                                 <w:sz w:val="22"/>
                                 <w:szCs w:val="22"/>
                               </w:rPr>
-                              <w:t xml:space="preserve"> we decided to drop the other sales features. </w:t>
+                              <w:t xml:space="preserve"> </w:t>
+                            </w:r>
+                            <w:r>
+                              <w:rPr>
+                                <w:rFonts w:ascii="Arial" w:hAnsi="Arial" w:cs="Arial"/>
+                                <w:color w:val="000000"/>
+                                <w:sz w:val="22"/>
+                                <w:szCs w:val="22"/>
+                              </w:rPr>
+                              <w:t xml:space="preserve">so </w:t>
+                            </w:r>
+                            <w:r>
+                              <w:rPr>
+                                <w:rFonts w:ascii="Arial" w:hAnsi="Arial" w:cs="Arial"/>
+                                <w:color w:val="000000"/>
+                                <w:sz w:val="22"/>
+                                <w:szCs w:val="22"/>
+                              </w:rPr>
+                              <w:t xml:space="preserve">we decided to drop the other sales features. </w:t>
                             </w:r>
                             <w:r>
                               <w:rPr>
@@ -5103,7 +5334,16 @@
                                 <w:sz w:val="22"/>
                                 <w:szCs w:val="22"/>
                               </w:rPr>
-                              <w:t xml:space="preserve"> when disregarding the relationship between Global </w:t>
+                              <w:t xml:space="preserve"> the relationship</w:t>
+                            </w:r>
+                            <w:r>
+                              <w:rPr>
+                                <w:rFonts w:ascii="Arial" w:hAnsi="Arial" w:cs="Arial"/>
+                                <w:color w:val="000000"/>
+                                <w:sz w:val="22"/>
+                                <w:szCs w:val="22"/>
+                              </w:rPr>
+                              <w:t xml:space="preserve"> between Global </w:t>
                             </w:r>
                             <w:r>
                               <w:rPr>
@@ -5121,7 +5361,25 @@
                                 <w:sz w:val="22"/>
                                 <w:szCs w:val="22"/>
                               </w:rPr>
-                              <w:t xml:space="preserve">ales and region we can see that </w:t>
+                              <w:t xml:space="preserve">ales and </w:t>
+                            </w:r>
+                            <w:r>
+                              <w:rPr>
+                                <w:rFonts w:ascii="Arial" w:hAnsi="Arial" w:cs="Arial"/>
+                                <w:color w:val="000000"/>
+                                <w:sz w:val="22"/>
+                                <w:szCs w:val="22"/>
+                              </w:rPr>
+                              <w:t>R</w:t>
+                            </w:r>
+                            <w:r>
+                              <w:rPr>
+                                <w:rFonts w:ascii="Arial" w:hAnsi="Arial" w:cs="Arial"/>
+                                <w:color w:val="000000"/>
+                                <w:sz w:val="22"/>
+                                <w:szCs w:val="22"/>
+                              </w:rPr>
+                              <w:t xml:space="preserve">egion we can see that </w:t>
                             </w:r>
                             <w:r>
                               <w:rPr>
@@ -5157,7 +5415,91 @@
                                 <w:sz w:val="22"/>
                                 <w:szCs w:val="22"/>
                               </w:rPr>
-                              <w:t xml:space="preserve"> have the next highest positive relationship with a value of 0.28 and 0.36. Despite </w:t>
+                              <w:t xml:space="preserve"> have the next highest positive relationship with a value of </w:t>
+                            </w:r>
+                            <w:r>
+                              <w:rPr>
+                                <w:rFonts w:ascii="Arial" w:hAnsi="Arial" w:cs="Arial"/>
+                                <w:b/>
+                                <w:bCs/>
+                                <w:color w:val="000000"/>
+                                <w:sz w:val="22"/>
+                                <w:szCs w:val="22"/>
+                              </w:rPr>
+                              <w:t>‘</w:t>
+                            </w:r>
+                            <w:r>
+                              <w:rPr>
+                                <w:rFonts w:ascii="Arial" w:hAnsi="Arial" w:cs="Arial"/>
+                                <w:b/>
+                                <w:bCs/>
+                                <w:color w:val="000000"/>
+                                <w:sz w:val="22"/>
+                                <w:szCs w:val="22"/>
+                              </w:rPr>
+                              <w:t>0.28</w:t>
+                            </w:r>
+                            <w:r>
+                              <w:rPr>
+                                <w:rFonts w:ascii="Arial" w:hAnsi="Arial" w:cs="Arial"/>
+                                <w:b/>
+                                <w:bCs/>
+                                <w:color w:val="000000"/>
+                                <w:sz w:val="22"/>
+                                <w:szCs w:val="22"/>
+                              </w:rPr>
+                              <w:t>’</w:t>
+                            </w:r>
+                            <w:r>
+                              <w:rPr>
+                                <w:rFonts w:ascii="Arial" w:hAnsi="Arial" w:cs="Arial"/>
+                                <w:color w:val="000000"/>
+                                <w:sz w:val="22"/>
+                                <w:szCs w:val="22"/>
+                              </w:rPr>
+                              <w:t xml:space="preserve"> and </w:t>
+                            </w:r>
+                            <w:r>
+                              <w:rPr>
+                                <w:rFonts w:ascii="Arial" w:hAnsi="Arial" w:cs="Arial"/>
+                                <w:b/>
+                                <w:bCs/>
+                                <w:color w:val="000000"/>
+                                <w:sz w:val="22"/>
+                                <w:szCs w:val="22"/>
+                              </w:rPr>
+                              <w:t>‘</w:t>
+                            </w:r>
+                            <w:r>
+                              <w:rPr>
+                                <w:rFonts w:ascii="Arial" w:hAnsi="Arial" w:cs="Arial"/>
+                                <w:b/>
+                                <w:bCs/>
+                                <w:color w:val="000000"/>
+                                <w:sz w:val="22"/>
+                                <w:szCs w:val="22"/>
+                              </w:rPr>
+                              <w:t>0.36</w:t>
+                            </w:r>
+                            <w:r>
+                              <w:rPr>
+                                <w:rFonts w:ascii="Arial" w:hAnsi="Arial" w:cs="Arial"/>
+                                <w:b/>
+                                <w:bCs/>
+                                <w:color w:val="000000"/>
+                                <w:sz w:val="22"/>
+                                <w:szCs w:val="22"/>
+                              </w:rPr>
+                              <w:t>’</w:t>
+                            </w:r>
+                            <w:r>
+                              <w:rPr>
+                                <w:rFonts w:ascii="Arial" w:hAnsi="Arial" w:cs="Arial"/>
+                                <w:color w:val="000000"/>
+                                <w:sz w:val="22"/>
+                                <w:szCs w:val="22"/>
+                              </w:rPr>
+                              <w:t xml:space="preserve">. Despite </w:t>
                             </w:r>
                             <w:r>
                               <w:rPr>
@@ -5256,7 +5598,43 @@
                                 <w:sz w:val="22"/>
                                 <w:szCs w:val="22"/>
                               </w:rPr>
-                              <w:t xml:space="preserve">core and not critic count. </w:t>
+                              <w:t xml:space="preserve">core and not </w:t>
+                            </w:r>
+                            <w:r>
+                              <w:rPr>
+                                <w:rFonts w:ascii="Arial" w:hAnsi="Arial" w:cs="Arial"/>
+                                <w:color w:val="000000"/>
+                                <w:sz w:val="22"/>
+                                <w:szCs w:val="22"/>
+                              </w:rPr>
+                              <w:t>C</w:t>
+                            </w:r>
+                            <w:r>
+                              <w:rPr>
+                                <w:rFonts w:ascii="Arial" w:hAnsi="Arial" w:cs="Arial"/>
+                                <w:color w:val="000000"/>
+                                <w:sz w:val="22"/>
+                                <w:szCs w:val="22"/>
+                              </w:rPr>
+                              <w:t>ritic</w:t>
+                            </w:r>
+                            <w:r>
+                              <w:rPr>
+                                <w:rFonts w:ascii="Arial" w:hAnsi="Arial" w:cs="Arial"/>
+                                <w:color w:val="000000"/>
+                                <w:sz w:val="22"/>
+                                <w:szCs w:val="22"/>
+                              </w:rPr>
+                              <w:t xml:space="preserve"> Count</w:t>
+                            </w:r>
+                            <w:r>
+                              <w:rPr>
+                                <w:rFonts w:ascii="Arial" w:hAnsi="Arial" w:cs="Arial"/>
+                                <w:color w:val="000000"/>
+                                <w:sz w:val="22"/>
+                                <w:szCs w:val="22"/>
+                              </w:rPr>
+                              <w:t xml:space="preserve">. </w:t>
                             </w:r>
                             <w:r>
                               <w:rPr>
@@ -5306,7 +5684,7 @@
           </mc:Choice>
           <mc:Fallback>
             <w:pict>
-              <v:shape w14:anchorId="6060D66B" id="Text Box 8" o:spid="_x0000_s1032" type="#_x0000_t202" style="position:absolute;margin-left:-5.45pt;margin-top:44.8pt;width:196.35pt;height:301.1pt;z-index:251667456;visibility:visible;mso-wrap-style:square;mso-height-percent:0;mso-wrap-distance-left:9pt;mso-wrap-distance-top:0;mso-wrap-distance-right:9pt;mso-wrap-distance-bottom:0;mso-position-horizontal:absolute;mso-position-horizontal-relative:text;mso-position-vertical:absolute;mso-position-vertical-relative:text;mso-height-percent:0;mso-height-relative:margin;v-text-anchor:top" o:gfxdata="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" fillcolor="white [3201]" strokeweight=".5pt">
+              <v:shape w14:anchorId="6060D66B" id="Text Box 8" o:spid="_x0000_s1032" type="#_x0000_t202" style="position:absolute;margin-left:-7pt;margin-top:37.95pt;width:196.35pt;height:374.05pt;z-index:251667456;visibility:visible;mso-wrap-style:square;mso-height-percent:0;mso-wrap-distance-left:9pt;mso-wrap-distance-top:0;mso-wrap-distance-right:9pt;mso-wrap-distance-bottom:0;mso-position-horizontal:absolute;mso-position-horizontal-relative:text;mso-position-vertical:absolute;mso-position-vertical-relative:text;mso-height-percent:0;mso-height-relative:margin;v-text-anchor:top" o:gfxdata="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" filled="f" stroked="f" strokeweight=".5pt">
                 <v:textbox>
                   <w:txbxContent>
                     <w:p>
@@ -5321,7 +5699,142 @@
                           <w:sz w:val="22"/>
                           <w:szCs w:val="22"/>
                         </w:rPr>
-                        <w:t xml:space="preserve">We used a heatmap to represent the coefficients for 2 variables. We can see that Sales for different regions have a strong relation to Global Sales which is to be expected. For our analysis we made </w:t>
+                        <w:t xml:space="preserve">To </w:t>
+                      </w:r>
+                      <w:r>
+                        <w:rPr>
+                          <w:rFonts w:ascii="Arial" w:hAnsi="Arial" w:cs="Arial"/>
+                          <w:color w:val="000000"/>
+                          <w:sz w:val="22"/>
+                          <w:szCs w:val="22"/>
+                        </w:rPr>
+                        <w:t>better understand the</w:t>
+                      </w:r>
+                      <w:r>
+                        <w:rPr>
+                          <w:rFonts w:ascii="Arial" w:hAnsi="Arial" w:cs="Arial"/>
+                          <w:color w:val="000000"/>
+                          <w:sz w:val="22"/>
+                          <w:szCs w:val="22"/>
+                        </w:rPr>
+                        <w:t xml:space="preserve"> Pearson Co-efficient correlation, we decided to use</w:t>
+                      </w:r>
+                      <w:r>
+                        <w:rPr>
+                          <w:rFonts w:ascii="Arial" w:hAnsi="Arial" w:cs="Arial"/>
+                          <w:color w:val="000000"/>
+                          <w:sz w:val="22"/>
+                          <w:szCs w:val="22"/>
+                        </w:rPr>
+                        <w:t xml:space="preserve"> a</w:t>
+                      </w:r>
+                      <w:r>
+                        <w:rPr>
+                          <w:rFonts w:ascii="Arial" w:hAnsi="Arial" w:cs="Arial"/>
+                          <w:color w:val="000000"/>
+                          <w:sz w:val="22"/>
+                          <w:szCs w:val="22"/>
+                        </w:rPr>
+                        <w:t xml:space="preserve"> coloured</w:t>
+                      </w:r>
+                      <w:r>
+                        <w:rPr>
+                          <w:rFonts w:ascii="Arial" w:hAnsi="Arial" w:cs="Arial"/>
+                          <w:color w:val="000000"/>
+                          <w:sz w:val="22"/>
+                          <w:szCs w:val="22"/>
+                        </w:rPr>
+                        <w:t xml:space="preserve"> heatmap to represent the </w:t>
+                      </w:r>
+                      <w:r>
+                        <w:rPr>
+                          <w:rFonts w:ascii="Arial" w:hAnsi="Arial" w:cs="Arial"/>
+                          <w:color w:val="000000"/>
+                          <w:sz w:val="22"/>
+                          <w:szCs w:val="22"/>
+                        </w:rPr>
+                        <w:t>correlation</w:t>
+                      </w:r>
+                      <w:r>
+                        <w:rPr>
+                          <w:rFonts w:ascii="Arial" w:hAnsi="Arial" w:cs="Arial"/>
+                          <w:color w:val="000000"/>
+                          <w:sz w:val="22"/>
+                          <w:szCs w:val="22"/>
+                        </w:rPr>
+                        <w:t xml:space="preserve">. </w:t>
+                      </w:r>
+                      <w:r>
+                        <w:rPr>
+                          <w:rFonts w:ascii="Arial" w:hAnsi="Arial" w:cs="Arial"/>
+                          <w:color w:val="000000"/>
+                          <w:sz w:val="22"/>
+                          <w:szCs w:val="22"/>
+                        </w:rPr>
+                        <w:t xml:space="preserve">Greater coefficient value will correspond with a darker hue of Red and show a strong correlation and vice versa. </w:t>
+                      </w:r>
+                      <w:r>
+                        <w:rPr>
+                          <w:rFonts w:ascii="Arial" w:hAnsi="Arial" w:cs="Arial"/>
+                          <w:color w:val="000000"/>
+                          <w:sz w:val="22"/>
+                          <w:szCs w:val="22"/>
+                        </w:rPr>
+                        <w:t xml:space="preserve">We can see that </w:t>
+                      </w:r>
+                      <w:r>
+                        <w:rPr>
+                          <w:rFonts w:ascii="Arial" w:hAnsi="Arial" w:cs="Arial"/>
+                          <w:color w:val="000000"/>
+                          <w:sz w:val="22"/>
+                          <w:szCs w:val="22"/>
+                        </w:rPr>
+                        <w:t>‘sale figures’</w:t>
+                      </w:r>
+                      <w:r>
+                        <w:rPr>
+                          <w:rFonts w:ascii="Arial" w:hAnsi="Arial" w:cs="Arial"/>
+                          <w:color w:val="000000"/>
+                          <w:sz w:val="22"/>
+                          <w:szCs w:val="22"/>
+                        </w:rPr>
+                        <w:t xml:space="preserve"> for different regions have a strong relation to Global Sales which is </w:t>
+                      </w:r>
+                      <w:r>
+                        <w:rPr>
+                          <w:rFonts w:ascii="Arial" w:hAnsi="Arial" w:cs="Arial"/>
+                          <w:color w:val="000000"/>
+                          <w:sz w:val="22"/>
+                          <w:szCs w:val="22"/>
+                        </w:rPr>
+                        <w:t>what we expected</w:t>
+                      </w:r>
+                      <w:r>
+                        <w:rPr>
+                          <w:rFonts w:ascii="Arial" w:hAnsi="Arial" w:cs="Arial"/>
+                          <w:color w:val="000000"/>
+                          <w:sz w:val="22"/>
+                          <w:szCs w:val="22"/>
+                        </w:rPr>
+                        <w:t>. For</w:t>
+                      </w:r>
+                      <w:r>
+                        <w:rPr>
+                          <w:rFonts w:ascii="Arial" w:hAnsi="Arial" w:cs="Arial"/>
+                          <w:color w:val="000000"/>
+                          <w:sz w:val="22"/>
+                          <w:szCs w:val="22"/>
+                        </w:rPr>
+                        <w:t xml:space="preserve"> all our regression models</w:t>
+                      </w:r>
+                      <w:r>
+                        <w:rPr>
+                          <w:rFonts w:ascii="Arial" w:hAnsi="Arial" w:cs="Arial"/>
+                          <w:color w:val="000000"/>
+                          <w:sz w:val="22"/>
+                          <w:szCs w:val="22"/>
+                        </w:rPr>
+                        <w:t xml:space="preserve"> we made </w:t>
                       </w:r>
                       <w:r>
                         <w:rPr>
@@ -5357,7 +5870,25 @@
                           <w:sz w:val="22"/>
                           <w:szCs w:val="22"/>
                         </w:rPr>
-                        <w:t xml:space="preserve"> we decided to drop the other sales features. </w:t>
+                        <w:t xml:space="preserve"> </w:t>
+                      </w:r>
+                      <w:r>
+                        <w:rPr>
+                          <w:rFonts w:ascii="Arial" w:hAnsi="Arial" w:cs="Arial"/>
+                          <w:color w:val="000000"/>
+                          <w:sz w:val="22"/>
+                          <w:szCs w:val="22"/>
+                        </w:rPr>
+                        <w:t xml:space="preserve">so </w:t>
+                      </w:r>
+                      <w:r>
+                        <w:rPr>
+                          <w:rFonts w:ascii="Arial" w:hAnsi="Arial" w:cs="Arial"/>
+                          <w:color w:val="000000"/>
+                          <w:sz w:val="22"/>
+                          <w:szCs w:val="22"/>
+                        </w:rPr>
+                        <w:t xml:space="preserve">we decided to drop the other sales features. </w:t>
                       </w:r>
                       <w:r>
                         <w:rPr>
@@ -5375,7 +5906,16 @@
                           <w:sz w:val="22"/>
                           <w:szCs w:val="22"/>
                         </w:rPr>
-                        <w:t xml:space="preserve"> when disregarding the relationship between Global </w:t>
+                        <w:t xml:space="preserve"> the relationship</w:t>
+                      </w:r>
+                      <w:r>
+                        <w:rPr>
+                          <w:rFonts w:ascii="Arial" w:hAnsi="Arial" w:cs="Arial"/>
+                          <w:color w:val="000000"/>
+                          <w:sz w:val="22"/>
+                          <w:szCs w:val="22"/>
+                        </w:rPr>
+                        <w:t xml:space="preserve"> between Global </w:t>
                       </w:r>
                       <w:r>
                         <w:rPr>
@@ -5393,7 +5933,25 @@
                           <w:sz w:val="22"/>
                           <w:szCs w:val="22"/>
                         </w:rPr>
-                        <w:t xml:space="preserve">ales and region we can see that </w:t>
+                        <w:t xml:space="preserve">ales and </w:t>
+                      </w:r>
+                      <w:r>
+                        <w:rPr>
+                          <w:rFonts w:ascii="Arial" w:hAnsi="Arial" w:cs="Arial"/>
+                          <w:color w:val="000000"/>
+                          <w:sz w:val="22"/>
+                          <w:szCs w:val="22"/>
+                        </w:rPr>
+                        <w:t>R</w:t>
+                      </w:r>
+                      <w:r>
+                        <w:rPr>
+                          <w:rFonts w:ascii="Arial" w:hAnsi="Arial" w:cs="Arial"/>
+                          <w:color w:val="000000"/>
+                          <w:sz w:val="22"/>
+                          <w:szCs w:val="22"/>
+                        </w:rPr>
+                        <w:t xml:space="preserve">egion we can see that </w:t>
                       </w:r>
                       <w:r>
                         <w:rPr>
@@ -5429,7 +5987,91 @@
                           <w:sz w:val="22"/>
                           <w:szCs w:val="22"/>
                         </w:rPr>
-                        <w:t xml:space="preserve"> have the next highest positive relationship with a value of 0.28 and 0.36. Despite </w:t>
+                        <w:t xml:space="preserve"> have the next highest positive relationship with a value of </w:t>
+                      </w:r>
+                      <w:r>
+                        <w:rPr>
+                          <w:rFonts w:ascii="Arial" w:hAnsi="Arial" w:cs="Arial"/>
+                          <w:b/>
+                          <w:bCs/>
+                          <w:color w:val="000000"/>
+                          <w:sz w:val="22"/>
+                          <w:szCs w:val="22"/>
+                        </w:rPr>
+                        <w:t>‘</w:t>
+                      </w:r>
+                      <w:r>
+                        <w:rPr>
+                          <w:rFonts w:ascii="Arial" w:hAnsi="Arial" w:cs="Arial"/>
+                          <w:b/>
+                          <w:bCs/>
+                          <w:color w:val="000000"/>
+                          <w:sz w:val="22"/>
+                          <w:szCs w:val="22"/>
+                        </w:rPr>
+                        <w:t>0.28</w:t>
+                      </w:r>
+                      <w:r>
+                        <w:rPr>
+                          <w:rFonts w:ascii="Arial" w:hAnsi="Arial" w:cs="Arial"/>
+                          <w:b/>
+                          <w:bCs/>
+                          <w:color w:val="000000"/>
+                          <w:sz w:val="22"/>
+                          <w:szCs w:val="22"/>
+                        </w:rPr>
+                        <w:t>’</w:t>
+                      </w:r>
+                      <w:r>
+                        <w:rPr>
+                          <w:rFonts w:ascii="Arial" w:hAnsi="Arial" w:cs="Arial"/>
+                          <w:color w:val="000000"/>
+                          <w:sz w:val="22"/>
+                          <w:szCs w:val="22"/>
+                        </w:rPr>
+                        <w:t xml:space="preserve"> and </w:t>
+                      </w:r>
+                      <w:r>
+                        <w:rPr>
+                          <w:rFonts w:ascii="Arial" w:hAnsi="Arial" w:cs="Arial"/>
+                          <w:b/>
+                          <w:bCs/>
+                          <w:color w:val="000000"/>
+                          <w:sz w:val="22"/>
+                          <w:szCs w:val="22"/>
+                        </w:rPr>
+                        <w:t>‘</w:t>
+                      </w:r>
+                      <w:r>
+                        <w:rPr>
+                          <w:rFonts w:ascii="Arial" w:hAnsi="Arial" w:cs="Arial"/>
+                          <w:b/>
+                          <w:bCs/>
+                          <w:color w:val="000000"/>
+                          <w:sz w:val="22"/>
+                          <w:szCs w:val="22"/>
+                        </w:rPr>
+                        <w:t>0.36</w:t>
+                      </w:r>
+                      <w:r>
+                        <w:rPr>
+                          <w:rFonts w:ascii="Arial" w:hAnsi="Arial" w:cs="Arial"/>
+                          <w:b/>
+                          <w:bCs/>
+                          <w:color w:val="000000"/>
+                          <w:sz w:val="22"/>
+                          <w:szCs w:val="22"/>
+                        </w:rPr>
+                        <w:t>’</w:t>
+                      </w:r>
+                      <w:r>
+                        <w:rPr>
+                          <w:rFonts w:ascii="Arial" w:hAnsi="Arial" w:cs="Arial"/>
+                          <w:color w:val="000000"/>
+                          <w:sz w:val="22"/>
+                          <w:szCs w:val="22"/>
+                        </w:rPr>
+                        <w:t xml:space="preserve">. Despite </w:t>
                       </w:r>
                       <w:r>
                         <w:rPr>
@@ -5528,7 +6170,43 @@
                           <w:sz w:val="22"/>
                           <w:szCs w:val="22"/>
                         </w:rPr>
-                        <w:t xml:space="preserve">core and not critic count. </w:t>
+                        <w:t xml:space="preserve">core and not </w:t>
+                      </w:r>
+                      <w:r>
+                        <w:rPr>
+                          <w:rFonts w:ascii="Arial" w:hAnsi="Arial" w:cs="Arial"/>
+                          <w:color w:val="000000"/>
+                          <w:sz w:val="22"/>
+                          <w:szCs w:val="22"/>
+                        </w:rPr>
+                        <w:t>C</w:t>
+                      </w:r>
+                      <w:r>
+                        <w:rPr>
+                          <w:rFonts w:ascii="Arial" w:hAnsi="Arial" w:cs="Arial"/>
+                          <w:color w:val="000000"/>
+                          <w:sz w:val="22"/>
+                          <w:szCs w:val="22"/>
+                        </w:rPr>
+                        <w:t>ritic</w:t>
+                      </w:r>
+                      <w:r>
+                        <w:rPr>
+                          <w:rFonts w:ascii="Arial" w:hAnsi="Arial" w:cs="Arial"/>
+                          <w:color w:val="000000"/>
+                          <w:sz w:val="22"/>
+                          <w:szCs w:val="22"/>
+                        </w:rPr>
+                        <w:t xml:space="preserve"> Count</w:t>
+                      </w:r>
+                      <w:r>
+                        <w:rPr>
+                          <w:rFonts w:ascii="Arial" w:hAnsi="Arial" w:cs="Arial"/>
+                          <w:color w:val="000000"/>
+                          <w:sz w:val="22"/>
+                          <w:szCs w:val="22"/>
+                        </w:rPr>
+                        <w:t xml:space="preserve">. </w:t>
                       </w:r>
                       <w:r>
                         <w:rPr>
@@ -5569,93 +6247,22 @@
       <w:r>
         <w:rPr>
           <w:rFonts w:ascii="Arial" w:hAnsi="Arial" w:cs="Arial"/>
+          <w:color w:val="000000"/>
+          <w:sz w:val="22"/>
+          <w:szCs w:val="22"/>
+        </w:rPr>
+        <w:t xml:space="preserve">For our dataset, we decided to use </w:t>
+      </w:r>
+      <w:r>
+        <w:rPr>
+          <w:rFonts w:ascii="Arial" w:hAnsi="Arial" w:cs="Arial"/>
           <w:b/>
           <w:bCs/>
-          <w:noProof/>
-          <w:color w:val="000000"/>
-          <w:sz w:val="22"/>
-          <w:szCs w:val="22"/>
-          <w:bdr w:val="none" w:sz="0" w:space="0" w:color="auto" w:frame="1"/>
-        </w:rPr>
-        <w:drawing>
-          <wp:anchor distT="0" distB="0" distL="114300" distR="114300" simplePos="0" relativeHeight="251663360" behindDoc="1" locked="0" layoutInCell="1" allowOverlap="1" wp14:anchorId="791140AC" wp14:editId="5453BF1B">
-            <wp:simplePos x="0" y="0"/>
-            <wp:positionH relativeFrom="column">
-              <wp:posOffset>2491740</wp:posOffset>
-            </wp:positionH>
-            <wp:positionV relativeFrom="paragraph">
-              <wp:posOffset>562610</wp:posOffset>
-            </wp:positionV>
-            <wp:extent cx="3268980" cy="2903855"/>
-            <wp:effectExtent l="0" t="0" r="0" b="4445"/>
-            <wp:wrapTight wrapText="bothSides">
-              <wp:wrapPolygon edited="0">
-                <wp:start x="0" y="0"/>
-                <wp:lineTo x="0" y="21539"/>
-                <wp:lineTo x="21483" y="21539"/>
-                <wp:lineTo x="21483" y="0"/>
-                <wp:lineTo x="0" y="0"/>
-              </wp:wrapPolygon>
-            </wp:wrapTight>
-            <wp:docPr id="1" name="Picture 1"/>
-            <wp:cNvGraphicFramePr>
-              <a:graphicFrameLocks xmlns:a="http://schemas.openxmlformats.org/drawingml/2006/main" noChangeAspect="1"/>
-            </wp:cNvGraphicFramePr>
-            <a:graphic xmlns:a="http://schemas.openxmlformats.org/drawingml/2006/main">
-              <a:graphicData uri="http://schemas.openxmlformats.org/drawingml/2006/picture">
-                <pic:pic xmlns:pic="http://schemas.openxmlformats.org/drawingml/2006/picture">
-                  <pic:nvPicPr>
-                    <pic:cNvPr id="0" name="Picture 1"/>
-                    <pic:cNvPicPr>
-                      <a:picLocks noChangeAspect="1" noChangeArrowheads="1"/>
-                    </pic:cNvPicPr>
-                  </pic:nvPicPr>
-                  <pic:blipFill>
-                    <a:blip r:embed="rId13">
-                      <a:extLst>
-                        <a:ext uri="{28A0092B-C50C-407E-A947-70E740481C1C}">
-                          <a14:useLocalDpi xmlns:a14="http://schemas.microsoft.com/office/drawing/2010/main" val="0"/>
-                        </a:ext>
-                      </a:extLst>
-                    </a:blip>
-                    <a:srcRect/>
-                    <a:stretch>
-                      <a:fillRect/>
-                    </a:stretch>
-                  </pic:blipFill>
-                  <pic:spPr bwMode="auto">
-                    <a:xfrm>
-                      <a:off x="0" y="0"/>
-                      <a:ext cx="3268980" cy="2903855"/>
-                    </a:xfrm>
-                    <a:prstGeom prst="rect">
-                      <a:avLst/>
-                    </a:prstGeom>
-                    <a:noFill/>
-                    <a:ln>
-                      <a:noFill/>
-                    </a:ln>
-                  </pic:spPr>
-                </pic:pic>
-              </a:graphicData>
-            </a:graphic>
-            <wp14:sizeRelH relativeFrom="page">
-              <wp14:pctWidth>0</wp14:pctWidth>
-            </wp14:sizeRelH>
-            <wp14:sizeRelV relativeFrom="page">
-              <wp14:pctHeight>0</wp14:pctHeight>
-            </wp14:sizeRelV>
-          </wp:anchor>
-        </w:drawing>
-      </w:r>
-      <w:r>
-        <w:rPr>
-          <w:rFonts w:ascii="Arial" w:hAnsi="Arial" w:cs="Arial"/>
-          <w:color w:val="000000"/>
-          <w:sz w:val="22"/>
-          <w:szCs w:val="22"/>
-        </w:rPr>
-        <w:t xml:space="preserve">For our dataset, we decided to use </w:t>
+          <w:color w:val="000000"/>
+          <w:sz w:val="22"/>
+          <w:szCs w:val="22"/>
+        </w:rPr>
+        <w:t xml:space="preserve">Pearson's </w:t>
       </w:r>
       <w:r>
         <w:rPr>
@@ -5666,7 +6273,7 @@
           <w:sz w:val="22"/>
           <w:szCs w:val="22"/>
         </w:rPr>
-        <w:t xml:space="preserve">Pearson's </w:t>
+        <w:t>C</w:t>
       </w:r>
       <w:r>
         <w:rPr>
@@ -5677,17 +6284,6 @@
           <w:sz w:val="22"/>
           <w:szCs w:val="22"/>
         </w:rPr>
-        <w:t>C</w:t>
-      </w:r>
-      <w:r>
-        <w:rPr>
-          <w:rFonts w:ascii="Arial" w:hAnsi="Arial" w:cs="Arial"/>
-          <w:b/>
-          <w:bCs/>
-          <w:color w:val="000000"/>
-          <w:sz w:val="22"/>
-          <w:szCs w:val="22"/>
-        </w:rPr>
         <w:t>oefficient</w:t>
       </w:r>
       <w:r>
@@ -5846,6 +6442,176 @@
           <w:szCs w:val="22"/>
         </w:rPr>
       </w:pPr>
+      <w:r>
+        <w:rPr>
+          <w:rFonts w:ascii="Arial" w:hAnsi="Arial" w:cs="Arial"/>
+          <w:noProof/>
+          <w:color w:val="000000"/>
+          <w:sz w:val="22"/>
+          <w:szCs w:val="22"/>
+        </w:rPr>
+        <mc:AlternateContent>
+          <mc:Choice Requires="wps">
+            <w:drawing>
+              <wp:anchor distT="0" distB="0" distL="114300" distR="114300" simplePos="0" relativeHeight="251668480" behindDoc="0" locked="0" layoutInCell="1" allowOverlap="1" wp14:anchorId="4412A241" wp14:editId="20D48622">
+                <wp:simplePos x="0" y="0"/>
+                <wp:positionH relativeFrom="column">
+                  <wp:posOffset>2788920</wp:posOffset>
+                </wp:positionH>
+                <wp:positionV relativeFrom="paragraph">
+                  <wp:posOffset>201295</wp:posOffset>
+                </wp:positionV>
+                <wp:extent cx="2754630" cy="640080"/>
+                <wp:effectExtent l="0" t="0" r="13970" b="7620"/>
+                <wp:wrapNone/>
+                <wp:docPr id="9" name="Text Box 9"/>
+                <wp:cNvGraphicFramePr/>
+                <a:graphic xmlns:a="http://schemas.openxmlformats.org/drawingml/2006/main">
+                  <a:graphicData uri="http://schemas.microsoft.com/office/word/2010/wordprocessingShape">
+                    <wps:wsp>
+                      <wps:cNvSpPr txBox="1"/>
+                      <wps:spPr>
+                        <a:xfrm>
+                          <a:off x="0" y="0"/>
+                          <a:ext cx="2754630" cy="640080"/>
+                        </a:xfrm>
+                        <a:prstGeom prst="rect">
+                          <a:avLst/>
+                        </a:prstGeom>
+                        <a:solidFill>
+                          <a:schemeClr val="lt1"/>
+                        </a:solidFill>
+                        <a:ln w="6350">
+                          <a:solidFill>
+                            <a:prstClr val="black"/>
+                          </a:solidFill>
+                        </a:ln>
+                      </wps:spPr>
+                      <wps:txbx>
+                        <w:txbxContent>
+                          <w:p>
+                            <w:pPr>
+                              <w:rPr>
+                                <w:rFonts w:ascii="Arial" w:hAnsi="Arial" w:cs="Arial"/>
+                                <w:sz w:val="18"/>
+                                <w:szCs w:val="18"/>
+                              </w:rPr>
+                            </w:pPr>
+                            <w:r>
+                              <w:rPr>
+                                <w:rFonts w:ascii="Arial" w:hAnsi="Arial" w:cs="Arial"/>
+                                <w:sz w:val="18"/>
+                                <w:szCs w:val="18"/>
+                              </w:rPr>
+                              <w:t>Fig 2: Heatmap for Pearson Co-efficient</w:t>
+                            </w:r>
+                          </w:p>
+                          <w:p>
+                            <w:pPr>
+                              <w:pStyle w:val="ListParagraph"/>
+                              <w:numPr>
+                                <w:ilvl w:val="0"/>
+                                <w:numId w:val="9"/>
+                              </w:numPr>
+                              <w:rPr>
+                                <w:rFonts w:ascii="Arial" w:hAnsi="Arial" w:cs="Arial"/>
+                                <w:sz w:val="18"/>
+                                <w:szCs w:val="18"/>
+                              </w:rPr>
+                            </w:pPr>
+                            <w:r>
+                              <w:rPr>
+                                <w:rFonts w:ascii="Arial" w:hAnsi="Arial" w:cs="Arial"/>
+                                <w:sz w:val="18"/>
+                                <w:szCs w:val="18"/>
+                              </w:rPr>
+                              <w:t>Highlights the correlation strengths between each Regions and consumers: Critic Score &amp; Count</w:t>
+                            </w:r>
+                            <w:r>
+                              <w:rPr>
+                                <w:rFonts w:ascii="Arial" w:hAnsi="Arial" w:cs="Arial"/>
+                                <w:sz w:val="18"/>
+                                <w:szCs w:val="18"/>
+                              </w:rPr>
+                              <w:t>.</w:t>
+                            </w:r>
+                          </w:p>
+                        </w:txbxContent>
+                      </wps:txbx>
+                      <wps:bodyPr rot="0" spcFirstLastPara="0" vertOverflow="overflow" horzOverflow="overflow" vert="horz" wrap="square" lIns="91440" tIns="45720" rIns="91440" bIns="45720" numCol="1" spcCol="0" rtlCol="0" fromWordArt="0" anchor="t" anchorCtr="0" forceAA="0" compatLnSpc="1">
+                        <a:prstTxWarp prst="textNoShape">
+                          <a:avLst/>
+                        </a:prstTxWarp>
+                        <a:noAutofit/>
+                      </wps:bodyPr>
+                    </wps:wsp>
+                  </a:graphicData>
+                </a:graphic>
+                <wp14:sizeRelV relativeFrom="margin">
+                  <wp14:pctHeight>0</wp14:pctHeight>
+                </wp14:sizeRelV>
+              </wp:anchor>
+            </w:drawing>
+          </mc:Choice>
+          <mc:Fallback>
+            <w:pict>
+              <v:shape w14:anchorId="4412A241" id="Text Box 9" o:spid="_x0000_s1033" type="#_x0000_t202" style="position:absolute;margin-left:219.6pt;margin-top:15.85pt;width:216.9pt;height:50.4pt;z-index:251668480;visibility:visible;mso-wrap-style:square;mso-height-percent:0;mso-wrap-distance-left:9pt;mso-wrap-distance-top:0;mso-wrap-distance-right:9pt;mso-wrap-distance-bottom:0;mso-position-horizontal:absolute;mso-position-horizontal-relative:text;mso-position-vertical:absolute;mso-position-vertical-relative:text;mso-height-percent:0;mso-height-relative:margin;v-text-anchor:top" o:gfxdata="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" fillcolor="white [3201]" strokeweight=".5pt">
+                <v:textbox>
+                  <w:txbxContent>
+                    <w:p>
+                      <w:pPr>
+                        <w:rPr>
+                          <w:rFonts w:ascii="Arial" w:hAnsi="Arial" w:cs="Arial"/>
+                          <w:sz w:val="18"/>
+                          <w:szCs w:val="18"/>
+                        </w:rPr>
+                      </w:pPr>
+                      <w:r>
+                        <w:rPr>
+                          <w:rFonts w:ascii="Arial" w:hAnsi="Arial" w:cs="Arial"/>
+                          <w:sz w:val="18"/>
+                          <w:szCs w:val="18"/>
+                        </w:rPr>
+                        <w:t>Fig 2: Heatmap for Pearson Co-efficient</w:t>
+                      </w:r>
+                    </w:p>
+                    <w:p>
+                      <w:pPr>
+                        <w:pStyle w:val="ListParagraph"/>
+                        <w:numPr>
+                          <w:ilvl w:val="0"/>
+                          <w:numId w:val="9"/>
+                        </w:numPr>
+                        <w:rPr>
+                          <w:rFonts w:ascii="Arial" w:hAnsi="Arial" w:cs="Arial"/>
+                          <w:sz w:val="18"/>
+                          <w:szCs w:val="18"/>
+                        </w:rPr>
+                      </w:pPr>
+                      <w:r>
+                        <w:rPr>
+                          <w:rFonts w:ascii="Arial" w:hAnsi="Arial" w:cs="Arial"/>
+                          <w:sz w:val="18"/>
+                          <w:szCs w:val="18"/>
+                        </w:rPr>
+                        <w:t>Highlights the correlation strengths between each Regions and consumers: Critic Score &amp; Count</w:t>
+                      </w:r>
+                      <w:r>
+                        <w:rPr>
+                          <w:rFonts w:ascii="Arial" w:hAnsi="Arial" w:cs="Arial"/>
+                          <w:sz w:val="18"/>
+                          <w:szCs w:val="18"/>
+                        </w:rPr>
+                        <w:t>.</w:t>
+                      </w:r>
+                    </w:p>
+                  </w:txbxContent>
+                </v:textbox>
+              </v:shape>
+            </w:pict>
+          </mc:Fallback>
+        </mc:AlternateContent>
+      </w:r>
     </w:p>
     <w:p>
       <w:pPr>
@@ -7482,6 +8248,232 @@
 <file path=word/numbering.xml><?xml version="1.0" encoding="utf-8"?>
 <w:numbering xmlns:wpc="http://schemas.microsoft.com/office/word/2010/wordprocessingCanvas" xmlns:cx="http://schemas.microsoft.com/office/drawing/2014/chartex" xmlns:cx1="http://schemas.microsoft.com/office/drawing/2015/9/8/chartex" xmlns:cx2="http://schemas.microsoft.com/office/drawing/2015/10/21/chartex" xmlns:cx3="http://schemas.microsoft.com/office/drawing/2016/5/9/chartex" xmlns:cx4="http://schemas.microsoft.com/office/drawing/2016/5/10/chartex" xmlns:cx5="http://schemas.microsoft.com/office/drawing/2016/5/11/chartex" xmlns:cx6="http://schemas.microsoft.com/office/drawing/2016/5/12/chartex" xmlns:cx7="http://schemas.microsoft.com/office/drawing/2016/5/13/chartex" xmlns:cx8="http://schemas.microsoft.com/office/drawing/2016/5/14/chartex" xmlns:mc="http://schemas.openxmlformats.org/markup-compatibility/2006" xmlns:aink="http://schemas.microsoft.com/office/drawing/2016/ink" xmlns:am3d="http://schemas.microsoft.com/office/drawing/2017/model3d" xmlns:o="urn:schemas-microsoft-com:office:office" xmlns:r="http://schemas.openxmlformats.org/officeDocument/2006/relationships" xmlns:m="http://schemas.openxmlformats.org/officeDocument/2006/math" xmlns:v="urn:schemas-microsoft-com:vml" xmlns:wp14="http://schemas.microsoft.com/office/word/2010/wordprocessingDrawing" xmlns:wp="http://schemas.openxmlformats.org/drawingml/2006/wordprocessingDrawing" xmlns:w10="urn:schemas-microsoft-com:office:word" xmlns:w="http://schemas.openxmlformats.org/wordprocessingml/2006/main" xmlns:w14="http://schemas.microsoft.com/office/word/2010/wordml" xmlns:w15="http://schemas.microsoft.com/office/word/2012/wordml" xmlns:w16cex="http://schemas.microsoft.com/office/word/2018/wordml/cex" xmlns:w16cid="http://schemas.microsoft.com/office/word/2016/wordml/cid" xmlns:w16="http://schemas.microsoft.com/office/word/2018/wordml" xmlns:w16se="http://schemas.microsoft.com/office/word/2015/wordml/symex" xmlns:wpg="http://schemas.microsoft.com/office/word/2010/wordprocessingGroup" xmlns:wpi="http://schemas.microsoft.com/office/word/2010/wordprocessingInk" xmlns:wne="http://schemas.microsoft.com/office/word/2006/wordml" xmlns:wps="http://schemas.microsoft.com/office/word/2010/wordprocessingShape" mc:Ignorable="w14 w15 w16se w16cid w16 w16cex wp14">
   <w:abstractNum w:abstractNumId="0" w15:restartNumberingAfterBreak="0">
+    <w:nsid w:val="058207FC"/>
+    <w:multiLevelType w:val="hybridMultilevel"/>
+    <w:tmpl w:val="B51C71C8"/>
+    <w:lvl w:ilvl="0" w:tplc="3BCEE1BE">
+      <w:start w:val="5"/>
+      <w:numFmt w:val="bullet"/>
+      <w:lvlText w:val="-"/>
+      <w:lvlJc w:val="left"/>
+      <w:pPr>
+        <w:ind w:left="720" w:hanging="360"/>
+      </w:pPr>
+      <w:rPr>
+        <w:rFonts w:ascii="Times New Roman" w:eastAsia="Times New Roman" w:hAnsi="Times New Roman" w:cs="Times New Roman" w:hint="default"/>
+      </w:rPr>
+    </w:lvl>
+    <w:lvl w:ilvl="1" w:tplc="08090003" w:tentative="1">
+      <w:start w:val="1"/>
+      <w:numFmt w:val="bullet"/>
+      <w:lvlText w:val="o"/>
+      <w:lvlJc w:val="left"/>
+      <w:pPr>
+        <w:ind w:left="1440" w:hanging="360"/>
+      </w:pPr>
+      <w:rPr>
+        <w:rFonts w:ascii="Courier New" w:hAnsi="Courier New" w:cs="Courier New" w:hint="default"/>
+      </w:rPr>
+    </w:lvl>
+    <w:lvl w:ilvl="2" w:tplc="08090005" w:tentative="1">
+      <w:start w:val="1"/>
+      <w:numFmt w:val="bullet"/>
+      <w:lvlText w:val=""/>
+      <w:lvlJc w:val="left"/>
+      <w:pPr>
+        <w:ind w:left="2160" w:hanging="360"/>
+      </w:pPr>
+      <w:rPr>
+        <w:rFonts w:ascii="Wingdings" w:hAnsi="Wingdings" w:hint="default"/>
+      </w:rPr>
+    </w:lvl>
+    <w:lvl w:ilvl="3" w:tplc="08090001" w:tentative="1">
+      <w:start w:val="1"/>
+      <w:numFmt w:val="bullet"/>
+      <w:lvlText w:val=""/>
+      <w:lvlJc w:val="left"/>
+      <w:pPr>
+        <w:ind w:left="2880" w:hanging="360"/>
+      </w:pPr>
+      <w:rPr>
+        <w:rFonts w:ascii="Symbol" w:hAnsi="Symbol" w:hint="default"/>
+      </w:rPr>
+    </w:lvl>
+    <w:lvl w:ilvl="4" w:tplc="08090003" w:tentative="1">
+      <w:start w:val="1"/>
+      <w:numFmt w:val="bullet"/>
+      <w:lvlText w:val="o"/>
+      <w:lvlJc w:val="left"/>
+      <w:pPr>
+        <w:ind w:left="3600" w:hanging="360"/>
+      </w:pPr>
+      <w:rPr>
+        <w:rFonts w:ascii="Courier New" w:hAnsi="Courier New" w:cs="Courier New" w:hint="default"/>
+      </w:rPr>
+    </w:lvl>
+    <w:lvl w:ilvl="5" w:tplc="08090005" w:tentative="1">
+      <w:start w:val="1"/>
+      <w:numFmt w:val="bullet"/>
+      <w:lvlText w:val=""/>
+      <w:lvlJc w:val="left"/>
+      <w:pPr>
+        <w:ind w:left="4320" w:hanging="360"/>
+      </w:pPr>
+      <w:rPr>
+        <w:rFonts w:ascii="Wingdings" w:hAnsi="Wingdings" w:hint="default"/>
+      </w:rPr>
+    </w:lvl>
+    <w:lvl w:ilvl="6" w:tplc="08090001" w:tentative="1">
+      <w:start w:val="1"/>
+      <w:numFmt w:val="bullet"/>
+      <w:lvlText w:val=""/>
+      <w:lvlJc w:val="left"/>
+      <w:pPr>
+        <w:ind w:left="5040" w:hanging="360"/>
+      </w:pPr>
+      <w:rPr>
+        <w:rFonts w:ascii="Symbol" w:hAnsi="Symbol" w:hint="default"/>
+      </w:rPr>
+    </w:lvl>
+    <w:lvl w:ilvl="7" w:tplc="08090003" w:tentative="1">
+      <w:start w:val="1"/>
+      <w:numFmt w:val="bullet"/>
+      <w:lvlText w:val="o"/>
+      <w:lvlJc w:val="left"/>
+      <w:pPr>
+        <w:ind w:left="5760" w:hanging="360"/>
+      </w:pPr>
+      <w:rPr>
+        <w:rFonts w:ascii="Courier New" w:hAnsi="Courier New" w:cs="Courier New" w:hint="default"/>
+      </w:rPr>
+    </w:lvl>
+    <w:lvl w:ilvl="8" w:tplc="08090005" w:tentative="1">
+      <w:start w:val="1"/>
+      <w:numFmt w:val="bullet"/>
+      <w:lvlText w:val=""/>
+      <w:lvlJc w:val="left"/>
+      <w:pPr>
+        <w:ind w:left="6480" w:hanging="360"/>
+      </w:pPr>
+      <w:rPr>
+        <w:rFonts w:ascii="Wingdings" w:hAnsi="Wingdings" w:hint="default"/>
+      </w:rPr>
+    </w:lvl>
+  </w:abstractNum>
+  <w:abstractNum w:abstractNumId="1" w15:restartNumberingAfterBreak="0">
+    <w:nsid w:val="1793246B"/>
+    <w:multiLevelType w:val="hybridMultilevel"/>
+    <w:tmpl w:val="808E3502"/>
+    <w:lvl w:ilvl="0" w:tplc="F022FA7E">
+      <w:start w:val="5"/>
+      <w:numFmt w:val="bullet"/>
+      <w:lvlText w:val="-"/>
+      <w:lvlJc w:val="left"/>
+      <w:pPr>
+        <w:ind w:left="720" w:hanging="360"/>
+      </w:pPr>
+      <w:rPr>
+        <w:rFonts w:ascii="Times New Roman" w:eastAsia="Times New Roman" w:hAnsi="Times New Roman" w:cs="Times New Roman" w:hint="default"/>
+      </w:rPr>
+    </w:lvl>
+    <w:lvl w:ilvl="1" w:tplc="08090003" w:tentative="1">
+      <w:start w:val="1"/>
+      <w:numFmt w:val="bullet"/>
+      <w:lvlText w:val="o"/>
+      <w:lvlJc w:val="left"/>
+      <w:pPr>
+        <w:ind w:left="1440" w:hanging="360"/>
+      </w:pPr>
+      <w:rPr>
+        <w:rFonts w:ascii="Courier New" w:hAnsi="Courier New" w:cs="Courier New" w:hint="default"/>
+      </w:rPr>
+    </w:lvl>
+    <w:lvl w:ilvl="2" w:tplc="08090005" w:tentative="1">
+      <w:start w:val="1"/>
+      <w:numFmt w:val="bullet"/>
+      <w:lvlText w:val=""/>
+      <w:lvlJc w:val="left"/>
+      <w:pPr>
+        <w:ind w:left="2160" w:hanging="360"/>
+      </w:pPr>
+      <w:rPr>
+        <w:rFonts w:ascii="Wingdings" w:hAnsi="Wingdings" w:hint="default"/>
+      </w:rPr>
+    </w:lvl>
+    <w:lvl w:ilvl="3" w:tplc="08090001" w:tentative="1">
+      <w:start w:val="1"/>
+      <w:numFmt w:val="bullet"/>
+      <w:lvlText w:val=""/>
+      <w:lvlJc w:val="left"/>
+      <w:pPr>
+        <w:ind w:left="2880" w:hanging="360"/>
+      </w:pPr>
+      <w:rPr>
+        <w:rFonts w:ascii="Symbol" w:hAnsi="Symbol" w:hint="default"/>
+      </w:rPr>
+    </w:lvl>
+    <w:lvl w:ilvl="4" w:tplc="08090003" w:tentative="1">
+      <w:start w:val="1"/>
+      <w:numFmt w:val="bullet"/>
+      <w:lvlText w:val="o"/>
+      <w:lvlJc w:val="left"/>
+      <w:pPr>
+        <w:ind w:left="3600" w:hanging="360"/>
+      </w:pPr>
+      <w:rPr>
+        <w:rFonts w:ascii="Courier New" w:hAnsi="Courier New" w:cs="Courier New" w:hint="default"/>
+      </w:rPr>
+    </w:lvl>
+    <w:lvl w:ilvl="5" w:tplc="08090005" w:tentative="1">
+      <w:start w:val="1"/>
+      <w:numFmt w:val="bullet"/>
+      <w:lvlText w:val=""/>
+      <w:lvlJc w:val="left"/>
+      <w:pPr>
+        <w:ind w:left="4320" w:hanging="360"/>
+      </w:pPr>
+      <w:rPr>
+        <w:rFonts w:ascii="Wingdings" w:hAnsi="Wingdings" w:hint="default"/>
+      </w:rPr>
+    </w:lvl>
+    <w:lvl w:ilvl="6" w:tplc="08090001" w:tentative="1">
+      <w:start w:val="1"/>
+      <w:numFmt w:val="bullet"/>
+      <w:lvlText w:val=""/>
+      <w:lvlJc w:val="left"/>
+      <w:pPr>
+        <w:ind w:left="5040" w:hanging="360"/>
+      </w:pPr>
+      <w:rPr>
+        <w:rFonts w:ascii="Symbol" w:hAnsi="Symbol" w:hint="default"/>
+      </w:rPr>
+    </w:lvl>
+    <w:lvl w:ilvl="7" w:tplc="08090003" w:tentative="1">
+      <w:start w:val="1"/>
+      <w:numFmt w:val="bullet"/>
+      <w:lvlText w:val="o"/>
+      <w:lvlJc w:val="left"/>
+      <w:pPr>
+        <w:ind w:left="5760" w:hanging="360"/>
+      </w:pPr>
+      <w:rPr>
+        <w:rFonts w:ascii="Courier New" w:hAnsi="Courier New" w:cs="Courier New" w:hint="default"/>
+      </w:rPr>
+    </w:lvl>
+    <w:lvl w:ilvl="8" w:tplc="08090005" w:tentative="1">
+      <w:start w:val="1"/>
+      <w:numFmt w:val="bullet"/>
+      <w:lvlText w:val=""/>
+      <w:lvlJc w:val="left"/>
+      <w:pPr>
+        <w:ind w:left="6480" w:hanging="360"/>
+      </w:pPr>
+      <w:rPr>
+        <w:rFonts w:ascii="Wingdings" w:hAnsi="Wingdings" w:hint="default"/>
+      </w:rPr>
+    </w:lvl>
+  </w:abstractNum>
+  <w:abstractNum w:abstractNumId="2" w15:restartNumberingAfterBreak="0">
     <w:nsid w:val="1ABB1CBC"/>
     <w:multiLevelType w:val="hybridMultilevel"/>
     <w:tmpl w:val="E0C0B93A"/>
@@ -7570,7 +8562,7 @@
       </w:pPr>
     </w:lvl>
   </w:abstractNum>
-  <w:abstractNum w:abstractNumId="1" w15:restartNumberingAfterBreak="0">
+  <w:abstractNum w:abstractNumId="3" w15:restartNumberingAfterBreak="0">
     <w:nsid w:val="2E7E5A83"/>
     <w:multiLevelType w:val="hybridMultilevel"/>
     <w:tmpl w:val="8C32E2FC"/>
@@ -7659,7 +8651,7 @@
       </w:pPr>
     </w:lvl>
   </w:abstractNum>
-  <w:abstractNum w:abstractNumId="2" w15:restartNumberingAfterBreak="0">
+  <w:abstractNum w:abstractNumId="4" w15:restartNumberingAfterBreak="0">
     <w:nsid w:val="375030B8"/>
     <w:multiLevelType w:val="multilevel"/>
     <w:tmpl w:val="62FCD010"/>
@@ -7781,7 +8773,7 @@
       </w:rPr>
     </w:lvl>
   </w:abstractNum>
-  <w:abstractNum w:abstractNumId="3" w15:restartNumberingAfterBreak="0">
+  <w:abstractNum w:abstractNumId="5" w15:restartNumberingAfterBreak="0">
     <w:nsid w:val="60BE363D"/>
     <w:multiLevelType w:val="hybridMultilevel"/>
     <w:tmpl w:val="8C32E2FC"/>
@@ -7870,7 +8862,120 @@
       </w:pPr>
     </w:lvl>
   </w:abstractNum>
-  <w:abstractNum w:abstractNumId="4" w15:restartNumberingAfterBreak="0">
+  <w:abstractNum w:abstractNumId="6" w15:restartNumberingAfterBreak="0">
+    <w:nsid w:val="61FF4E04"/>
+    <w:multiLevelType w:val="hybridMultilevel"/>
+    <w:tmpl w:val="676E5196"/>
+    <w:lvl w:ilvl="0" w:tplc="523E8406">
+      <w:start w:val="5"/>
+      <w:numFmt w:val="bullet"/>
+      <w:lvlText w:val="-"/>
+      <w:lvlJc w:val="left"/>
+      <w:pPr>
+        <w:ind w:left="720" w:hanging="360"/>
+      </w:pPr>
+      <w:rPr>
+        <w:rFonts w:ascii="Times New Roman" w:eastAsia="Times New Roman" w:hAnsi="Times New Roman" w:cs="Times New Roman" w:hint="default"/>
+      </w:rPr>
+    </w:lvl>
+    <w:lvl w:ilvl="1" w:tplc="08090003" w:tentative="1">
+      <w:start w:val="1"/>
+      <w:numFmt w:val="bullet"/>
+      <w:lvlText w:val="o"/>
+      <w:lvlJc w:val="left"/>
+      <w:pPr>
+        <w:ind w:left="1440" w:hanging="360"/>
+      </w:pPr>
+      <w:rPr>
+        <w:rFonts w:ascii="Courier New" w:hAnsi="Courier New" w:cs="Courier New" w:hint="default"/>
+      </w:rPr>
+    </w:lvl>
+    <w:lvl w:ilvl="2" w:tplc="08090005" w:tentative="1">
+      <w:start w:val="1"/>
+      <w:numFmt w:val="bullet"/>
+      <w:lvlText w:val=""/>
+      <w:lvlJc w:val="left"/>
+      <w:pPr>
+        <w:ind w:left="2160" w:hanging="360"/>
+      </w:pPr>
+      <w:rPr>
+        <w:rFonts w:ascii="Wingdings" w:hAnsi="Wingdings" w:hint="default"/>
+      </w:rPr>
+    </w:lvl>
+    <w:lvl w:ilvl="3" w:tplc="08090001" w:tentative="1">
+      <w:start w:val="1"/>
+      <w:numFmt w:val="bullet"/>
+      <w:lvlText w:val=""/>
+      <w:lvlJc w:val="left"/>
+      <w:pPr>
+        <w:ind w:left="2880" w:hanging="360"/>
+      </w:pPr>
+      <w:rPr>
+        <w:rFonts w:ascii="Symbol" w:hAnsi="Symbol" w:hint="default"/>
+      </w:rPr>
+    </w:lvl>
+    <w:lvl w:ilvl="4" w:tplc="08090003" w:tentative="1">
+      <w:start w:val="1"/>
+      <w:numFmt w:val="bullet"/>
+      <w:lvlText w:val="o"/>
+      <w:lvlJc w:val="left"/>
+      <w:pPr>
+        <w:ind w:left="3600" w:hanging="360"/>
+      </w:pPr>
+      <w:rPr>
+        <w:rFonts w:ascii="Courier New" w:hAnsi="Courier New" w:cs="Courier New" w:hint="default"/>
+      </w:rPr>
+    </w:lvl>
+    <w:lvl w:ilvl="5" w:tplc="08090005" w:tentative="1">
+      <w:start w:val="1"/>
+      <w:numFmt w:val="bullet"/>
+      <w:lvlText w:val=""/>
+      <w:lvlJc w:val="left"/>
+      <w:pPr>
+        <w:ind w:left="4320" w:hanging="360"/>
+      </w:pPr>
+      <w:rPr>
+        <w:rFonts w:ascii="Wingdings" w:hAnsi="Wingdings" w:hint="default"/>
+      </w:rPr>
+    </w:lvl>
+    <w:lvl w:ilvl="6" w:tplc="08090001" w:tentative="1">
+      <w:start w:val="1"/>
+      <w:numFmt w:val="bullet"/>
+      <w:lvlText w:val=""/>
+      <w:lvlJc w:val="left"/>
+      <w:pPr>
+        <w:ind w:left="5040" w:hanging="360"/>
+      </w:pPr>
+      <w:rPr>
+        <w:rFonts w:ascii="Symbol" w:hAnsi="Symbol" w:hint="default"/>
+      </w:rPr>
+    </w:lvl>
+    <w:lvl w:ilvl="7" w:tplc="08090003" w:tentative="1">
+      <w:start w:val="1"/>
+      <w:numFmt w:val="bullet"/>
+      <w:lvlText w:val="o"/>
+      <w:lvlJc w:val="left"/>
+      <w:pPr>
+        <w:ind w:left="5760" w:hanging="360"/>
+      </w:pPr>
+      <w:rPr>
+        <w:rFonts w:ascii="Courier New" w:hAnsi="Courier New" w:cs="Courier New" w:hint="default"/>
+      </w:rPr>
+    </w:lvl>
+    <w:lvl w:ilvl="8" w:tplc="08090005" w:tentative="1">
+      <w:start w:val="1"/>
+      <w:numFmt w:val="bullet"/>
+      <w:lvlText w:val=""/>
+      <w:lvlJc w:val="left"/>
+      <w:pPr>
+        <w:ind w:left="6480" w:hanging="360"/>
+      </w:pPr>
+      <w:rPr>
+        <w:rFonts w:ascii="Wingdings" w:hAnsi="Wingdings" w:hint="default"/>
+      </w:rPr>
+    </w:lvl>
+  </w:abstractNum>
+  <w:abstractNum w:abstractNumId="7" w15:restartNumberingAfterBreak="0">
     <w:nsid w:val="671305F4"/>
     <w:multiLevelType w:val="multilevel"/>
     <w:tmpl w:val="499C6640"/>
@@ -8019,7 +9124,7 @@
       </w:rPr>
     </w:lvl>
   </w:abstractNum>
-  <w:abstractNum w:abstractNumId="5" w15:restartNumberingAfterBreak="0">
+  <w:abstractNum w:abstractNumId="8" w15:restartNumberingAfterBreak="0">
     <w:nsid w:val="783564E5"/>
     <w:multiLevelType w:val="multilevel"/>
     <w:tmpl w:val="CCA68446"/>
@@ -8169,22 +9274,31 @@
     </w:lvl>
   </w:abstractNum>
   <w:num w:numId="1">
+    <w:abstractNumId w:val="8"/>
+  </w:num>
+  <w:num w:numId="2">
+    <w:abstractNumId w:val="3"/>
+  </w:num>
+  <w:num w:numId="3">
     <w:abstractNumId w:val="5"/>
   </w:num>
-  <w:num w:numId="2">
+  <w:num w:numId="4">
+    <w:abstractNumId w:val="7"/>
+  </w:num>
+  <w:num w:numId="5">
+    <w:abstractNumId w:val="2"/>
+  </w:num>
+  <w:num w:numId="6">
+    <w:abstractNumId w:val="4"/>
+  </w:num>
+  <w:num w:numId="7">
     <w:abstractNumId w:val="1"/>
   </w:num>
-  <w:num w:numId="3">
-    <w:abstractNumId w:val="3"/>
+  <w:num w:numId="8">
+    <w:abstractNumId w:val="6"/>
   </w:num>
-  <w:num w:numId="4">
-    <w:abstractNumId w:val="4"/>
-  </w:num>
-  <w:num w:numId="5">
+  <w:num w:numId="9">
     <w:abstractNumId w:val="0"/>
-  </w:num>
-  <w:num w:numId="6">
-    <w:abstractNumId w:val="2"/>
   </w:num>
 </w:numbering>
 </file>

</xml_diff>

<commit_message>
Write up for Linear Regression Model.
</commit_message>
<xml_diff>
--- a/IntroToAI_Coursework_v2.0_KSM.docx
+++ b/IntroToAI_Coursework_v2.0_KSM.docx
@@ -1765,7 +1765,27 @@
                 <w:bCs w:val="0"/>
                 <w:noProof/>
               </w:rPr>
-              <w:t>4.2 SUPPORT VECTOR MACHINES</w:t>
+              <w:t>4.2</w:t>
+            </w:r>
+            <w:r>
+              <w:rPr>
+                <w:rStyle w:val="Hyperlink"/>
+                <w:rFonts w:ascii="Arial" w:hAnsi="Arial" w:cs="Arial"/>
+                <w:b w:val="0"/>
+                <w:bCs w:val="0"/>
+                <w:noProof/>
+              </w:rPr>
+              <w:t xml:space="preserve"> </w:t>
+            </w:r>
+            <w:r>
+              <w:rPr>
+                <w:rStyle w:val="Hyperlink"/>
+                <w:rFonts w:ascii="Arial" w:hAnsi="Arial" w:cs="Arial"/>
+                <w:b w:val="0"/>
+                <w:bCs w:val="0"/>
+                <w:noProof/>
+              </w:rPr>
+              <w:t>SUPPORT VECTOR MACHINES</w:t>
             </w:r>
             <w:r>
               <w:rPr>
@@ -4575,7 +4595,17 @@
             <w:sz w:val="22"/>
             <w:szCs w:val="22"/>
           </w:rPr>
-          <w:t>link</w:t>
+          <w:t>lin</w:t>
+        </w:r>
+        <w:r>
+          <w:rPr>
+            <w:rStyle w:val="Hyperlink"/>
+            <w:rFonts w:ascii="Arial" w:hAnsi="Arial" w:cs="Arial"/>
+            <w:color w:val="0400FF"/>
+            <w:sz w:val="22"/>
+            <w:szCs w:val="22"/>
+          </w:rPr>
+          <w:t>k</w:t>
         </w:r>
       </w:hyperlink>
       <w:r>
@@ -4593,7 +4623,34 @@
           <w:sz w:val="22"/>
           <w:szCs w:val="22"/>
         </w:rPr>
-        <w:t>The dataset itself contained outdated gaming platforms and game titles thus opted to narrow down our dataset to the top 100 selling video games across 5 platforms that are released within the years 2010 and 2016 – PC, Xbox One, PS4, Nintendo Wii U and 3DS. To ensure accurate predictions are generated about future sales, we are focusing on video games released between 2010 &amp; 2016</w:t>
+        <w:t xml:space="preserve">The dataset itself contained </w:t>
+      </w:r>
+      <w:r>
+        <w:rPr>
+          <w:rFonts w:ascii="Arial" w:hAnsi="Arial" w:cs="Arial"/>
+          <w:color w:val="000000"/>
+          <w:sz w:val="22"/>
+          <w:szCs w:val="22"/>
+        </w:rPr>
+        <w:t xml:space="preserve">more than </w:t>
+      </w:r>
+      <w:r>
+        <w:rPr>
+          <w:rFonts w:ascii="Arial" w:hAnsi="Arial" w:cs="Arial"/>
+          <w:color w:val="000000"/>
+          <w:sz w:val="22"/>
+          <w:szCs w:val="22"/>
+        </w:rPr>
+        <w:t xml:space="preserve">12,000 games including </w:t>
+      </w:r>
+      <w:r>
+        <w:rPr>
+          <w:rFonts w:ascii="Arial" w:hAnsi="Arial" w:cs="Arial"/>
+          <w:color w:val="000000"/>
+          <w:sz w:val="22"/>
+          <w:szCs w:val="22"/>
+        </w:rPr>
+        <w:t>outdated gaming platforms and game titles thus opted to narrow down our dataset to the top 100 selling video games across 5 platforms that are released within the years 2010 and 2016 – PC, Xbox One, PS4, Nintendo Wii U and 3DS. To ensure accurate predictions are generated about future sales, we are focusing on video games released between 2010 &amp; 2016</w:t>
       </w:r>
       <w:r>
         <w:rPr>
@@ -4719,19 +4776,43 @@
           <w:sz w:val="22"/>
           <w:szCs w:val="22"/>
         </w:rPr>
-        <w:t xml:space="preserve"> Moreover, the dataset highlights additional factors such as: genre, publisher, platform amongst many other factors. From which correlations can be identified and could contribute to determine a video game’s success rate.</w:t>
+        <w:t xml:space="preserve"> Moreover, the dataset highlights </w:t>
+      </w:r>
+      <w:r>
+        <w:rPr>
+          <w:rFonts w:ascii="Arial" w:hAnsi="Arial" w:cs="Arial"/>
+          <w:color w:val="000000"/>
+          <w:sz w:val="22"/>
+          <w:szCs w:val="22"/>
+        </w:rPr>
+        <w:t>5</w:t>
+      </w:r>
+      <w:r>
+        <w:rPr>
+          <w:rFonts w:ascii="Arial" w:hAnsi="Arial" w:cs="Arial"/>
+          <w:color w:val="000000"/>
+          <w:sz w:val="22"/>
+          <w:szCs w:val="22"/>
+        </w:rPr>
+        <w:t xml:space="preserve"> individual classes</w:t>
+      </w:r>
+      <w:r>
+        <w:rPr>
+          <w:rFonts w:ascii="Arial" w:hAnsi="Arial" w:cs="Arial"/>
+          <w:color w:val="000000"/>
+          <w:sz w:val="22"/>
+          <w:szCs w:val="22"/>
+        </w:rPr>
+        <w:t>: genre, publisher, platform amongst many other factors. From which correlations can be identified and could contribute to determine a video game’s success rate.</w:t>
       </w:r>
     </w:p>
     <w:p>
       <w:pPr>
         <w:pStyle w:val="Heading1"/>
-        <w:numPr>
-          <w:ilvl w:val="0"/>
-          <w:numId w:val="2"/>
-        </w:numPr>
         <w:pBdr>
           <w:bottom w:val="single" w:sz="6" w:space="1" w:color="auto"/>
         </w:pBdr>
+        <w:ind w:left="720"/>
         <w:rPr>
           <w:rFonts w:ascii="Arial" w:eastAsia="Times New Roman" w:hAnsi="Arial" w:cs="Arial"/>
           <w:b/>
@@ -6453,16 +6534,16 @@
         <mc:AlternateContent>
           <mc:Choice Requires="wps">
             <w:drawing>
-              <wp:anchor distT="0" distB="0" distL="114300" distR="114300" simplePos="0" relativeHeight="251668480" behindDoc="0" locked="0" layoutInCell="1" allowOverlap="1" wp14:anchorId="4412A241" wp14:editId="20D48622">
+              <wp:anchor distT="0" distB="0" distL="114300" distR="114300" simplePos="0" relativeHeight="251668480" behindDoc="0" locked="0" layoutInCell="1" allowOverlap="1" wp14:anchorId="4412A241" wp14:editId="1994DC26">
                 <wp:simplePos x="0" y="0"/>
                 <wp:positionH relativeFrom="column">
-                  <wp:posOffset>2788920</wp:posOffset>
+                  <wp:posOffset>2783541</wp:posOffset>
                 </wp:positionH>
                 <wp:positionV relativeFrom="paragraph">
-                  <wp:posOffset>201295</wp:posOffset>
+                  <wp:posOffset>202639</wp:posOffset>
                 </wp:positionV>
-                <wp:extent cx="2754630" cy="640080"/>
-                <wp:effectExtent l="0" t="0" r="13970" b="7620"/>
+                <wp:extent cx="2754630" cy="672353"/>
+                <wp:effectExtent l="0" t="0" r="13970" b="13970"/>
                 <wp:wrapNone/>
                 <wp:docPr id="9" name="Text Box 9"/>
                 <wp:cNvGraphicFramePr/>
@@ -6473,7 +6554,7 @@
                       <wps:spPr>
                         <a:xfrm>
                           <a:off x="0" y="0"/>
-                          <a:ext cx="2754630" cy="640080"/>
+                          <a:ext cx="2754630" cy="672353"/>
                         </a:xfrm>
                         <a:prstGeom prst="rect">
                           <a:avLst/>
@@ -6555,7 +6636,7 @@
           </mc:Choice>
           <mc:Fallback>
             <w:pict>
-              <v:shape w14:anchorId="4412A241" id="Text Box 9" o:spid="_x0000_s1033" type="#_x0000_t202" style="position:absolute;margin-left:219.6pt;margin-top:15.85pt;width:216.9pt;height:50.4pt;z-index:251668480;visibility:visible;mso-wrap-style:square;mso-height-percent:0;mso-wrap-distance-left:9pt;mso-wrap-distance-top:0;mso-wrap-distance-right:9pt;mso-wrap-distance-bottom:0;mso-position-horizontal:absolute;mso-position-horizontal-relative:text;mso-position-vertical:absolute;mso-position-vertical-relative:text;mso-height-percent:0;mso-height-relative:margin;v-text-anchor:top" o:gfxdata="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" fillcolor="white [3201]" strokeweight=".5pt">
+              <v:shape w14:anchorId="4412A241" id="Text Box 9" o:spid="_x0000_s1033" type="#_x0000_t202" style="position:absolute;margin-left:219.2pt;margin-top:15.95pt;width:216.9pt;height:52.95pt;z-index:251668480;visibility:visible;mso-wrap-style:square;mso-height-percent:0;mso-wrap-distance-left:9pt;mso-wrap-distance-top:0;mso-wrap-distance-right:9pt;mso-wrap-distance-bottom:0;mso-position-horizontal:absolute;mso-position-horizontal-relative:text;mso-position-vertical:absolute;mso-position-vertical-relative:text;mso-height-percent:0;mso-height-relative:margin;v-text-anchor:top" o:gfxdata="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" fillcolor="white [3201]" strokeweight=".5pt">
                 <v:textbox>
                   <w:txbxContent>
                     <w:p>
@@ -6703,9 +6784,194 @@
           <w:sz w:val="28"/>
           <w:szCs w:val="28"/>
         </w:rPr>
-        <w:t>4.1 LINEAR REGRESSION</w:t>
+        <w:t xml:space="preserve">4.1 </w:t>
+      </w:r>
+      <w:r>
+        <w:rPr>
+          <w:rFonts w:ascii="Arial" w:eastAsia="Times New Roman" w:hAnsi="Arial" w:cs="Arial"/>
+          <w:color w:val="auto"/>
+          <w:sz w:val="28"/>
+          <w:szCs w:val="28"/>
+        </w:rPr>
+        <w:t>LINEAR REGRESSION</w:t>
       </w:r>
       <w:bookmarkEnd w:id="6"/>
+      <w:r>
+        <w:rPr>
+          <w:rFonts w:ascii="Arial" w:eastAsia="Times New Roman" w:hAnsi="Arial" w:cs="Arial"/>
+          <w:color w:val="auto"/>
+          <w:sz w:val="28"/>
+          <w:szCs w:val="28"/>
+        </w:rPr>
+        <w:t xml:space="preserve"> (LR)</w:t>
+      </w:r>
+    </w:p>
+    <w:p>
+      <w:r>
+        <w:rPr>
+          <w:rFonts w:ascii="Arial" w:hAnsi="Arial" w:cs="Arial"/>
+          <w:sz w:val="22"/>
+          <w:szCs w:val="22"/>
+        </w:rPr>
+        <w:t>LR</w:t>
+      </w:r>
+      <w:r>
+        <w:rPr>
+          <w:rFonts w:ascii="Arial" w:hAnsi="Arial" w:cs="Arial"/>
+          <w:sz w:val="22"/>
+          <w:szCs w:val="22"/>
+        </w:rPr>
+        <w:t xml:space="preserve"> is a statistical approach for modelling relationship between a dependent variable with a given set of independent variables.</w:t>
+      </w:r>
+      <w:r>
+        <w:rPr>
+          <w:rFonts w:ascii="Arial" w:hAnsi="Arial" w:cs="Arial"/>
+          <w:sz w:val="22"/>
+          <w:szCs w:val="22"/>
+        </w:rPr>
+        <w:t xml:space="preserve"> It</w:t>
+      </w:r>
+      <w:r>
+        <w:rPr>
+          <w:rFonts w:ascii="Arial" w:hAnsi="Arial" w:cs="Arial"/>
+          <w:sz w:val="22"/>
+          <w:szCs w:val="22"/>
+        </w:rPr>
+        <w:t xml:space="preserve"> </w:t>
+      </w:r>
+      <w:r>
+        <w:rPr>
+          <w:rFonts w:ascii="Arial" w:hAnsi="Arial" w:cs="Arial"/>
+          <w:spacing w:val="-2"/>
+          <w:sz w:val="22"/>
+          <w:szCs w:val="22"/>
+          <w:shd w:val="clear" w:color="auto" w:fill="FFFFFF"/>
+        </w:rPr>
+        <w:t>tries to fit data with the best hyper-plane which goes through the points.</w:t>
+      </w:r>
+      <w:r>
+        <w:rPr>
+          <w:rFonts w:ascii="Arial" w:hAnsi="Arial" w:cs="Arial"/>
+          <w:spacing w:val="-2"/>
+          <w:sz w:val="22"/>
+          <w:szCs w:val="22"/>
+          <w:shd w:val="clear" w:color="auto" w:fill="FFFFFF"/>
+        </w:rPr>
+        <w:t xml:space="preserve"> </w:t>
+      </w:r>
+      <w:r>
+        <w:rPr>
+          <w:rFonts w:ascii="Arial" w:hAnsi="Arial" w:cs="Arial"/>
+          <w:spacing w:val="-2"/>
+          <w:sz w:val="22"/>
+          <w:szCs w:val="22"/>
+          <w:shd w:val="clear" w:color="auto" w:fill="FFFFFF"/>
+        </w:rPr>
+        <w:t>This model work wells with our dataset as we look for the variation of critic score that is dependent on global sales. LR model</w:t>
+      </w:r>
+      <w:r>
+        <w:rPr>
+          <w:rFonts w:ascii="Arial" w:hAnsi="Arial" w:cs="Arial"/>
+          <w:spacing w:val="-2"/>
+          <w:sz w:val="22"/>
+          <w:szCs w:val="22"/>
+          <w:shd w:val="clear" w:color="auto" w:fill="FFFFFF"/>
+        </w:rPr>
+        <w:t xml:space="preserve"> depicts a positive correlation whereby a high critic score would </w:t>
+      </w:r>
+      <w:r>
+        <w:rPr>
+          <w:rFonts w:ascii="Arial" w:hAnsi="Arial" w:cs="Arial"/>
+          <w:spacing w:val="-2"/>
+          <w:sz w:val="22"/>
+          <w:szCs w:val="22"/>
+          <w:shd w:val="clear" w:color="auto" w:fill="FFFFFF"/>
+        </w:rPr>
+        <w:t>equal</w:t>
+      </w:r>
+      <w:r>
+        <w:rPr>
+          <w:rFonts w:ascii="Arial" w:hAnsi="Arial" w:cs="Arial"/>
+          <w:spacing w:val="-2"/>
+          <w:sz w:val="22"/>
+          <w:szCs w:val="22"/>
+          <w:shd w:val="clear" w:color="auto" w:fill="FFFFFF"/>
+        </w:rPr>
+        <w:t xml:space="preserve"> higher level of global sales. </w:t>
+      </w:r>
+      <w:r>
+        <w:rPr>
+          <w:rFonts w:ascii="Arial" w:hAnsi="Arial" w:cs="Arial"/>
+          <w:spacing w:val="-2"/>
+          <w:sz w:val="22"/>
+          <w:szCs w:val="22"/>
+          <w:shd w:val="clear" w:color="auto" w:fill="FFFFFF"/>
+        </w:rPr>
+        <w:t xml:space="preserve">Despite LR being </w:t>
+      </w:r>
+      <w:r>
+        <w:rPr>
+          <w:rFonts w:ascii="Arial" w:hAnsi="Arial" w:cs="Arial"/>
+          <w:sz w:val="22"/>
+          <w:szCs w:val="22"/>
+          <w:shd w:val="clear" w:color="auto" w:fill="FFFFFF"/>
+        </w:rPr>
+        <w:t>simple to implement and easier to interpret the output coefficients.</w:t>
+      </w:r>
+      <w:r>
+        <w:rPr>
+          <w:rFonts w:ascii="Arial" w:hAnsi="Arial" w:cs="Arial"/>
+          <w:sz w:val="22"/>
+          <w:szCs w:val="22"/>
+          <w:shd w:val="clear" w:color="auto" w:fill="FFFFFF"/>
+        </w:rPr>
+        <w:t xml:space="preserve"> This model is prone to underfitting; fails to capture data properly and often line does not fit well</w:t>
+      </w:r>
+      <w:r>
+        <w:rPr>
+          <w:rFonts w:ascii="Arial" w:hAnsi="Arial" w:cs="Arial"/>
+          <w:sz w:val="22"/>
+          <w:szCs w:val="22"/>
+          <w:shd w:val="clear" w:color="auto" w:fill="FFFFFF"/>
+        </w:rPr>
+        <w:t xml:space="preserve"> due to the relationship between independent and dependent variable being not entirely linear. This was the case for our dataset as when the critic score </w:t>
+      </w:r>
+      <w:r>
+        <w:rPr>
+          <w:rFonts w:ascii="Arial" w:hAnsi="Arial" w:cs="Arial"/>
+          <w:sz w:val="22"/>
+          <w:szCs w:val="22"/>
+          <w:shd w:val="clear" w:color="auto" w:fill="FFFFFF"/>
+        </w:rPr>
+        <w:t>peaked past</w:t>
+      </w:r>
+      <w:r>
+        <w:rPr>
+          <w:rFonts w:ascii="Arial" w:hAnsi="Arial" w:cs="Arial"/>
+          <w:sz w:val="22"/>
+          <w:szCs w:val="22"/>
+          <w:shd w:val="clear" w:color="auto" w:fill="FFFFFF"/>
+        </w:rPr>
+        <w:t xml:space="preserve"> 70+ and global sales being dispersed above</w:t>
+      </w:r>
+      <w:r>
+        <w:rPr>
+          <w:rFonts w:ascii="Arial" w:hAnsi="Arial" w:cs="Arial"/>
+          <w:sz w:val="22"/>
+          <w:szCs w:val="22"/>
+          <w:shd w:val="clear" w:color="auto" w:fill="FFFFFF"/>
+        </w:rPr>
+        <w:t xml:space="preserve"> hyperplane.</w:t>
+      </w:r>
+      <w:r>
+        <w:rPr>
+          <w:rFonts w:ascii="Arial" w:hAnsi="Arial" w:cs="Arial"/>
+          <w:sz w:val="22"/>
+          <w:szCs w:val="22"/>
+          <w:shd w:val="clear" w:color="auto" w:fill="FFFFFF"/>
+        </w:rPr>
+        <w:t xml:space="preserve"> </w:t>
+      </w:r>
     </w:p>
     <w:p>
       <w:pPr>
@@ -6732,9 +6998,81 @@
           <w:sz w:val="28"/>
           <w:szCs w:val="28"/>
         </w:rPr>
-        <w:t>4.2 SUPPORT VECTOR MACHINES</w:t>
+        <w:t xml:space="preserve">4.2 </w:t>
+      </w:r>
+      <w:r>
+        <w:rPr>
+          <w:rFonts w:ascii="Arial" w:eastAsia="Times New Roman" w:hAnsi="Arial" w:cs="Arial"/>
+          <w:color w:val="auto"/>
+          <w:sz w:val="28"/>
+          <w:szCs w:val="28"/>
+        </w:rPr>
+        <w:t xml:space="preserve">SUPPORT VECTOR </w:t>
       </w:r>
       <w:bookmarkEnd w:id="7"/>
+      <w:r>
+        <w:rPr>
+          <w:rFonts w:ascii="Arial" w:eastAsia="Times New Roman" w:hAnsi="Arial" w:cs="Arial"/>
+          <w:color w:val="auto"/>
+          <w:sz w:val="28"/>
+          <w:szCs w:val="28"/>
+        </w:rPr>
+        <w:t>REGRESSION (SVR)</w:t>
+      </w:r>
+    </w:p>
+    <w:p>
+      <w:pPr>
+        <w:rPr>
+          <w:rFonts w:ascii="Arial" w:hAnsi="Arial" w:cs="Arial"/>
+          <w:sz w:val="22"/>
+          <w:szCs w:val="22"/>
+          <w:shd w:val="clear" w:color="auto" w:fill="FFFFFF"/>
+        </w:rPr>
+      </w:pPr>
+      <w:r>
+        <w:rPr>
+          <w:rFonts w:ascii="Arial" w:hAnsi="Arial" w:cs="Arial"/>
+          <w:sz w:val="22"/>
+          <w:szCs w:val="22"/>
+          <w:shd w:val="clear" w:color="auto" w:fill="FFFFFF"/>
+        </w:rPr>
+        <w:t>SVR uses the same basic idea as Support Vector Machine (SVM), a classification algorithm, but applies it to predict real values rather than a class. SVR acknowledges the presence of non-linearity in the data and provides a proficient prediction model.</w:t>
+      </w:r>
+    </w:p>
+    <w:p>
+      <w:pPr>
+        <w:rPr>
+          <w:sz w:val="22"/>
+          <w:szCs w:val="22"/>
+        </w:rPr>
+      </w:pPr>
+      <w:r>
+        <w:rPr>
+          <w:rFonts w:ascii="Arial" w:hAnsi="Arial" w:cs="Arial"/>
+          <w:sz w:val="22"/>
+          <w:szCs w:val="22"/>
+          <w:shd w:val="clear" w:color="auto" w:fill="FFFFFF"/>
+        </w:rPr>
+        <w:t xml:space="preserve">SVR </w:t>
+      </w:r>
+      <w:r>
+        <w:rPr>
+          <w:rFonts w:ascii="Arial" w:hAnsi="Arial" w:cs="Arial"/>
+          <w:sz w:val="22"/>
+          <w:szCs w:val="22"/>
+          <w:shd w:val="clear" w:color="auto" w:fill="FFFFFF"/>
+        </w:rPr>
+        <w:t>is a regression model in which we try to fit the error in a certain threshold (unlike minimizing the error rate we were doing in the previous cases). SVR can work for linear as well as non-linear problems depending on the kernel we choose. There is an implicit relationship between the variables, unlike the previous models, where the relationship was defined explicitly by an equation (coefficients are sufficient to balance the scale of variables). Therefore, feature scaling is required here.</w:t>
+      </w:r>
+    </w:p>
+    <w:p>
+      <w:pPr>
+        <w:rPr>
+          <w:rFonts w:ascii="Arial" w:hAnsi="Arial" w:cs="Arial"/>
+          <w:sz w:val="22"/>
+          <w:szCs w:val="22"/>
+        </w:rPr>
+      </w:pPr>
     </w:p>
     <w:p>
       <w:pPr>
@@ -6746,10 +7084,6 @@
     <w:p>
       <w:pPr>
         <w:pStyle w:val="Heading2"/>
-        <w:numPr>
-          <w:ilvl w:val="1"/>
-          <w:numId w:val="6"/>
-        </w:numPr>
         <w:rPr>
           <w:rFonts w:ascii="Arial" w:eastAsia="Times New Roman" w:hAnsi="Arial" w:cs="Arial"/>
           <w:color w:val="auto"/>
@@ -6765,16 +7099,40 @@
           <w:sz w:val="28"/>
           <w:szCs w:val="28"/>
         </w:rPr>
+        <w:t xml:space="preserve">4.3 </w:t>
+      </w:r>
+      <w:r>
+        <w:rPr>
+          <w:rFonts w:ascii="Arial" w:eastAsia="Times New Roman" w:hAnsi="Arial" w:cs="Arial"/>
+          <w:color w:val="auto"/>
+          <w:sz w:val="28"/>
+          <w:szCs w:val="28"/>
+        </w:rPr>
         <w:t>RANDOM FOREST REGRESSION</w:t>
       </w:r>
       <w:bookmarkEnd w:id="8"/>
-    </w:p>
-    <w:p>
-      <w:pPr>
-        <w:rPr>
-          <w:rFonts w:ascii="Arial" w:hAnsi="Arial" w:cs="Arial"/>
-        </w:rPr>
-      </w:pPr>
+      <w:r>
+        <w:rPr>
+          <w:rFonts w:ascii="Arial" w:eastAsia="Times New Roman" w:hAnsi="Arial" w:cs="Arial"/>
+          <w:color w:val="auto"/>
+          <w:sz w:val="28"/>
+          <w:szCs w:val="28"/>
+        </w:rPr>
+        <w:t xml:space="preserve"> (RF)</w:t>
+      </w:r>
+    </w:p>
+    <w:p>
+      <w:pPr>
+        <w:rPr>
+          <w:rFonts w:ascii="Arial" w:hAnsi="Arial" w:cs="Arial"/>
+        </w:rPr>
+      </w:pPr>
+      <w:r>
+        <w:rPr>
+          <w:rFonts w:ascii="Arial" w:hAnsi="Arial" w:cs="Arial"/>
+        </w:rPr>
+        <w:t>For one o</w:t>
+      </w:r>
     </w:p>
     <w:p>
       <w:pPr>
@@ -6811,6 +7169,158 @@
     </w:p>
     <w:p>
       <w:pPr>
+        <w:pStyle w:val="NormalWeb"/>
+        <w:rPr>
+          <w:rFonts w:ascii="ArialMT" w:hAnsi="ArialMT"/>
+          <w:sz w:val="22"/>
+          <w:szCs w:val="22"/>
+        </w:rPr>
+      </w:pPr>
+      <w:r>
+        <w:rPr>
+          <w:rFonts w:ascii="ArialMT" w:hAnsi="ArialMT"/>
+          <w:sz w:val="22"/>
+          <w:szCs w:val="22"/>
+        </w:rPr>
+        <w:t>The data has been put in a specific folder structure such as, “images/</w:t>
+      </w:r>
+      <w:proofErr w:type="spellStart"/>
+      <w:r>
+        <w:rPr>
+          <w:rFonts w:ascii="ArialMT" w:hAnsi="ArialMT"/>
+          <w:sz w:val="22"/>
+          <w:szCs w:val="22"/>
+        </w:rPr>
+        <w:t>class_name</w:t>
+      </w:r>
+      <w:proofErr w:type="spellEnd"/>
+      <w:r>
+        <w:rPr>
+          <w:rFonts w:ascii="ArialMT" w:hAnsi="ArialMT"/>
+          <w:sz w:val="22"/>
+          <w:szCs w:val="22"/>
+        </w:rPr>
+        <w:t xml:space="preserve">/image.jpg” using this we have made a simple function that extracts each image and its corresponding label into the variables “X” and “y”. the images are kept in their RGB format and converted into image arrays, while the string labels are one- hot codded using </w:t>
+      </w:r>
+      <w:proofErr w:type="spellStart"/>
+      <w:r>
+        <w:rPr>
+          <w:rFonts w:ascii="ArialMT" w:hAnsi="ArialMT"/>
+          <w:sz w:val="22"/>
+          <w:szCs w:val="22"/>
+        </w:rPr>
+        <w:t>sklearn’s</w:t>
+      </w:r>
+      <w:proofErr w:type="spellEnd"/>
+      <w:r>
+        <w:rPr>
+          <w:rFonts w:ascii="ArialMT" w:hAnsi="ArialMT"/>
+          <w:sz w:val="22"/>
+          <w:szCs w:val="22"/>
+        </w:rPr>
+        <w:t xml:space="preserve"> “</w:t>
+      </w:r>
+      <w:proofErr w:type="spellStart"/>
+      <w:r>
+        <w:rPr>
+          <w:rFonts w:ascii="ArialMT" w:hAnsi="ArialMT"/>
+          <w:color w:val="CC9900"/>
+          <w:sz w:val="22"/>
+          <w:szCs w:val="22"/>
+        </w:rPr>
+        <w:t>LabelBinarizer</w:t>
+      </w:r>
+      <w:proofErr w:type="spellEnd"/>
+      <w:r>
+        <w:rPr>
+          <w:rFonts w:ascii="ArialMT" w:hAnsi="ArialMT"/>
+          <w:color w:val="CC9900"/>
+          <w:sz w:val="22"/>
+          <w:szCs w:val="22"/>
+        </w:rPr>
+        <w:t>”</w:t>
+      </w:r>
+      <w:r>
+        <w:rPr>
+          <w:rFonts w:ascii="ArialMT" w:hAnsi="ArialMT"/>
+          <w:sz w:val="22"/>
+          <w:szCs w:val="22"/>
+        </w:rPr>
+        <w:t xml:space="preserve">. </w:t>
+      </w:r>
+    </w:p>
+    <w:p>
+      <w:pPr>
+        <w:pStyle w:val="NormalWeb"/>
+      </w:pPr>
+      <w:r>
+        <w:rPr>
+          <w:rFonts w:ascii="ArialMT" w:hAnsi="ArialMT"/>
+          <w:sz w:val="22"/>
+          <w:szCs w:val="22"/>
+        </w:rPr>
+        <w:t>The fields required for each mode</w:t>
+      </w:r>
+      <w:r>
+        <w:rPr>
+          <w:rFonts w:ascii="ArialMT" w:hAnsi="ArialMT"/>
+          <w:sz w:val="22"/>
+          <w:szCs w:val="22"/>
+        </w:rPr>
+        <w:t xml:space="preserve">l had been split up from the original dataset and placed into their individual CSV files </w:t>
+      </w:r>
+      <w:proofErr w:type="gramStart"/>
+      <w:r>
+        <w:rPr>
+          <w:rFonts w:ascii="ArialMT" w:hAnsi="ArialMT"/>
+          <w:sz w:val="22"/>
+          <w:szCs w:val="22"/>
+        </w:rPr>
+        <w:t>i.e.</w:t>
+      </w:r>
+      <w:proofErr w:type="gramEnd"/>
+      <w:r>
+        <w:rPr>
+          <w:rFonts w:ascii="ArialMT" w:hAnsi="ArialMT"/>
+          <w:sz w:val="22"/>
+          <w:szCs w:val="22"/>
+        </w:rPr>
+        <w:t xml:space="preserve"> for Random Forest </w:t>
+      </w:r>
+    </w:p>
+    <w:p>
+      <w:pPr>
+        <w:pStyle w:val="NormalWeb"/>
+      </w:pPr>
+      <w:r>
+        <w:rPr>
+          <w:rFonts w:ascii="ArialMT" w:hAnsi="ArialMT"/>
+          <w:sz w:val="22"/>
+          <w:szCs w:val="22"/>
+        </w:rPr>
+        <w:t xml:space="preserve">Feature engineering is the process of extracting new features from the feature space using domain knowledge to increase the amount of data we have (Wikipedia, 2019). We wanted to test out different types of data with our models, so we made 3 different data types. “just pixels” refers to the flattened image arrays, “extracted features” are just the extracted features, and “all features” </w:t>
+      </w:r>
+      <w:proofErr w:type="gramStart"/>
+      <w:r>
+        <w:rPr>
+          <w:rFonts w:ascii="ArialMT" w:hAnsi="ArialMT"/>
+          <w:sz w:val="22"/>
+          <w:szCs w:val="22"/>
+        </w:rPr>
+        <w:t>is</w:t>
+      </w:r>
+      <w:proofErr w:type="gramEnd"/>
+      <w:r>
+        <w:rPr>
+          <w:rFonts w:ascii="ArialMT" w:hAnsi="ArialMT"/>
+          <w:sz w:val="22"/>
+          <w:szCs w:val="22"/>
+        </w:rPr>
+        <w:t xml:space="preserve"> the mix of the previous two. The extracted features consist of performing the following statistical operations on all the pixels and on each RGB channel, which are finding the mean, median, and standard deviation. Thus, we have 12 new features we were able to extract using our knowledge of RGB channels and our previous analysis of grey levels. We hope this slight increase in feature space helps the models perform better. </w:t>
+      </w:r>
+    </w:p>
+    <w:p>
+      <w:pPr>
         <w:rPr>
           <w:rFonts w:ascii="Arial" w:hAnsi="Arial" w:cs="Arial"/>
         </w:rPr>
@@ -6845,9 +7355,234 @@
           <w:sz w:val="34"/>
           <w:szCs w:val="34"/>
         </w:rPr>
+        <w:lastRenderedPageBreak/>
         <w:t>ACCURACY EVALUATION CRITERIA</w:t>
       </w:r>
       <w:bookmarkEnd w:id="10"/>
+    </w:p>
+    <w:p>
+      <w:pPr>
+        <w:rPr>
+          <w:rFonts w:ascii="Arial" w:hAnsi="Arial" w:cs="Arial"/>
+        </w:rPr>
+      </w:pPr>
+    </w:p>
+    <w:p>
+      <w:pPr>
+        <w:rPr>
+          <w:rFonts w:ascii="Arial" w:hAnsi="Arial" w:cs="Arial"/>
+        </w:rPr>
+      </w:pPr>
+    </w:p>
+    <w:p>
+      <w:pPr>
+        <w:rPr>
+          <w:rFonts w:ascii="Arial" w:hAnsi="Arial" w:cs="Arial"/>
+        </w:rPr>
+      </w:pPr>
+    </w:p>
+    <w:p>
+      <w:pPr>
+        <w:rPr>
+          <w:rFonts w:ascii="Arial" w:hAnsi="Arial" w:cs="Arial"/>
+        </w:rPr>
+      </w:pPr>
+    </w:p>
+    <w:p>
+      <w:pPr>
+        <w:rPr>
+          <w:rFonts w:ascii="Arial" w:hAnsi="Arial" w:cs="Arial"/>
+        </w:rPr>
+      </w:pPr>
+    </w:p>
+    <w:p>
+      <w:pPr>
+        <w:rPr>
+          <w:rFonts w:ascii="Arial" w:hAnsi="Arial" w:cs="Arial"/>
+        </w:rPr>
+      </w:pPr>
+    </w:p>
+    <w:p>
+      <w:pPr>
+        <w:rPr>
+          <w:rFonts w:ascii="Arial" w:hAnsi="Arial" w:cs="Arial"/>
+        </w:rPr>
+      </w:pPr>
+    </w:p>
+    <w:p>
+      <w:pPr>
+        <w:rPr>
+          <w:rFonts w:ascii="Arial" w:hAnsi="Arial" w:cs="Arial"/>
+        </w:rPr>
+      </w:pPr>
+    </w:p>
+    <w:p>
+      <w:pPr>
+        <w:rPr>
+          <w:rFonts w:ascii="Arial" w:hAnsi="Arial" w:cs="Arial"/>
+        </w:rPr>
+      </w:pPr>
+    </w:p>
+    <w:p>
+      <w:pPr>
+        <w:rPr>
+          <w:rFonts w:ascii="Arial" w:hAnsi="Arial" w:cs="Arial"/>
+        </w:rPr>
+      </w:pPr>
+    </w:p>
+    <w:p>
+      <w:pPr>
+        <w:rPr>
+          <w:rFonts w:ascii="Arial" w:hAnsi="Arial" w:cs="Arial"/>
+        </w:rPr>
+      </w:pPr>
+    </w:p>
+    <w:p>
+      <w:pPr>
+        <w:rPr>
+          <w:rFonts w:ascii="Arial" w:hAnsi="Arial" w:cs="Arial"/>
+        </w:rPr>
+      </w:pPr>
+    </w:p>
+    <w:p>
+      <w:pPr>
+        <w:rPr>
+          <w:rFonts w:ascii="Arial" w:hAnsi="Arial" w:cs="Arial"/>
+        </w:rPr>
+      </w:pPr>
+    </w:p>
+    <w:p>
+      <w:pPr>
+        <w:rPr>
+          <w:rFonts w:ascii="Arial" w:hAnsi="Arial" w:cs="Arial"/>
+        </w:rPr>
+      </w:pPr>
+    </w:p>
+    <w:p>
+      <w:pPr>
+        <w:rPr>
+          <w:rFonts w:ascii="Arial" w:hAnsi="Arial" w:cs="Arial"/>
+        </w:rPr>
+      </w:pPr>
+    </w:p>
+    <w:p>
+      <w:pPr>
+        <w:rPr>
+          <w:rFonts w:ascii="Arial" w:hAnsi="Arial" w:cs="Arial"/>
+        </w:rPr>
+      </w:pPr>
+    </w:p>
+    <w:p>
+      <w:pPr>
+        <w:rPr>
+          <w:rFonts w:ascii="Arial" w:hAnsi="Arial" w:cs="Arial"/>
+        </w:rPr>
+      </w:pPr>
+    </w:p>
+    <w:p>
+      <w:pPr>
+        <w:rPr>
+          <w:rFonts w:ascii="Arial" w:hAnsi="Arial" w:cs="Arial"/>
+        </w:rPr>
+      </w:pPr>
+    </w:p>
+    <w:p>
+      <w:pPr>
+        <w:rPr>
+          <w:rFonts w:ascii="Arial" w:hAnsi="Arial" w:cs="Arial"/>
+        </w:rPr>
+      </w:pPr>
+    </w:p>
+    <w:p>
+      <w:pPr>
+        <w:rPr>
+          <w:rFonts w:ascii="Arial" w:hAnsi="Arial" w:cs="Arial"/>
+        </w:rPr>
+      </w:pPr>
+    </w:p>
+    <w:p>
+      <w:pPr>
+        <w:rPr>
+          <w:rFonts w:ascii="Arial" w:hAnsi="Arial" w:cs="Arial"/>
+        </w:rPr>
+      </w:pPr>
+    </w:p>
+    <w:p>
+      <w:pPr>
+        <w:rPr>
+          <w:rFonts w:ascii="Arial" w:hAnsi="Arial" w:cs="Arial"/>
+        </w:rPr>
+      </w:pPr>
+    </w:p>
+    <w:p>
+      <w:pPr>
+        <w:rPr>
+          <w:rFonts w:ascii="Arial" w:hAnsi="Arial" w:cs="Arial"/>
+        </w:rPr>
+      </w:pPr>
+    </w:p>
+    <w:p>
+      <w:pPr>
+        <w:rPr>
+          <w:rFonts w:ascii="Arial" w:hAnsi="Arial" w:cs="Arial"/>
+        </w:rPr>
+      </w:pPr>
+    </w:p>
+    <w:p>
+      <w:pPr>
+        <w:rPr>
+          <w:rFonts w:ascii="Arial" w:hAnsi="Arial" w:cs="Arial"/>
+        </w:rPr>
+      </w:pPr>
+    </w:p>
+    <w:p>
+      <w:pPr>
+        <w:rPr>
+          <w:rFonts w:ascii="Arial" w:hAnsi="Arial" w:cs="Arial"/>
+        </w:rPr>
+      </w:pPr>
+    </w:p>
+    <w:p>
+      <w:pPr>
+        <w:rPr>
+          <w:rFonts w:ascii="Arial" w:hAnsi="Arial" w:cs="Arial"/>
+        </w:rPr>
+      </w:pPr>
+    </w:p>
+    <w:p>
+      <w:pPr>
+        <w:rPr>
+          <w:rFonts w:ascii="Arial" w:hAnsi="Arial" w:cs="Arial"/>
+        </w:rPr>
+      </w:pPr>
+    </w:p>
+    <w:p>
+      <w:pPr>
+        <w:rPr>
+          <w:rFonts w:ascii="Arial" w:hAnsi="Arial" w:cs="Arial"/>
+        </w:rPr>
+      </w:pPr>
+    </w:p>
+    <w:p>
+      <w:pPr>
+        <w:rPr>
+          <w:rFonts w:ascii="Arial" w:hAnsi="Arial" w:cs="Arial"/>
+        </w:rPr>
+      </w:pPr>
+    </w:p>
+    <w:p>
+      <w:pPr>
+        <w:rPr>
+          <w:rFonts w:ascii="Arial" w:hAnsi="Arial" w:cs="Arial"/>
+        </w:rPr>
+      </w:pPr>
+    </w:p>
+    <w:p>
+      <w:pPr>
+        <w:rPr>
+          <w:rFonts w:ascii="Arial" w:hAnsi="Arial" w:cs="Arial"/>
+        </w:rPr>
+      </w:pPr>
     </w:p>
     <w:p>
       <w:pPr>
@@ -7453,7 +8188,6 @@
           <w:bCs/>
           <w:vertAlign w:val="superscript"/>
         </w:rPr>
-        <w:lastRenderedPageBreak/>
         <w:t xml:space="preserve">3 </w:t>
       </w:r>
       <w:r>
@@ -8177,13 +8911,6 @@
           <w:b/>
           <w:bCs/>
           <w:vertAlign w:val="superscript"/>
-        </w:rPr>
-      </w:pPr>
-    </w:p>
-    <w:p>
-      <w:pPr>
-        <w:rPr>
-          <w:rFonts w:ascii="Arial" w:hAnsi="Arial" w:cs="Arial"/>
         </w:rPr>
       </w:pPr>
     </w:p>
@@ -8361,6 +9088,128 @@
     </w:lvl>
   </w:abstractNum>
   <w:abstractNum w:abstractNumId="1" w15:restartNumberingAfterBreak="0">
+    <w:nsid w:val="1396101B"/>
+    <w:multiLevelType w:val="multilevel"/>
+    <w:tmpl w:val="1840B506"/>
+    <w:lvl w:ilvl="0">
+      <w:start w:val="4"/>
+      <w:numFmt w:val="decimal"/>
+      <w:lvlText w:val="%1"/>
+      <w:lvlJc w:val="left"/>
+      <w:pPr>
+        <w:ind w:left="380" w:hanging="380"/>
+      </w:pPr>
+      <w:rPr>
+        <w:rFonts w:hint="default"/>
+        <w:sz w:val="28"/>
+      </w:rPr>
+    </w:lvl>
+    <w:lvl w:ilvl="1">
+      <w:start w:val="2"/>
+      <w:numFmt w:val="decimal"/>
+      <w:lvlText w:val="%1.%2"/>
+      <w:lvlJc w:val="left"/>
+      <w:pPr>
+        <w:ind w:left="720" w:hanging="720"/>
+      </w:pPr>
+      <w:rPr>
+        <w:rFonts w:hint="default"/>
+        <w:sz w:val="28"/>
+      </w:rPr>
+    </w:lvl>
+    <w:lvl w:ilvl="2">
+      <w:start w:val="1"/>
+      <w:numFmt w:val="decimal"/>
+      <w:lvlText w:val="%1.%2.%3"/>
+      <w:lvlJc w:val="left"/>
+      <w:pPr>
+        <w:ind w:left="1080" w:hanging="1080"/>
+      </w:pPr>
+      <w:rPr>
+        <w:rFonts w:hint="default"/>
+        <w:sz w:val="28"/>
+      </w:rPr>
+    </w:lvl>
+    <w:lvl w:ilvl="3">
+      <w:start w:val="1"/>
+      <w:numFmt w:val="decimal"/>
+      <w:lvlText w:val="%1.%2.%3.%4"/>
+      <w:lvlJc w:val="left"/>
+      <w:pPr>
+        <w:ind w:left="1440" w:hanging="1440"/>
+      </w:pPr>
+      <w:rPr>
+        <w:rFonts w:hint="default"/>
+        <w:sz w:val="28"/>
+      </w:rPr>
+    </w:lvl>
+    <w:lvl w:ilvl="4">
+      <w:start w:val="1"/>
+      <w:numFmt w:val="decimal"/>
+      <w:lvlText w:val="%1.%2.%3.%4.%5"/>
+      <w:lvlJc w:val="left"/>
+      <w:pPr>
+        <w:ind w:left="1800" w:hanging="1800"/>
+      </w:pPr>
+      <w:rPr>
+        <w:rFonts w:hint="default"/>
+        <w:sz w:val="28"/>
+      </w:rPr>
+    </w:lvl>
+    <w:lvl w:ilvl="5">
+      <w:start w:val="1"/>
+      <w:numFmt w:val="decimal"/>
+      <w:lvlText w:val="%1.%2.%3.%4.%5.%6"/>
+      <w:lvlJc w:val="left"/>
+      <w:pPr>
+        <w:ind w:left="2160" w:hanging="2160"/>
+      </w:pPr>
+      <w:rPr>
+        <w:rFonts w:hint="default"/>
+        <w:sz w:val="28"/>
+      </w:rPr>
+    </w:lvl>
+    <w:lvl w:ilvl="6">
+      <w:start w:val="1"/>
+      <w:numFmt w:val="decimal"/>
+      <w:lvlText w:val="%1.%2.%3.%4.%5.%6.%7"/>
+      <w:lvlJc w:val="left"/>
+      <w:pPr>
+        <w:ind w:left="2520" w:hanging="2520"/>
+      </w:pPr>
+      <w:rPr>
+        <w:rFonts w:hint="default"/>
+        <w:sz w:val="28"/>
+      </w:rPr>
+    </w:lvl>
+    <w:lvl w:ilvl="7">
+      <w:start w:val="1"/>
+      <w:numFmt w:val="decimal"/>
+      <w:lvlText w:val="%1.%2.%3.%4.%5.%6.%7.%8"/>
+      <w:lvlJc w:val="left"/>
+      <w:pPr>
+        <w:ind w:left="2880" w:hanging="2880"/>
+      </w:pPr>
+      <w:rPr>
+        <w:rFonts w:hint="default"/>
+        <w:sz w:val="28"/>
+      </w:rPr>
+    </w:lvl>
+    <w:lvl w:ilvl="8">
+      <w:start w:val="1"/>
+      <w:numFmt w:val="decimal"/>
+      <w:lvlText w:val="%1.%2.%3.%4.%5.%6.%7.%8.%9"/>
+      <w:lvlJc w:val="left"/>
+      <w:pPr>
+        <w:ind w:left="3240" w:hanging="3240"/>
+      </w:pPr>
+      <w:rPr>
+        <w:rFonts w:hint="default"/>
+        <w:sz w:val="28"/>
+      </w:rPr>
+    </w:lvl>
+  </w:abstractNum>
+  <w:abstractNum w:abstractNumId="2" w15:restartNumberingAfterBreak="0">
     <w:nsid w:val="1793246B"/>
     <w:multiLevelType w:val="hybridMultilevel"/>
     <w:tmpl w:val="808E3502"/>
@@ -8473,7 +9322,7 @@
       </w:rPr>
     </w:lvl>
   </w:abstractNum>
-  <w:abstractNum w:abstractNumId="2" w15:restartNumberingAfterBreak="0">
+  <w:abstractNum w:abstractNumId="3" w15:restartNumberingAfterBreak="0">
     <w:nsid w:val="1ABB1CBC"/>
     <w:multiLevelType w:val="hybridMultilevel"/>
     <w:tmpl w:val="E0C0B93A"/>
@@ -8562,7 +9411,7 @@
       </w:pPr>
     </w:lvl>
   </w:abstractNum>
-  <w:abstractNum w:abstractNumId="3" w15:restartNumberingAfterBreak="0">
+  <w:abstractNum w:abstractNumId="4" w15:restartNumberingAfterBreak="0">
     <w:nsid w:val="2E7E5A83"/>
     <w:multiLevelType w:val="hybridMultilevel"/>
     <w:tmpl w:val="8C32E2FC"/>
@@ -8651,7 +9500,129 @@
       </w:pPr>
     </w:lvl>
   </w:abstractNum>
-  <w:abstractNum w:abstractNumId="4" w15:restartNumberingAfterBreak="0">
+  <w:abstractNum w:abstractNumId="5" w15:restartNumberingAfterBreak="0">
+    <w:nsid w:val="353279B9"/>
+    <w:multiLevelType w:val="multilevel"/>
+    <w:tmpl w:val="ED8EDE88"/>
+    <w:lvl w:ilvl="0">
+      <w:start w:val="4"/>
+      <w:numFmt w:val="decimal"/>
+      <w:lvlText w:val="%1"/>
+      <w:lvlJc w:val="left"/>
+      <w:pPr>
+        <w:ind w:left="380" w:hanging="380"/>
+      </w:pPr>
+      <w:rPr>
+        <w:rFonts w:hint="default"/>
+        <w:sz w:val="28"/>
+      </w:rPr>
+    </w:lvl>
+    <w:lvl w:ilvl="1">
+      <w:start w:val="1"/>
+      <w:numFmt w:val="decimal"/>
+      <w:lvlText w:val="%1.%2"/>
+      <w:lvlJc w:val="left"/>
+      <w:pPr>
+        <w:ind w:left="720" w:hanging="720"/>
+      </w:pPr>
+      <w:rPr>
+        <w:rFonts w:hint="default"/>
+        <w:sz w:val="28"/>
+      </w:rPr>
+    </w:lvl>
+    <w:lvl w:ilvl="2">
+      <w:start w:val="1"/>
+      <w:numFmt w:val="decimal"/>
+      <w:lvlText w:val="%1.%2.%3"/>
+      <w:lvlJc w:val="left"/>
+      <w:pPr>
+        <w:ind w:left="1080" w:hanging="1080"/>
+      </w:pPr>
+      <w:rPr>
+        <w:rFonts w:hint="default"/>
+        <w:sz w:val="28"/>
+      </w:rPr>
+    </w:lvl>
+    <w:lvl w:ilvl="3">
+      <w:start w:val="1"/>
+      <w:numFmt w:val="decimal"/>
+      <w:lvlText w:val="%1.%2.%3.%4"/>
+      <w:lvlJc w:val="left"/>
+      <w:pPr>
+        <w:ind w:left="1440" w:hanging="1440"/>
+      </w:pPr>
+      <w:rPr>
+        <w:rFonts w:hint="default"/>
+        <w:sz w:val="28"/>
+      </w:rPr>
+    </w:lvl>
+    <w:lvl w:ilvl="4">
+      <w:start w:val="1"/>
+      <w:numFmt w:val="decimal"/>
+      <w:lvlText w:val="%1.%2.%3.%4.%5"/>
+      <w:lvlJc w:val="left"/>
+      <w:pPr>
+        <w:ind w:left="1800" w:hanging="1800"/>
+      </w:pPr>
+      <w:rPr>
+        <w:rFonts w:hint="default"/>
+        <w:sz w:val="28"/>
+      </w:rPr>
+    </w:lvl>
+    <w:lvl w:ilvl="5">
+      <w:start w:val="1"/>
+      <w:numFmt w:val="decimal"/>
+      <w:lvlText w:val="%1.%2.%3.%4.%5.%6"/>
+      <w:lvlJc w:val="left"/>
+      <w:pPr>
+        <w:ind w:left="2160" w:hanging="2160"/>
+      </w:pPr>
+      <w:rPr>
+        <w:rFonts w:hint="default"/>
+        <w:sz w:val="28"/>
+      </w:rPr>
+    </w:lvl>
+    <w:lvl w:ilvl="6">
+      <w:start w:val="1"/>
+      <w:numFmt w:val="decimal"/>
+      <w:lvlText w:val="%1.%2.%3.%4.%5.%6.%7"/>
+      <w:lvlJc w:val="left"/>
+      <w:pPr>
+        <w:ind w:left="2520" w:hanging="2520"/>
+      </w:pPr>
+      <w:rPr>
+        <w:rFonts w:hint="default"/>
+        <w:sz w:val="28"/>
+      </w:rPr>
+    </w:lvl>
+    <w:lvl w:ilvl="7">
+      <w:start w:val="1"/>
+      <w:numFmt w:val="decimal"/>
+      <w:lvlText w:val="%1.%2.%3.%4.%5.%6.%7.%8"/>
+      <w:lvlJc w:val="left"/>
+      <w:pPr>
+        <w:ind w:left="2880" w:hanging="2880"/>
+      </w:pPr>
+      <w:rPr>
+        <w:rFonts w:hint="default"/>
+        <w:sz w:val="28"/>
+      </w:rPr>
+    </w:lvl>
+    <w:lvl w:ilvl="8">
+      <w:start w:val="1"/>
+      <w:numFmt w:val="decimal"/>
+      <w:lvlText w:val="%1.%2.%3.%4.%5.%6.%7.%8.%9"/>
+      <w:lvlJc w:val="left"/>
+      <w:pPr>
+        <w:ind w:left="3240" w:hanging="3240"/>
+      </w:pPr>
+      <w:rPr>
+        <w:rFonts w:hint="default"/>
+        <w:sz w:val="28"/>
+      </w:rPr>
+    </w:lvl>
+  </w:abstractNum>
+  <w:abstractNum w:abstractNumId="6" w15:restartNumberingAfterBreak="0">
     <w:nsid w:val="375030B8"/>
     <w:multiLevelType w:val="multilevel"/>
     <w:tmpl w:val="62FCD010"/>
@@ -8773,7 +9744,251 @@
       </w:rPr>
     </w:lvl>
   </w:abstractNum>
-  <w:abstractNum w:abstractNumId="5" w15:restartNumberingAfterBreak="0">
+  <w:abstractNum w:abstractNumId="7" w15:restartNumberingAfterBreak="0">
+    <w:nsid w:val="44DC76E1"/>
+    <w:multiLevelType w:val="multilevel"/>
+    <w:tmpl w:val="B1164946"/>
+    <w:lvl w:ilvl="0">
+      <w:start w:val="4"/>
+      <w:numFmt w:val="decimal"/>
+      <w:lvlText w:val="%1"/>
+      <w:lvlJc w:val="left"/>
+      <w:pPr>
+        <w:ind w:left="380" w:hanging="380"/>
+      </w:pPr>
+      <w:rPr>
+        <w:rFonts w:hint="default"/>
+        <w:sz w:val="28"/>
+      </w:rPr>
+    </w:lvl>
+    <w:lvl w:ilvl="1">
+      <w:start w:val="1"/>
+      <w:numFmt w:val="decimal"/>
+      <w:lvlText w:val="%1.%2"/>
+      <w:lvlJc w:val="left"/>
+      <w:pPr>
+        <w:ind w:left="720" w:hanging="720"/>
+      </w:pPr>
+      <w:rPr>
+        <w:rFonts w:hint="default"/>
+        <w:sz w:val="28"/>
+      </w:rPr>
+    </w:lvl>
+    <w:lvl w:ilvl="2">
+      <w:start w:val="1"/>
+      <w:numFmt w:val="decimal"/>
+      <w:lvlText w:val="%1.%2.%3"/>
+      <w:lvlJc w:val="left"/>
+      <w:pPr>
+        <w:ind w:left="1080" w:hanging="1080"/>
+      </w:pPr>
+      <w:rPr>
+        <w:rFonts w:hint="default"/>
+        <w:sz w:val="28"/>
+      </w:rPr>
+    </w:lvl>
+    <w:lvl w:ilvl="3">
+      <w:start w:val="1"/>
+      <w:numFmt w:val="decimal"/>
+      <w:lvlText w:val="%1.%2.%3.%4"/>
+      <w:lvlJc w:val="left"/>
+      <w:pPr>
+        <w:ind w:left="1440" w:hanging="1440"/>
+      </w:pPr>
+      <w:rPr>
+        <w:rFonts w:hint="default"/>
+        <w:sz w:val="28"/>
+      </w:rPr>
+    </w:lvl>
+    <w:lvl w:ilvl="4">
+      <w:start w:val="1"/>
+      <w:numFmt w:val="decimal"/>
+      <w:lvlText w:val="%1.%2.%3.%4.%5"/>
+      <w:lvlJc w:val="left"/>
+      <w:pPr>
+        <w:ind w:left="1800" w:hanging="1800"/>
+      </w:pPr>
+      <w:rPr>
+        <w:rFonts w:hint="default"/>
+        <w:sz w:val="28"/>
+      </w:rPr>
+    </w:lvl>
+    <w:lvl w:ilvl="5">
+      <w:start w:val="1"/>
+      <w:numFmt w:val="decimal"/>
+      <w:lvlText w:val="%1.%2.%3.%4.%5.%6"/>
+      <w:lvlJc w:val="left"/>
+      <w:pPr>
+        <w:ind w:left="2160" w:hanging="2160"/>
+      </w:pPr>
+      <w:rPr>
+        <w:rFonts w:hint="default"/>
+        <w:sz w:val="28"/>
+      </w:rPr>
+    </w:lvl>
+    <w:lvl w:ilvl="6">
+      <w:start w:val="1"/>
+      <w:numFmt w:val="decimal"/>
+      <w:lvlText w:val="%1.%2.%3.%4.%5.%6.%7"/>
+      <w:lvlJc w:val="left"/>
+      <w:pPr>
+        <w:ind w:left="2520" w:hanging="2520"/>
+      </w:pPr>
+      <w:rPr>
+        <w:rFonts w:hint="default"/>
+        <w:sz w:val="28"/>
+      </w:rPr>
+    </w:lvl>
+    <w:lvl w:ilvl="7">
+      <w:start w:val="1"/>
+      <w:numFmt w:val="decimal"/>
+      <w:lvlText w:val="%1.%2.%3.%4.%5.%6.%7.%8"/>
+      <w:lvlJc w:val="left"/>
+      <w:pPr>
+        <w:ind w:left="2880" w:hanging="2880"/>
+      </w:pPr>
+      <w:rPr>
+        <w:rFonts w:hint="default"/>
+        <w:sz w:val="28"/>
+      </w:rPr>
+    </w:lvl>
+    <w:lvl w:ilvl="8">
+      <w:start w:val="1"/>
+      <w:numFmt w:val="decimal"/>
+      <w:lvlText w:val="%1.%2.%3.%4.%5.%6.%7.%8.%9"/>
+      <w:lvlJc w:val="left"/>
+      <w:pPr>
+        <w:ind w:left="3240" w:hanging="3240"/>
+      </w:pPr>
+      <w:rPr>
+        <w:rFonts w:hint="default"/>
+        <w:sz w:val="28"/>
+      </w:rPr>
+    </w:lvl>
+  </w:abstractNum>
+  <w:abstractNum w:abstractNumId="8" w15:restartNumberingAfterBreak="0">
+    <w:nsid w:val="591242BD"/>
+    <w:multiLevelType w:val="multilevel"/>
+    <w:tmpl w:val="2EEC7B8C"/>
+    <w:lvl w:ilvl="0">
+      <w:start w:val="4"/>
+      <w:numFmt w:val="decimal"/>
+      <w:lvlText w:val="%1"/>
+      <w:lvlJc w:val="left"/>
+      <w:pPr>
+        <w:ind w:left="380" w:hanging="380"/>
+      </w:pPr>
+      <w:rPr>
+        <w:rFonts w:hint="default"/>
+        <w:sz w:val="28"/>
+      </w:rPr>
+    </w:lvl>
+    <w:lvl w:ilvl="1">
+      <w:start w:val="1"/>
+      <w:numFmt w:val="decimal"/>
+      <w:lvlText w:val="%1.%2"/>
+      <w:lvlJc w:val="left"/>
+      <w:pPr>
+        <w:ind w:left="1080" w:hanging="720"/>
+      </w:pPr>
+      <w:rPr>
+        <w:rFonts w:hint="default"/>
+        <w:sz w:val="28"/>
+      </w:rPr>
+    </w:lvl>
+    <w:lvl w:ilvl="2">
+      <w:start w:val="1"/>
+      <w:numFmt w:val="decimal"/>
+      <w:lvlText w:val="%1.%2.%3"/>
+      <w:lvlJc w:val="left"/>
+      <w:pPr>
+        <w:ind w:left="1800" w:hanging="1080"/>
+      </w:pPr>
+      <w:rPr>
+        <w:rFonts w:hint="default"/>
+        <w:sz w:val="28"/>
+      </w:rPr>
+    </w:lvl>
+    <w:lvl w:ilvl="3">
+      <w:start w:val="1"/>
+      <w:numFmt w:val="decimal"/>
+      <w:lvlText w:val="%1.%2.%3.%4"/>
+      <w:lvlJc w:val="left"/>
+      <w:pPr>
+        <w:ind w:left="2520" w:hanging="1440"/>
+      </w:pPr>
+      <w:rPr>
+        <w:rFonts w:hint="default"/>
+        <w:sz w:val="28"/>
+      </w:rPr>
+    </w:lvl>
+    <w:lvl w:ilvl="4">
+      <w:start w:val="1"/>
+      <w:numFmt w:val="decimal"/>
+      <w:lvlText w:val="%1.%2.%3.%4.%5"/>
+      <w:lvlJc w:val="left"/>
+      <w:pPr>
+        <w:ind w:left="3240" w:hanging="1800"/>
+      </w:pPr>
+      <w:rPr>
+        <w:rFonts w:hint="default"/>
+        <w:sz w:val="28"/>
+      </w:rPr>
+    </w:lvl>
+    <w:lvl w:ilvl="5">
+      <w:start w:val="1"/>
+      <w:numFmt w:val="decimal"/>
+      <w:lvlText w:val="%1.%2.%3.%4.%5.%6"/>
+      <w:lvlJc w:val="left"/>
+      <w:pPr>
+        <w:ind w:left="3960" w:hanging="2160"/>
+      </w:pPr>
+      <w:rPr>
+        <w:rFonts w:hint="default"/>
+        <w:sz w:val="28"/>
+      </w:rPr>
+    </w:lvl>
+    <w:lvl w:ilvl="6">
+      <w:start w:val="1"/>
+      <w:numFmt w:val="decimal"/>
+      <w:lvlText w:val="%1.%2.%3.%4.%5.%6.%7"/>
+      <w:lvlJc w:val="left"/>
+      <w:pPr>
+        <w:ind w:left="4680" w:hanging="2520"/>
+      </w:pPr>
+      <w:rPr>
+        <w:rFonts w:hint="default"/>
+        <w:sz w:val="28"/>
+      </w:rPr>
+    </w:lvl>
+    <w:lvl w:ilvl="7">
+      <w:start w:val="1"/>
+      <w:numFmt w:val="decimal"/>
+      <w:lvlText w:val="%1.%2.%3.%4.%5.%6.%7.%8"/>
+      <w:lvlJc w:val="left"/>
+      <w:pPr>
+        <w:ind w:left="5400" w:hanging="2880"/>
+      </w:pPr>
+      <w:rPr>
+        <w:rFonts w:hint="default"/>
+        <w:sz w:val="28"/>
+      </w:rPr>
+    </w:lvl>
+    <w:lvl w:ilvl="8">
+      <w:start w:val="1"/>
+      <w:numFmt w:val="decimal"/>
+      <w:lvlText w:val="%1.%2.%3.%4.%5.%6.%7.%8.%9"/>
+      <w:lvlJc w:val="left"/>
+      <w:pPr>
+        <w:ind w:left="6120" w:hanging="3240"/>
+      </w:pPr>
+      <w:rPr>
+        <w:rFonts w:hint="default"/>
+        <w:sz w:val="28"/>
+      </w:rPr>
+    </w:lvl>
+  </w:abstractNum>
+  <w:abstractNum w:abstractNumId="9" w15:restartNumberingAfterBreak="0">
     <w:nsid w:val="60BE363D"/>
     <w:multiLevelType w:val="hybridMultilevel"/>
     <w:tmpl w:val="8C32E2FC"/>
@@ -8862,7 +10077,7 @@
       </w:pPr>
     </w:lvl>
   </w:abstractNum>
-  <w:abstractNum w:abstractNumId="6" w15:restartNumberingAfterBreak="0">
+  <w:abstractNum w:abstractNumId="10" w15:restartNumberingAfterBreak="0">
     <w:nsid w:val="61FF4E04"/>
     <w:multiLevelType w:val="hybridMultilevel"/>
     <w:tmpl w:val="676E5196"/>
@@ -8975,7 +10190,7 @@
       </w:rPr>
     </w:lvl>
   </w:abstractNum>
-  <w:abstractNum w:abstractNumId="7" w15:restartNumberingAfterBreak="0">
+  <w:abstractNum w:abstractNumId="11" w15:restartNumberingAfterBreak="0">
     <w:nsid w:val="671305F4"/>
     <w:multiLevelType w:val="multilevel"/>
     <w:tmpl w:val="499C6640"/>
@@ -9124,7 +10339,7 @@
       </w:rPr>
     </w:lvl>
   </w:abstractNum>
-  <w:abstractNum w:abstractNumId="8" w15:restartNumberingAfterBreak="0">
+  <w:abstractNum w:abstractNumId="12" w15:restartNumberingAfterBreak="0">
     <w:nsid w:val="783564E5"/>
     <w:multiLevelType w:val="multilevel"/>
     <w:tmpl w:val="CCA68446"/>
@@ -9273,32 +10488,169 @@
       </w:rPr>
     </w:lvl>
   </w:abstractNum>
+  <w:abstractNum w:abstractNumId="13" w15:restartNumberingAfterBreak="0">
+    <w:nsid w:val="79F44DAD"/>
+    <w:multiLevelType w:val="multilevel"/>
+    <w:tmpl w:val="34B445CE"/>
+    <w:lvl w:ilvl="0">
+      <w:start w:val="4"/>
+      <w:numFmt w:val="decimal"/>
+      <w:lvlText w:val="%1"/>
+      <w:lvlJc w:val="left"/>
+      <w:pPr>
+        <w:ind w:left="380" w:hanging="380"/>
+      </w:pPr>
+      <w:rPr>
+        <w:rFonts w:hint="default"/>
+        <w:sz w:val="28"/>
+      </w:rPr>
+    </w:lvl>
+    <w:lvl w:ilvl="1">
+      <w:start w:val="1"/>
+      <w:numFmt w:val="decimal"/>
+      <w:lvlText w:val="%1.%2"/>
+      <w:lvlJc w:val="left"/>
+      <w:pPr>
+        <w:ind w:left="720" w:hanging="720"/>
+      </w:pPr>
+      <w:rPr>
+        <w:rFonts w:hint="default"/>
+        <w:sz w:val="28"/>
+      </w:rPr>
+    </w:lvl>
+    <w:lvl w:ilvl="2">
+      <w:start w:val="1"/>
+      <w:numFmt w:val="decimal"/>
+      <w:lvlText w:val="%1.%2.%3"/>
+      <w:lvlJc w:val="left"/>
+      <w:pPr>
+        <w:ind w:left="1080" w:hanging="1080"/>
+      </w:pPr>
+      <w:rPr>
+        <w:rFonts w:hint="default"/>
+        <w:sz w:val="28"/>
+      </w:rPr>
+    </w:lvl>
+    <w:lvl w:ilvl="3">
+      <w:start w:val="1"/>
+      <w:numFmt w:val="decimal"/>
+      <w:lvlText w:val="%1.%2.%3.%4"/>
+      <w:lvlJc w:val="left"/>
+      <w:pPr>
+        <w:ind w:left="1440" w:hanging="1440"/>
+      </w:pPr>
+      <w:rPr>
+        <w:rFonts w:hint="default"/>
+        <w:sz w:val="28"/>
+      </w:rPr>
+    </w:lvl>
+    <w:lvl w:ilvl="4">
+      <w:start w:val="1"/>
+      <w:numFmt w:val="decimal"/>
+      <w:lvlText w:val="%1.%2.%3.%4.%5"/>
+      <w:lvlJc w:val="left"/>
+      <w:pPr>
+        <w:ind w:left="1800" w:hanging="1800"/>
+      </w:pPr>
+      <w:rPr>
+        <w:rFonts w:hint="default"/>
+        <w:sz w:val="28"/>
+      </w:rPr>
+    </w:lvl>
+    <w:lvl w:ilvl="5">
+      <w:start w:val="1"/>
+      <w:numFmt w:val="decimal"/>
+      <w:lvlText w:val="%1.%2.%3.%4.%5.%6"/>
+      <w:lvlJc w:val="left"/>
+      <w:pPr>
+        <w:ind w:left="2160" w:hanging="2160"/>
+      </w:pPr>
+      <w:rPr>
+        <w:rFonts w:hint="default"/>
+        <w:sz w:val="28"/>
+      </w:rPr>
+    </w:lvl>
+    <w:lvl w:ilvl="6">
+      <w:start w:val="1"/>
+      <w:numFmt w:val="decimal"/>
+      <w:lvlText w:val="%1.%2.%3.%4.%5.%6.%7"/>
+      <w:lvlJc w:val="left"/>
+      <w:pPr>
+        <w:ind w:left="2520" w:hanging="2520"/>
+      </w:pPr>
+      <w:rPr>
+        <w:rFonts w:hint="default"/>
+        <w:sz w:val="28"/>
+      </w:rPr>
+    </w:lvl>
+    <w:lvl w:ilvl="7">
+      <w:start w:val="1"/>
+      <w:numFmt w:val="decimal"/>
+      <w:lvlText w:val="%1.%2.%3.%4.%5.%6.%7.%8"/>
+      <w:lvlJc w:val="left"/>
+      <w:pPr>
+        <w:ind w:left="2880" w:hanging="2880"/>
+      </w:pPr>
+      <w:rPr>
+        <w:rFonts w:hint="default"/>
+        <w:sz w:val="28"/>
+      </w:rPr>
+    </w:lvl>
+    <w:lvl w:ilvl="8">
+      <w:start w:val="1"/>
+      <w:numFmt w:val="decimal"/>
+      <w:lvlText w:val="%1.%2.%3.%4.%5.%6.%7.%8.%9"/>
+      <w:lvlJc w:val="left"/>
+      <w:pPr>
+        <w:ind w:left="3240" w:hanging="3240"/>
+      </w:pPr>
+      <w:rPr>
+        <w:rFonts w:hint="default"/>
+        <w:sz w:val="28"/>
+      </w:rPr>
+    </w:lvl>
+  </w:abstractNum>
   <w:num w:numId="1">
-    <w:abstractNumId w:val="8"/>
+    <w:abstractNumId w:val="12"/>
   </w:num>
   <w:num w:numId="2">
+    <w:abstractNumId w:val="4"/>
+  </w:num>
+  <w:num w:numId="3">
+    <w:abstractNumId w:val="9"/>
+  </w:num>
+  <w:num w:numId="4">
+    <w:abstractNumId w:val="11"/>
+  </w:num>
+  <w:num w:numId="5">
     <w:abstractNumId w:val="3"/>
   </w:num>
-  <w:num w:numId="3">
-    <w:abstractNumId w:val="5"/>
+  <w:num w:numId="6">
+    <w:abstractNumId w:val="6"/>
   </w:num>
-  <w:num w:numId="4">
-    <w:abstractNumId w:val="7"/>
-  </w:num>
-  <w:num w:numId="5">
+  <w:num w:numId="7">
     <w:abstractNumId w:val="2"/>
   </w:num>
-  <w:num w:numId="6">
-    <w:abstractNumId w:val="4"/>
-  </w:num>
-  <w:num w:numId="7">
-    <w:abstractNumId w:val="1"/>
-  </w:num>
   <w:num w:numId="8">
-    <w:abstractNumId w:val="6"/>
+    <w:abstractNumId w:val="10"/>
   </w:num>
   <w:num w:numId="9">
     <w:abstractNumId w:val="0"/>
+  </w:num>
+  <w:num w:numId="10">
+    <w:abstractNumId w:val="1"/>
+  </w:num>
+  <w:num w:numId="11">
+    <w:abstractNumId w:val="7"/>
+  </w:num>
+  <w:num w:numId="12">
+    <w:abstractNumId w:val="13"/>
+  </w:num>
+  <w:num w:numId="13">
+    <w:abstractNumId w:val="5"/>
+  </w:num>
+  <w:num w:numId="14">
+    <w:abstractNumId w:val="8"/>
   </w:num>
 </w:numbering>
 </file>
@@ -10093,6 +11445,18 @@
       <w:shd w:val="clear" w:color="auto" w:fill="E1DFDD"/>
     </w:rPr>
   </w:style>
+  <w:style w:type="character" w:styleId="FollowedHyperlink">
+    <w:name w:val="FollowedHyperlink"/>
+    <w:basedOn w:val="DefaultParagraphFont"/>
+    <w:uiPriority w:val="99"/>
+    <w:semiHidden/>
+    <w:unhideWhenUsed/>
+    <w:rsid w:val="00352EAA"/>
+    <w:rPr>
+      <w:color w:val="957A99" w:themeColor="followedHyperlink"/>
+      <w:u w:val="single"/>
+    </w:rPr>
+  </w:style>
 </w:styles>
 </file>
 

</xml_diff>

<commit_message>
Encoded Variables Section written up.
</commit_message>
<xml_diff>
--- a/IntroToAI_Coursework_v2.0_KSM.docx
+++ b/IntroToAI_Coursework_v2.0_KSM.docx
@@ -7259,7 +7259,7 @@
           <w:sz w:val="22"/>
           <w:szCs w:val="22"/>
         </w:rPr>
-        <w:t>The fields required for each mode</w:t>
+        <w:t xml:space="preserve">The fields required for each </w:t>
       </w:r>
       <w:r>
         <w:rPr>
@@ -7267,6 +7267,22 @@
           <w:sz w:val="22"/>
           <w:szCs w:val="22"/>
         </w:rPr>
+        <w:t xml:space="preserve">AI algorithm </w:t>
+      </w:r>
+      <w:r>
+        <w:rPr>
+          <w:rFonts w:ascii="ArialMT" w:hAnsi="ArialMT"/>
+          <w:sz w:val="22"/>
+          <w:szCs w:val="22"/>
+        </w:rPr>
+        <w:t>mode</w:t>
+      </w:r>
+      <w:r>
+        <w:rPr>
+          <w:rFonts w:ascii="ArialMT" w:hAnsi="ArialMT"/>
+          <w:sz w:val="22"/>
+          <w:szCs w:val="22"/>
+        </w:rPr>
         <w:t xml:space="preserve">l had been split up from the original dataset and placed into their individual CSV files </w:t>
       </w:r>
       <w:proofErr w:type="gramStart"/>
@@ -7286,6 +7302,38 @@
           <w:szCs w:val="22"/>
         </w:rPr>
         <w:t xml:space="preserve"> for Random Forest </w:t>
+      </w:r>
+      <w:r>
+        <w:rPr>
+          <w:rFonts w:ascii="ArialMT" w:hAnsi="ArialMT"/>
+          <w:sz w:val="22"/>
+          <w:szCs w:val="22"/>
+        </w:rPr>
+        <w:t>Model will would encode Critic Score and Global Sales from ‘</w:t>
+      </w:r>
+      <w:r>
+        <w:rPr>
+          <w:rFonts w:ascii="ArialMT" w:hAnsi="ArialMT"/>
+          <w:sz w:val="22"/>
+          <w:szCs w:val="22"/>
+        </w:rPr>
+        <w:t>RandomForestGlobalSales&amp;CriticScore</w:t>
+      </w:r>
+      <w:r>
+        <w:rPr>
+          <w:rFonts w:ascii="ArialMT" w:hAnsi="ArialMT"/>
+          <w:sz w:val="22"/>
+          <w:szCs w:val="22"/>
+        </w:rPr>
+        <w:t>.csv’ file. This was the case for all other models for our project. Using a simple function, we then extracted each column</w:t>
+      </w:r>
+      <w:r>
+        <w:rPr>
+          <w:rFonts w:ascii="ArialMT" w:hAnsi="ArialMT"/>
+          <w:sz w:val="22"/>
+          <w:szCs w:val="22"/>
+        </w:rPr>
+        <w:t xml:space="preserve"> and placed into corresponding variables “x” and “y” in a numeric format. </w:t>
       </w:r>
     </w:p>
     <w:p>
@@ -7355,7 +7403,6 @@
           <w:sz w:val="34"/>
           <w:szCs w:val="34"/>
         </w:rPr>
-        <w:lastRenderedPageBreak/>
         <w:t>ACCURACY EVALUATION CRITERIA</w:t>
       </w:r>
       <w:bookmarkEnd w:id="10"/>

</xml_diff>

<commit_message>
Added Linear Regression results
-Added linear regression results
</commit_message>
<xml_diff>
--- a/IntroToAI_Coursework_v2.0_KSM.docx
+++ b/IntroToAI_Coursework_v2.0_KSM.docx
@@ -429,7 +429,7 @@
                     <v:stroke joinstyle="miter"/>
                     <v:path gradientshapeok="t" o:connecttype="rect"/>
                   </v:shapetype>
-                  <v:shape id="Text Box 152" o:spid="_x0000_s1026" type="#_x0000_t202" style="position:absolute;margin-left:17.55pt;margin-top:485.55pt;width:571.3pt;height:44.5pt;z-index:251660288;visibility:visible;mso-wrap-style:square;mso-width-percent:0;mso-height-percent:0;mso-wrap-distance-left:9pt;mso-wrap-distance-top:0;mso-wrap-distance-right:9pt;mso-wrap-distance-bottom:0;mso-position-horizontal:absolute;mso-position-horizontal-relative:page;mso-position-vertical:absolute;mso-position-vertical-relative:page;mso-width-percent:0;mso-height-percent:0;mso-width-relative:page;mso-height-relative:page;v-text-anchor:bottom" o:gfxdata="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" filled="f" stroked="f" strokeweight=".5pt">
+                  <v:shape id="Text Box 152" o:spid="_x0000_s1026" type="#_x0000_t202" style="position:absolute;margin-left:17.55pt;margin-top:485.55pt;width:571.3pt;height:44.5pt;z-index:251660288;visibility:visible;mso-wrap-style:square;mso-width-percent:0;mso-height-percent:0;mso-wrap-distance-left:9pt;mso-wrap-distance-top:0;mso-wrap-distance-right:9pt;mso-wrap-distance-bottom:0;mso-position-horizontal:absolute;mso-position-horizontal-relative:page;mso-position-vertical:absolute;mso-position-vertical-relative:page;mso-width-percent:0;mso-height-percent:0;mso-width-relative:page;mso-height-relative:page;v-text-anchor:bottom" o:gfxdata="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" filled="f" stroked="f" strokeweight=".5pt">
                     <v:textbox inset="126pt,0,54pt,0">
                       <w:txbxContent>
                         <w:sdt>
@@ -639,7 +639,7 @@
               </mc:Choice>
               <mc:Fallback>
                 <w:pict>
-                  <v:shape w14:anchorId="43B91A09" id="Text Box 154" o:spid="_x0000_s1027" type="#_x0000_t202" style="position:absolute;margin-left:-31.4pt;margin-top:165.05pt;width:609.1pt;height:212.9pt;z-index:251659264;visibility:visible;mso-wrap-style:square;mso-width-percent:0;mso-height-percent:0;mso-wrap-distance-left:9pt;mso-wrap-distance-top:0;mso-wrap-distance-right:9pt;mso-wrap-distance-bottom:0;mso-position-horizontal:absolute;mso-position-horizontal-relative:page;mso-position-vertical:absolute;mso-position-vertical-relative:page;mso-width-percent:0;mso-height-percent:0;mso-width-relative:page;mso-height-relative:page;v-text-anchor:bottom" o:gfxdata="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" filled="f" stroked="f" strokeweight=".5pt">
+                  <v:shape w14:anchorId="43B91A09" id="Text Box 154" o:spid="_x0000_s1027" type="#_x0000_t202" style="position:absolute;margin-left:-31.4pt;margin-top:165.05pt;width:609.1pt;height:212.9pt;z-index:251659264;visibility:visible;mso-wrap-style:square;mso-width-percent:0;mso-height-percent:0;mso-wrap-distance-left:9pt;mso-wrap-distance-top:0;mso-wrap-distance-right:9pt;mso-wrap-distance-bottom:0;mso-position-horizontal:absolute;mso-position-horizontal-relative:page;mso-position-vertical:absolute;mso-position-vertical-relative:page;mso-width-percent:0;mso-height-percent:0;mso-width-relative:page;mso-height-relative:page;v-text-anchor:bottom" o:gfxdata="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" filled="f" stroked="f" strokeweight=".5pt">
                     <v:textbox inset="126pt,0,54pt,0">
                       <w:txbxContent>
                         <w:p>
@@ -833,7 +833,7 @@
               </mc:Choice>
               <mc:Fallback>
                 <w:pict>
-                  <v:shape w14:anchorId="45A7FE35" id="Text Box 153" o:spid="_x0000_s1028" type="#_x0000_t202" style="position:absolute;margin-left:17.55pt;margin-top:445.35pt;width:8in;height:79.5pt;z-index:251661312;visibility:visible;mso-wrap-style:square;mso-width-percent:941;mso-height-percent:100;mso-wrap-distance-left:9pt;mso-wrap-distance-top:0;mso-wrap-distance-right:9pt;mso-wrap-distance-bottom:0;mso-position-horizontal:absolute;mso-position-horizontal-relative:page;mso-position-vertical:absolute;mso-position-vertical-relative:page;mso-width-percent:941;mso-height-percent:100;mso-width-relative:page;mso-height-relative:page;v-text-anchor:top" o:gfxdata="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" filled="f" stroked="f" strokeweight=".5pt">
+                  <v:shape w14:anchorId="45A7FE35" id="Text Box 153" o:spid="_x0000_s1028" type="#_x0000_t202" style="position:absolute;margin-left:17.55pt;margin-top:445.35pt;width:8in;height:79.5pt;z-index:251661312;visibility:visible;mso-wrap-style:square;mso-width-percent:941;mso-height-percent:100;mso-wrap-distance-left:9pt;mso-wrap-distance-top:0;mso-wrap-distance-right:9pt;mso-wrap-distance-bottom:0;mso-position-horizontal:absolute;mso-position-horizontal-relative:page;mso-position-vertical:absolute;mso-position-vertical-relative:page;mso-width-percent:941;mso-height-percent:100;mso-width-relative:page;mso-height-relative:page;v-text-anchor:top" o:gfxdata="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" filled="f" stroked="f" strokeweight=".5pt">
                     <v:textbox style="mso-fit-shape-to-text:t" inset="126pt,0,54pt,0">
                       <w:txbxContent>
                         <w:p>
@@ -3731,7 +3731,7 @@
           </mc:Choice>
           <mc:Fallback>
             <w:pict>
-              <v:shape w14:anchorId="233ADB2C" id="Text Box 5" o:spid="_x0000_s1029" type="#_x0000_t202" style="position:absolute;margin-left:184.35pt;margin-top:8.5pt;width:258.75pt;height:113.5pt;z-index:251666432;visibility:visible;mso-wrap-style:square;mso-width-percent:0;mso-height-percent:0;mso-wrap-distance-left:9pt;mso-wrap-distance-top:0;mso-wrap-distance-right:9pt;mso-wrap-distance-bottom:0;mso-position-horizontal:absolute;mso-position-horizontal-relative:text;mso-position-vertical:absolute;mso-position-vertical-relative:text;mso-width-percent:0;mso-height-percent:0;mso-width-relative:margin;mso-height-relative:margin;v-text-anchor:top" o:gfxdata="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" fillcolor="white [3201]" strokeweight=".5pt">
+              <v:shape w14:anchorId="233ADB2C" id="Text Box 5" o:spid="_x0000_s1029" type="#_x0000_t202" style="position:absolute;margin-left:184.35pt;margin-top:8.5pt;width:258.75pt;height:113.5pt;z-index:251666432;visibility:visible;mso-wrap-style:square;mso-width-percent:0;mso-height-percent:0;mso-wrap-distance-left:9pt;mso-wrap-distance-top:0;mso-wrap-distance-right:9pt;mso-wrap-distance-bottom:0;mso-position-horizontal:absolute;mso-position-horizontal-relative:text;mso-position-vertical:absolute;mso-position-vertical-relative:text;mso-width-percent:0;mso-height-percent:0;mso-width-relative:margin;mso-height-relative:margin;v-text-anchor:top" o:gfxdata="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" fillcolor="white [3201]" strokeweight=".5pt">
                 <v:textbox>
                   <w:txbxContent>
                     <w:p>
@@ -4014,7 +4014,7 @@
           </mc:Choice>
           <mc:Fallback>
             <w:pict>
-              <v:shape w14:anchorId="66A3A7F2" id="Text Box 2" o:spid="_x0000_s1030" type="#_x0000_t202" style="position:absolute;margin-left:0;margin-top:4.3pt;width:447.5pt;height:121.2pt;z-index:251664384;visibility:visible;mso-wrap-style:square;mso-height-percent:0;mso-wrap-distance-left:9pt;mso-wrap-distance-top:0;mso-wrap-distance-right:9pt;mso-wrap-distance-bottom:0;mso-position-horizontal:absolute;mso-position-horizontal-relative:text;mso-position-vertical:absolute;mso-position-vertical-relative:text;mso-height-percent:0;mso-height-relative:margin;v-text-anchor:top" o:gfxdata="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" fillcolor="white [3201]" strokeweight=".5pt">
+              <v:shape w14:anchorId="66A3A7F2" id="Text Box 2" o:spid="_x0000_s1030" type="#_x0000_t202" style="position:absolute;margin-left:0;margin-top:4.3pt;width:447.5pt;height:121.2pt;z-index:251664384;visibility:visible;mso-wrap-style:square;mso-height-percent:0;mso-wrap-distance-left:9pt;mso-wrap-distance-top:0;mso-wrap-distance-right:9pt;mso-wrap-distance-bottom:0;mso-position-horizontal:absolute;mso-position-horizontal-relative:text;mso-position-vertical:absolute;mso-position-vertical-relative:text;mso-height-percent:0;mso-height-relative:margin;v-text-anchor:top" o:gfxdata="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" fillcolor="white [3201]" strokeweight=".5pt">
                 <v:textbox>
                   <w:txbxContent>
                     <w:p>
@@ -4217,7 +4217,7 @@
           </mc:Choice>
           <mc:Fallback>
             <w:pict>
-              <v:shape w14:anchorId="24656388" id="Text Box 4" o:spid="_x0000_s1031" type="#_x0000_t202" style="position:absolute;margin-left:12.9pt;margin-top:13.15pt;width:156pt;height:21.25pt;z-index:251665408;visibility:visible;mso-wrap-style:square;mso-width-percent:0;mso-height-percent:0;mso-wrap-distance-left:9pt;mso-wrap-distance-top:0;mso-wrap-distance-right:9pt;mso-wrap-distance-bottom:0;mso-position-horizontal:absolute;mso-position-horizontal-relative:text;mso-position-vertical:absolute;mso-position-vertical-relative:text;mso-width-percent:0;mso-height-percent:0;mso-width-relative:margin;mso-height-relative:margin;v-text-anchor:top" o:gfxdata="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" fillcolor="white [3201]" strokeweight=".5pt">
+              <v:shape w14:anchorId="24656388" id="Text Box 4" o:spid="_x0000_s1031" type="#_x0000_t202" style="position:absolute;margin-left:12.9pt;margin-top:13.15pt;width:156pt;height:21.25pt;z-index:251665408;visibility:visible;mso-wrap-style:square;mso-width-percent:0;mso-height-percent:0;mso-wrap-distance-left:9pt;mso-wrap-distance-top:0;mso-wrap-distance-right:9pt;mso-wrap-distance-bottom:0;mso-position-horizontal:absolute;mso-position-horizontal-relative:text;mso-position-vertical:absolute;mso-position-vertical-relative:text;mso-width-percent:0;mso-height-percent:0;mso-width-relative:margin;mso-height-relative:margin;v-text-anchor:top" o:gfxdata="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" fillcolor="white [3201]" strokeweight=".5pt">
                 <v:textbox>
                   <w:txbxContent>
                     <w:p>
@@ -5566,7 +5566,7 @@
           </mc:Choice>
           <mc:Fallback>
             <w:pict>
-              <v:shape w14:anchorId="6060D66B" id="Text Box 8" o:spid="_x0000_s1032" type="#_x0000_t202" style="position:absolute;margin-left:-7pt;margin-top:37.95pt;width:196.35pt;height:374.05pt;z-index:251667456;visibility:visible;mso-wrap-style:square;mso-height-percent:0;mso-wrap-distance-left:9pt;mso-wrap-distance-top:0;mso-wrap-distance-right:9pt;mso-wrap-distance-bottom:0;mso-position-horizontal:absolute;mso-position-horizontal-relative:text;mso-position-vertical:absolute;mso-position-vertical-relative:text;mso-height-percent:0;mso-height-relative:margin;v-text-anchor:top" o:gfxdata="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" filled="f" stroked="f" strokeweight=".5pt">
+              <v:shape w14:anchorId="6060D66B" id="Text Box 8" o:spid="_x0000_s1032" type="#_x0000_t202" style="position:absolute;margin-left:-7pt;margin-top:37.95pt;width:196.35pt;height:374.05pt;z-index:251667456;visibility:visible;mso-wrap-style:square;mso-height-percent:0;mso-wrap-distance-left:9pt;mso-wrap-distance-top:0;mso-wrap-distance-right:9pt;mso-wrap-distance-bottom:0;mso-position-horizontal:absolute;mso-position-horizontal-relative:text;mso-position-vertical:absolute;mso-position-vertical-relative:text;mso-height-percent:0;mso-height-relative:margin;v-text-anchor:top" o:gfxdata="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" filled="f" stroked="f" strokeweight=".5pt">
                 <v:textbox>
                   <w:txbxContent>
                     <w:p>
@@ -6320,7 +6320,7 @@
           </mc:Choice>
           <mc:Fallback>
             <w:pict>
-              <v:shape w14:anchorId="4412A241" id="Text Box 9" o:spid="_x0000_s1033" type="#_x0000_t202" style="position:absolute;margin-left:219.2pt;margin-top:15.95pt;width:216.9pt;height:52.95pt;z-index:251668480;visibility:visible;mso-wrap-style:square;mso-height-percent:0;mso-wrap-distance-left:9pt;mso-wrap-distance-top:0;mso-wrap-distance-right:9pt;mso-wrap-distance-bottom:0;mso-position-horizontal:absolute;mso-position-horizontal-relative:text;mso-position-vertical:absolute;mso-position-vertical-relative:text;mso-height-percent:0;mso-height-relative:margin;v-text-anchor:top" o:gfxdata="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" fillcolor="white [3201]" strokeweight=".5pt">
+              <v:shape w14:anchorId="4412A241" id="Text Box 9" o:spid="_x0000_s1033" type="#_x0000_t202" style="position:absolute;margin-left:219.2pt;margin-top:15.95pt;width:216.9pt;height:52.95pt;z-index:251668480;visibility:visible;mso-wrap-style:square;mso-height-percent:0;mso-wrap-distance-left:9pt;mso-wrap-distance-top:0;mso-wrap-distance-right:9pt;mso-wrap-distance-bottom:0;mso-position-horizontal:absolute;mso-position-horizontal-relative:text;mso-position-vertical:absolute;mso-position-vertical-relative:text;mso-height-percent:0;mso-height-relative:margin;v-text-anchor:top" o:gfxdata="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" fillcolor="white [3201]" strokeweight=".5pt">
                 <v:textbox>
                   <w:txbxContent>
                     <w:p>
@@ -6501,7 +6501,6 @@
         </w:rPr>
         <w:t xml:space="preserve">LR is a statistical approach for modelling the relationship between a dependent variable with a given set of independent variables. It tries to fit data with the best hyper-plane which goes through the points. This model works well with our dataset as we look for the variation of critic scores that are dependent on global sales. The LR for our model depicts a positive correlation whereby a high critic score would equal a higher level of global sales. However, despite LR being simple to implement and interpret. This model is prone to underfitting; fails to capture data properly and often the line does not fit well due to the relationship between critic score and global sales being not entirely linear. Some data-points for global sales reflected irregular behaviour, whereby once thresholds of critic score reached </w:t>
       </w:r>
-      <w:proofErr w:type="gramStart"/>
       <w:r>
         <w:rPr>
           <w:rFonts w:ascii="Arial" w:hAnsi="Arial" w:cs="Arial"/>
@@ -6512,7 +6511,6 @@
         </w:rPr>
         <w:t>i.e.</w:t>
       </w:r>
-      <w:proofErr w:type="gramEnd"/>
       <w:r>
         <w:rPr>
           <w:rFonts w:ascii="Arial" w:hAnsi="Arial" w:cs="Arial"/>
@@ -6553,29 +6551,7 @@
             <w:szCs w:val="22"/>
             <w:shd w:val="clear" w:color="auto" w:fill="FFFFFF"/>
           </w:rPr>
-          <w:t>‘Resul</w:t>
-        </w:r>
-        <w:r>
-          <w:rPr>
-            <w:rStyle w:val="Hyperlink"/>
-            <w:rFonts w:ascii="Arial" w:hAnsi="Arial" w:cs="Arial"/>
-            <w:color w:val="0400FF"/>
-            <w:sz w:val="22"/>
-            <w:szCs w:val="22"/>
-            <w:shd w:val="clear" w:color="auto" w:fill="FFFFFF"/>
-          </w:rPr>
-          <w:t>t</w:t>
-        </w:r>
-        <w:r>
-          <w:rPr>
-            <w:rStyle w:val="Hyperlink"/>
-            <w:rFonts w:ascii="Arial" w:hAnsi="Arial" w:cs="Arial"/>
-            <w:color w:val="0400FF"/>
-            <w:sz w:val="22"/>
-            <w:szCs w:val="22"/>
-            <w:shd w:val="clear" w:color="auto" w:fill="FFFFFF"/>
-          </w:rPr>
-          <w:t>s’</w:t>
+          <w:t>‘Results’</w:t>
         </w:r>
       </w:hyperlink>
       <w:r>
@@ -6700,11 +6676,16 @@
         </w:rPr>
         <w:t>try to fit the error in a certain threshold (unlike minimizing the error rate we were doing in the previous cases). SVR can work for linear as well as non-linear problems depending on the kernel we choose. As our aim is to help the commercial video games retailers be able to make effective predictions on certain aspects, by using SVR it will find an appropriate line of best fit and margin of error to help with this prediction.</w:t>
       </w:r>
-    </w:p>
-    <w:p>
-      <w:pPr>
-        <w:spacing w:after="160"/>
-      </w:pPr>
+      <w:r>
+        <w:rPr>
+          <w:rFonts w:ascii="Arial" w:hAnsi="Arial" w:cs="Arial"/>
+          <w:color w:val="000000"/>
+          <w:sz w:val="22"/>
+          <w:szCs w:val="22"/>
+          <w:shd w:val="clear" w:color="auto" w:fill="FFFFFF"/>
+        </w:rPr>
+        <w:br/>
+      </w:r>
     </w:p>
     <w:p>
       <w:pPr>
@@ -6826,25 +6807,23 @@
           <w:sz w:val="22"/>
           <w:szCs w:val="22"/>
         </w:rPr>
-        <w:t xml:space="preserve">l had been split up from the original dataset and placed into their individual CSV files </w:t>
-      </w:r>
-      <w:proofErr w:type="gramStart"/>
+        <w:t xml:space="preserve">l had been split up from the original dataset and placed into their individual CSV files i.e. for Random Forest </w:t>
+      </w:r>
       <w:r>
         <w:rPr>
           <w:rFonts w:ascii="ArialMT" w:hAnsi="ArialMT"/>
           <w:sz w:val="22"/>
           <w:szCs w:val="22"/>
         </w:rPr>
-        <w:t>i.e.</w:t>
-      </w:r>
-      <w:proofErr w:type="gramEnd"/>
+        <w:t xml:space="preserve">Model </w:t>
+      </w:r>
       <w:r>
         <w:rPr>
           <w:rFonts w:ascii="ArialMT" w:hAnsi="ArialMT"/>
           <w:sz w:val="22"/>
           <w:szCs w:val="22"/>
         </w:rPr>
-        <w:t xml:space="preserve"> for Random Forest </w:t>
+        <w:t>will</w:t>
       </w:r>
       <w:r>
         <w:rPr>
@@ -6852,7 +6831,7 @@
           <w:sz w:val="22"/>
           <w:szCs w:val="22"/>
         </w:rPr>
-        <w:t>Model will would encode Critic Score and Global Sales from ‘</w:t>
+        <w:t xml:space="preserve"> encode Critic Score and Global Sales from ‘</w:t>
       </w:r>
       <w:r>
         <w:rPr>
@@ -6886,13 +6865,6 @@
         </w:rPr>
         <w:t xml:space="preserve">their respected numerical format. </w:t>
       </w:r>
-    </w:p>
-    <w:p>
-      <w:pPr>
-        <w:rPr>
-          <w:rFonts w:ascii="Arial" w:hAnsi="Arial" w:cs="Arial"/>
-        </w:rPr>
-      </w:pPr>
     </w:p>
     <w:p>
       <w:pPr>
@@ -6936,230 +6908,6 @@
     </w:p>
     <w:p>
       <w:pPr>
-        <w:rPr>
-          <w:rFonts w:ascii="Arial" w:hAnsi="Arial" w:cs="Arial"/>
-        </w:rPr>
-      </w:pPr>
-    </w:p>
-    <w:p>
-      <w:pPr>
-        <w:rPr>
-          <w:rFonts w:ascii="Arial" w:hAnsi="Arial" w:cs="Arial"/>
-        </w:rPr>
-      </w:pPr>
-    </w:p>
-    <w:p>
-      <w:pPr>
-        <w:rPr>
-          <w:rFonts w:ascii="Arial" w:hAnsi="Arial" w:cs="Arial"/>
-        </w:rPr>
-      </w:pPr>
-    </w:p>
-    <w:p>
-      <w:pPr>
-        <w:rPr>
-          <w:rFonts w:ascii="Arial" w:hAnsi="Arial" w:cs="Arial"/>
-        </w:rPr>
-      </w:pPr>
-    </w:p>
-    <w:p>
-      <w:pPr>
-        <w:rPr>
-          <w:rFonts w:ascii="Arial" w:hAnsi="Arial" w:cs="Arial"/>
-        </w:rPr>
-      </w:pPr>
-    </w:p>
-    <w:p>
-      <w:pPr>
-        <w:rPr>
-          <w:rFonts w:ascii="Arial" w:hAnsi="Arial" w:cs="Arial"/>
-        </w:rPr>
-      </w:pPr>
-    </w:p>
-    <w:p>
-      <w:pPr>
-        <w:rPr>
-          <w:rFonts w:ascii="Arial" w:hAnsi="Arial" w:cs="Arial"/>
-        </w:rPr>
-      </w:pPr>
-    </w:p>
-    <w:p>
-      <w:pPr>
-        <w:rPr>
-          <w:rFonts w:ascii="Arial" w:hAnsi="Arial" w:cs="Arial"/>
-        </w:rPr>
-      </w:pPr>
-    </w:p>
-    <w:p>
-      <w:pPr>
-        <w:rPr>
-          <w:rFonts w:ascii="Arial" w:hAnsi="Arial" w:cs="Arial"/>
-        </w:rPr>
-      </w:pPr>
-    </w:p>
-    <w:p>
-      <w:pPr>
-        <w:rPr>
-          <w:rFonts w:ascii="Arial" w:hAnsi="Arial" w:cs="Arial"/>
-        </w:rPr>
-      </w:pPr>
-    </w:p>
-    <w:p>
-      <w:pPr>
-        <w:rPr>
-          <w:rFonts w:ascii="Arial" w:hAnsi="Arial" w:cs="Arial"/>
-        </w:rPr>
-      </w:pPr>
-    </w:p>
-    <w:p>
-      <w:pPr>
-        <w:rPr>
-          <w:rFonts w:ascii="Arial" w:hAnsi="Arial" w:cs="Arial"/>
-        </w:rPr>
-      </w:pPr>
-    </w:p>
-    <w:p>
-      <w:pPr>
-        <w:rPr>
-          <w:rFonts w:ascii="Arial" w:hAnsi="Arial" w:cs="Arial"/>
-        </w:rPr>
-      </w:pPr>
-    </w:p>
-    <w:p>
-      <w:pPr>
-        <w:rPr>
-          <w:rFonts w:ascii="Arial" w:hAnsi="Arial" w:cs="Arial"/>
-        </w:rPr>
-      </w:pPr>
-    </w:p>
-    <w:p>
-      <w:pPr>
-        <w:rPr>
-          <w:rFonts w:ascii="Arial" w:hAnsi="Arial" w:cs="Arial"/>
-        </w:rPr>
-      </w:pPr>
-    </w:p>
-    <w:p>
-      <w:pPr>
-        <w:rPr>
-          <w:rFonts w:ascii="Arial" w:hAnsi="Arial" w:cs="Arial"/>
-        </w:rPr>
-      </w:pPr>
-    </w:p>
-    <w:p>
-      <w:pPr>
-        <w:rPr>
-          <w:rFonts w:ascii="Arial" w:hAnsi="Arial" w:cs="Arial"/>
-        </w:rPr>
-      </w:pPr>
-    </w:p>
-    <w:p>
-      <w:pPr>
-        <w:rPr>
-          <w:rFonts w:ascii="Arial" w:hAnsi="Arial" w:cs="Arial"/>
-        </w:rPr>
-      </w:pPr>
-    </w:p>
-    <w:p>
-      <w:pPr>
-        <w:rPr>
-          <w:rFonts w:ascii="Arial" w:hAnsi="Arial" w:cs="Arial"/>
-        </w:rPr>
-      </w:pPr>
-    </w:p>
-    <w:p>
-      <w:pPr>
-        <w:rPr>
-          <w:rFonts w:ascii="Arial" w:hAnsi="Arial" w:cs="Arial"/>
-        </w:rPr>
-      </w:pPr>
-    </w:p>
-    <w:p>
-      <w:pPr>
-        <w:rPr>
-          <w:rFonts w:ascii="Arial" w:hAnsi="Arial" w:cs="Arial"/>
-        </w:rPr>
-      </w:pPr>
-    </w:p>
-    <w:p>
-      <w:pPr>
-        <w:rPr>
-          <w:rFonts w:ascii="Arial" w:hAnsi="Arial" w:cs="Arial"/>
-        </w:rPr>
-      </w:pPr>
-    </w:p>
-    <w:p>
-      <w:pPr>
-        <w:rPr>
-          <w:rFonts w:ascii="Arial" w:hAnsi="Arial" w:cs="Arial"/>
-        </w:rPr>
-      </w:pPr>
-    </w:p>
-    <w:p>
-      <w:pPr>
-        <w:rPr>
-          <w:rFonts w:ascii="Arial" w:hAnsi="Arial" w:cs="Arial"/>
-        </w:rPr>
-      </w:pPr>
-    </w:p>
-    <w:p>
-      <w:pPr>
-        <w:rPr>
-          <w:rFonts w:ascii="Arial" w:hAnsi="Arial" w:cs="Arial"/>
-        </w:rPr>
-      </w:pPr>
-    </w:p>
-    <w:p>
-      <w:pPr>
-        <w:rPr>
-          <w:rFonts w:ascii="Arial" w:hAnsi="Arial" w:cs="Arial"/>
-        </w:rPr>
-      </w:pPr>
-    </w:p>
-    <w:p>
-      <w:pPr>
-        <w:rPr>
-          <w:rFonts w:ascii="Arial" w:hAnsi="Arial" w:cs="Arial"/>
-        </w:rPr>
-      </w:pPr>
-    </w:p>
-    <w:p>
-      <w:pPr>
-        <w:rPr>
-          <w:rFonts w:ascii="Arial" w:hAnsi="Arial" w:cs="Arial"/>
-        </w:rPr>
-      </w:pPr>
-    </w:p>
-    <w:p>
-      <w:pPr>
-        <w:rPr>
-          <w:rFonts w:ascii="Arial" w:hAnsi="Arial" w:cs="Arial"/>
-        </w:rPr>
-      </w:pPr>
-    </w:p>
-    <w:p>
-      <w:pPr>
-        <w:rPr>
-          <w:rFonts w:ascii="Arial" w:hAnsi="Arial" w:cs="Arial"/>
-        </w:rPr>
-      </w:pPr>
-    </w:p>
-    <w:p>
-      <w:pPr>
-        <w:rPr>
-          <w:rFonts w:ascii="Arial" w:hAnsi="Arial" w:cs="Arial"/>
-        </w:rPr>
-      </w:pPr>
-    </w:p>
-    <w:p>
-      <w:pPr>
-        <w:rPr>
-          <w:rFonts w:ascii="Arial" w:hAnsi="Arial" w:cs="Arial"/>
-        </w:rPr>
-      </w:pPr>
-    </w:p>
-    <w:p>
-      <w:pPr>
         <w:pStyle w:val="Heading1"/>
         <w:numPr>
           <w:ilvl w:val="0"/>
@@ -7197,13 +6945,13 @@
         <w:rPr>
           <w:rFonts w:ascii="Arial" w:eastAsia="Times New Roman" w:hAnsi="Arial" w:cs="Arial"/>
           <w:color w:val="auto"/>
-          <w:sz w:val="40"/>
-          <w:szCs w:val="40"/>
-        </w:rPr>
-      </w:pPr>
-      <w:bookmarkStart w:id="12" w:name="_Toc59011559"/>
-      <w:bookmarkStart w:id="13" w:name="_7.1_LINEAR_REGRESSION"/>
-      <w:bookmarkEnd w:id="13"/>
+          <w:sz w:val="28"/>
+          <w:szCs w:val="28"/>
+        </w:rPr>
+      </w:pPr>
+      <w:bookmarkStart w:id="12" w:name="_7.1_LINEAR_REGRESSION"/>
+      <w:bookmarkStart w:id="13" w:name="_Toc59011559"/>
+      <w:bookmarkEnd w:id="12"/>
       <w:r>
         <w:rPr>
           <w:rFonts w:ascii="Arial" w:eastAsia="Times New Roman" w:hAnsi="Arial" w:cs="Arial"/>
@@ -7213,7 +6961,953 @@
         </w:rPr>
         <w:t>7.1 LINEAR REGRESSION</w:t>
       </w:r>
-      <w:bookmarkEnd w:id="12"/>
+      <w:bookmarkEnd w:id="13"/>
+    </w:p>
+    <w:p>
+      <w:r>
+        <w:rPr>
+          <w:rFonts w:ascii="Arial" w:hAnsi="Arial" w:cs="Arial"/>
+          <w:color w:val="000000"/>
+          <w:sz w:val="22"/>
+          <w:szCs w:val="22"/>
+        </w:rPr>
+        <w:t xml:space="preserve">For our dataset, we decided on the 2 variables based on the heat map in the above sections showing which 2 variables </w:t>
+      </w:r>
+      <w:r>
+        <w:rPr>
+          <w:rFonts w:ascii="Arial" w:hAnsi="Arial" w:cs="Arial"/>
+          <w:color w:val="000000"/>
+          <w:sz w:val="22"/>
+          <w:szCs w:val="22"/>
+        </w:rPr>
+        <w:t>have</w:t>
+      </w:r>
+      <w:r>
+        <w:rPr>
+          <w:rFonts w:ascii="Arial" w:hAnsi="Arial" w:cs="Arial"/>
+          <w:color w:val="000000"/>
+          <w:sz w:val="22"/>
+          <w:szCs w:val="22"/>
+        </w:rPr>
+        <w:t xml:space="preserve"> the highest correlation coefficient. As a result, we had Global sales as our dependent variable which was paired with Critic Score as these 2 had the highest relationship after we disregarded other region sales and other variables that we felt </w:t>
+      </w:r>
+      <w:proofErr w:type="gramStart"/>
+      <w:r>
+        <w:rPr>
+          <w:rFonts w:ascii="Arial" w:hAnsi="Arial" w:cs="Arial"/>
+          <w:color w:val="000000"/>
+          <w:sz w:val="22"/>
+          <w:szCs w:val="22"/>
+        </w:rPr>
+        <w:t>weren’t</w:t>
+      </w:r>
+      <w:proofErr w:type="gramEnd"/>
+      <w:r>
+        <w:rPr>
+          <w:rFonts w:ascii="Arial" w:hAnsi="Arial" w:cs="Arial"/>
+          <w:color w:val="000000"/>
+          <w:sz w:val="22"/>
+          <w:szCs w:val="22"/>
+        </w:rPr>
+        <w:t xml:space="preserve"> necessary for us to predict future sales. </w:t>
+      </w:r>
+    </w:p>
+    <w:p/>
+    <w:p>
+      <w:r>
+        <w:rPr>
+          <w:rFonts w:ascii="Arial" w:hAnsi="Arial" w:cs="Arial"/>
+          <w:color w:val="000000"/>
+          <w:sz w:val="22"/>
+          <w:szCs w:val="22"/>
+        </w:rPr>
+        <w:lastRenderedPageBreak/>
+        <w:t xml:space="preserve">After splitting the data into 80% training and 20% testing, we used Linear Regression function and fit the </w:t>
+      </w:r>
+      <w:proofErr w:type="spellStart"/>
+      <w:r>
+        <w:rPr>
+          <w:rFonts w:ascii="Arial" w:hAnsi="Arial" w:cs="Arial"/>
+          <w:color w:val="000000"/>
+          <w:sz w:val="22"/>
+          <w:szCs w:val="22"/>
+        </w:rPr>
+        <w:t>X_Train</w:t>
+      </w:r>
+      <w:proofErr w:type="spellEnd"/>
+      <w:r>
+        <w:rPr>
+          <w:rFonts w:ascii="Arial" w:hAnsi="Arial" w:cs="Arial"/>
+          <w:color w:val="000000"/>
+          <w:sz w:val="22"/>
+          <w:szCs w:val="22"/>
+        </w:rPr>
+        <w:t xml:space="preserve"> and </w:t>
+      </w:r>
+      <w:proofErr w:type="spellStart"/>
+      <w:r>
+        <w:rPr>
+          <w:rFonts w:ascii="Arial" w:hAnsi="Arial" w:cs="Arial"/>
+          <w:color w:val="000000"/>
+          <w:sz w:val="22"/>
+          <w:szCs w:val="22"/>
+        </w:rPr>
+        <w:t>y_train</w:t>
+      </w:r>
+      <w:proofErr w:type="spellEnd"/>
+      <w:r>
+        <w:rPr>
+          <w:rFonts w:ascii="Arial" w:hAnsi="Arial" w:cs="Arial"/>
+          <w:color w:val="000000"/>
+          <w:sz w:val="22"/>
+          <w:szCs w:val="22"/>
+        </w:rPr>
+        <w:t xml:space="preserve"> and plotted the data and included a red line to show the line of best fit. As you can see in </w:t>
+      </w:r>
+      <w:r>
+        <w:rPr>
+          <w:rFonts w:ascii="Arial" w:hAnsi="Arial" w:cs="Arial"/>
+          <w:color w:val="000000"/>
+          <w:sz w:val="22"/>
+          <w:szCs w:val="22"/>
+        </w:rPr>
+        <w:t>‘</w:t>
+      </w:r>
+      <w:r>
+        <w:rPr>
+          <w:rFonts w:ascii="Arial" w:hAnsi="Arial" w:cs="Arial"/>
+          <w:color w:val="000000"/>
+          <w:sz w:val="22"/>
+          <w:szCs w:val="22"/>
+        </w:rPr>
+        <w:t xml:space="preserve">Fig </w:t>
+      </w:r>
+      <w:r>
+        <w:rPr>
+          <w:rFonts w:ascii="Arial" w:hAnsi="Arial" w:cs="Arial"/>
+          <w:color w:val="000000"/>
+          <w:sz w:val="22"/>
+          <w:szCs w:val="22"/>
+        </w:rPr>
+        <w:t>3</w:t>
+      </w:r>
+      <w:r>
+        <w:rPr>
+          <w:rFonts w:ascii="Arial" w:hAnsi="Arial" w:cs="Arial"/>
+          <w:color w:val="000000"/>
+          <w:sz w:val="22"/>
+          <w:szCs w:val="22"/>
+        </w:rPr>
+        <w:t>’</w:t>
+      </w:r>
+      <w:r>
+        <w:rPr>
+          <w:rFonts w:ascii="Arial" w:hAnsi="Arial" w:cs="Arial"/>
+          <w:color w:val="000000"/>
+          <w:sz w:val="22"/>
+          <w:szCs w:val="22"/>
+        </w:rPr>
+        <w:t xml:space="preserve"> the line is sloping upwards meaning that there is a positive correlation between the 2 variables as when Critic Score increases, Global Sales also increases.</w:t>
+      </w:r>
+    </w:p>
+    <w:p>
+      <w:r>
+        <w:rPr>
+          <w:rFonts w:ascii="Arial" w:hAnsi="Arial" w:cs="Arial"/>
+          <w:noProof/>
+          <w:color w:val="000000"/>
+          <w:sz w:val="22"/>
+          <w:szCs w:val="22"/>
+        </w:rPr>
+        <mc:AlternateContent>
+          <mc:Choice Requires="wps">
+            <w:drawing>
+              <wp:anchor distT="0" distB="0" distL="114300" distR="114300" simplePos="0" relativeHeight="251674624" behindDoc="0" locked="0" layoutInCell="1" allowOverlap="1" wp14:anchorId="2F0F6C05" wp14:editId="5EA3505A">
+                <wp:simplePos x="0" y="0"/>
+                <wp:positionH relativeFrom="column">
+                  <wp:posOffset>457200</wp:posOffset>
+                </wp:positionH>
+                <wp:positionV relativeFrom="paragraph">
+                  <wp:posOffset>120650</wp:posOffset>
+                </wp:positionV>
+                <wp:extent cx="1657350" cy="381000"/>
+                <wp:effectExtent l="0" t="0" r="19050" b="19050"/>
+                <wp:wrapNone/>
+                <wp:docPr id="13" name="Text Box 13"/>
+                <wp:cNvGraphicFramePr/>
+                <a:graphic xmlns:a="http://schemas.openxmlformats.org/drawingml/2006/main">
+                  <a:graphicData uri="http://schemas.microsoft.com/office/word/2010/wordprocessingShape">
+                    <wps:wsp>
+                      <wps:cNvSpPr txBox="1"/>
+                      <wps:spPr>
+                        <a:xfrm>
+                          <a:off x="0" y="0"/>
+                          <a:ext cx="1657350" cy="381000"/>
+                        </a:xfrm>
+                        <a:prstGeom prst="rect">
+                          <a:avLst/>
+                        </a:prstGeom>
+                        <a:solidFill>
+                          <a:schemeClr val="lt1"/>
+                        </a:solidFill>
+                        <a:ln w="6350">
+                          <a:solidFill>
+                            <a:prstClr val="black"/>
+                          </a:solidFill>
+                        </a:ln>
+                      </wps:spPr>
+                      <wps:txbx>
+                        <w:txbxContent>
+                          <w:p>
+                            <w:pPr>
+                              <w:rPr>
+                                <w:rFonts w:ascii="Arial" w:hAnsi="Arial" w:cs="Arial"/>
+                                <w:sz w:val="18"/>
+                                <w:szCs w:val="18"/>
+                              </w:rPr>
+                            </w:pPr>
+                            <w:r>
+                              <w:rPr>
+                                <w:rFonts w:ascii="Arial" w:hAnsi="Arial" w:cs="Arial"/>
+                                <w:sz w:val="18"/>
+                                <w:szCs w:val="18"/>
+                              </w:rPr>
+                              <w:t xml:space="preserve">Fig </w:t>
+                            </w:r>
+                            <w:r>
+                              <w:rPr>
+                                <w:rFonts w:ascii="Arial" w:hAnsi="Arial" w:cs="Arial"/>
+                                <w:sz w:val="18"/>
+                                <w:szCs w:val="18"/>
+                              </w:rPr>
+                              <w:t>3</w:t>
+                            </w:r>
+                            <w:r>
+                              <w:rPr>
+                                <w:rFonts w:ascii="Arial" w:hAnsi="Arial" w:cs="Arial"/>
+                                <w:sz w:val="18"/>
+                                <w:szCs w:val="18"/>
+                              </w:rPr>
+                              <w:t xml:space="preserve">: </w:t>
+                            </w:r>
+                            <w:r>
+                              <w:rPr>
+                                <w:rFonts w:ascii="Arial" w:hAnsi="Arial" w:cs="Arial"/>
+                                <w:sz w:val="18"/>
+                                <w:szCs w:val="18"/>
+                              </w:rPr>
+                              <w:t xml:space="preserve"> </w:t>
+                            </w:r>
+                            <w:r>
+                              <w:rPr>
+                                <w:rFonts w:ascii="Arial" w:hAnsi="Arial" w:cs="Arial"/>
+                                <w:sz w:val="18"/>
+                                <w:szCs w:val="18"/>
+                              </w:rPr>
+                              <w:t>Graph with data plotted and line of best fit.</w:t>
+                            </w:r>
+                          </w:p>
+                        </w:txbxContent>
+                      </wps:txbx>
+                      <wps:bodyPr rot="0" spcFirstLastPara="0" vertOverflow="overflow" horzOverflow="overflow" vert="horz" wrap="square" lIns="91440" tIns="45720" rIns="91440" bIns="45720" numCol="1" spcCol="0" rtlCol="0" fromWordArt="0" anchor="t" anchorCtr="0" forceAA="0" compatLnSpc="1">
+                        <a:prstTxWarp prst="textNoShape">
+                          <a:avLst/>
+                        </a:prstTxWarp>
+                        <a:noAutofit/>
+                      </wps:bodyPr>
+                    </wps:wsp>
+                  </a:graphicData>
+                </a:graphic>
+                <wp14:sizeRelH relativeFrom="margin">
+                  <wp14:pctWidth>0</wp14:pctWidth>
+                </wp14:sizeRelH>
+                <wp14:sizeRelV relativeFrom="margin">
+                  <wp14:pctHeight>0</wp14:pctHeight>
+                </wp14:sizeRelV>
+              </wp:anchor>
+            </w:drawing>
+          </mc:Choice>
+          <mc:Fallback>
+            <w:pict>
+              <v:shape w14:anchorId="2F0F6C05" id="Text Box 13" o:spid="_x0000_s1034" type="#_x0000_t202" style="position:absolute;margin-left:36pt;margin-top:9.5pt;width:130.5pt;height:30pt;z-index:251674624;visibility:visible;mso-wrap-style:square;mso-width-percent:0;mso-height-percent:0;mso-wrap-distance-left:9pt;mso-wrap-distance-top:0;mso-wrap-distance-right:9pt;mso-wrap-distance-bottom:0;mso-position-horizontal:absolute;mso-position-horizontal-relative:text;mso-position-vertical:absolute;mso-position-vertical-relative:text;mso-width-percent:0;mso-height-percent:0;mso-width-relative:margin;mso-height-relative:margin;v-text-anchor:top" o:gfxdata="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" fillcolor="white [3201]" strokeweight=".5pt">
+                <v:textbox>
+                  <w:txbxContent>
+                    <w:p>
+                      <w:pPr>
+                        <w:rPr>
+                          <w:rFonts w:ascii="Arial" w:hAnsi="Arial" w:cs="Arial"/>
+                          <w:sz w:val="18"/>
+                          <w:szCs w:val="18"/>
+                        </w:rPr>
+                      </w:pPr>
+                      <w:r>
+                        <w:rPr>
+                          <w:rFonts w:ascii="Arial" w:hAnsi="Arial" w:cs="Arial"/>
+                          <w:sz w:val="18"/>
+                          <w:szCs w:val="18"/>
+                        </w:rPr>
+                        <w:t xml:space="preserve">Fig </w:t>
+                      </w:r>
+                      <w:r>
+                        <w:rPr>
+                          <w:rFonts w:ascii="Arial" w:hAnsi="Arial" w:cs="Arial"/>
+                          <w:sz w:val="18"/>
+                          <w:szCs w:val="18"/>
+                        </w:rPr>
+                        <w:t>3</w:t>
+                      </w:r>
+                      <w:r>
+                        <w:rPr>
+                          <w:rFonts w:ascii="Arial" w:hAnsi="Arial" w:cs="Arial"/>
+                          <w:sz w:val="18"/>
+                          <w:szCs w:val="18"/>
+                        </w:rPr>
+                        <w:t xml:space="preserve">: </w:t>
+                      </w:r>
+                      <w:r>
+                        <w:rPr>
+                          <w:rFonts w:ascii="Arial" w:hAnsi="Arial" w:cs="Arial"/>
+                          <w:sz w:val="18"/>
+                          <w:szCs w:val="18"/>
+                        </w:rPr>
+                        <w:t xml:space="preserve"> </w:t>
+                      </w:r>
+                      <w:r>
+                        <w:rPr>
+                          <w:rFonts w:ascii="Arial" w:hAnsi="Arial" w:cs="Arial"/>
+                          <w:sz w:val="18"/>
+                          <w:szCs w:val="18"/>
+                        </w:rPr>
+                        <w:t>Graph with data plotted and line of best fit.</w:t>
+                      </w:r>
+                    </w:p>
+                  </w:txbxContent>
+                </v:textbox>
+              </v:shape>
+            </w:pict>
+          </mc:Fallback>
+        </mc:AlternateContent>
+      </w:r>
+      <w:r>
+        <w:rPr>
+          <w:rFonts w:ascii="Arial" w:hAnsi="Arial" w:cs="Arial"/>
+          <w:noProof/>
+          <w:color w:val="000000"/>
+          <w:sz w:val="22"/>
+          <w:szCs w:val="22"/>
+          <w:bdr w:val="none" w:sz="0" w:space="0" w:color="auto" w:frame="1"/>
+        </w:rPr>
+        <w:drawing>
+          <wp:inline distT="0" distB="0" distL="0" distR="0" wp14:anchorId="11D40E3E" wp14:editId="591F8A56">
+            <wp:extent cx="4114042" cy="1819275"/>
+            <wp:effectExtent l="0" t="0" r="1270" b="0"/>
+            <wp:docPr id="10" name="Picture 10"/>
+            <wp:cNvGraphicFramePr>
+              <a:graphicFrameLocks xmlns:a="http://schemas.openxmlformats.org/drawingml/2006/main" noChangeAspect="1"/>
+            </wp:cNvGraphicFramePr>
+            <a:graphic xmlns:a="http://schemas.openxmlformats.org/drawingml/2006/main">
+              <a:graphicData uri="http://schemas.openxmlformats.org/drawingml/2006/picture">
+                <pic:pic xmlns:pic="http://schemas.openxmlformats.org/drawingml/2006/picture">
+                  <pic:nvPicPr>
+                    <pic:cNvPr id="0" name="Picture 1"/>
+                    <pic:cNvPicPr>
+                      <a:picLocks noChangeAspect="1" noChangeArrowheads="1"/>
+                    </pic:cNvPicPr>
+                  </pic:nvPicPr>
+                  <pic:blipFill>
+                    <a:blip r:embed="rId14">
+                      <a:extLst>
+                        <a:ext uri="{28A0092B-C50C-407E-A947-70E740481C1C}">
+                          <a14:useLocalDpi xmlns:a14="http://schemas.microsoft.com/office/drawing/2010/main" val="0"/>
+                        </a:ext>
+                      </a:extLst>
+                    </a:blip>
+                    <a:srcRect/>
+                    <a:stretch>
+                      <a:fillRect/>
+                    </a:stretch>
+                  </pic:blipFill>
+                  <pic:spPr bwMode="auto">
+                    <a:xfrm>
+                      <a:off x="0" y="0"/>
+                      <a:ext cx="4117684" cy="1820886"/>
+                    </a:xfrm>
+                    <a:prstGeom prst="rect">
+                      <a:avLst/>
+                    </a:prstGeom>
+                    <a:noFill/>
+                    <a:ln>
+                      <a:noFill/>
+                    </a:ln>
+                  </pic:spPr>
+                </pic:pic>
+              </a:graphicData>
+            </a:graphic>
+          </wp:inline>
+        </w:drawing>
+      </w:r>
+    </w:p>
+    <w:p>
+      <w:r>
+        <w:rPr>
+          <w:rFonts w:ascii="Arial" w:hAnsi="Arial" w:cs="Arial"/>
+          <w:color w:val="000000"/>
+          <w:sz w:val="22"/>
+          <w:szCs w:val="22"/>
+        </w:rPr>
+        <w:t>To</w:t>
+      </w:r>
+      <w:r>
+        <w:rPr>
+          <w:rFonts w:ascii="Arial" w:hAnsi="Arial" w:cs="Arial"/>
+          <w:color w:val="000000"/>
+          <w:sz w:val="22"/>
+          <w:szCs w:val="22"/>
+        </w:rPr>
+        <w:t xml:space="preserve"> see if the prediction made by the model is accurate we did a </w:t>
+      </w:r>
+      <w:r>
+        <w:rPr>
+          <w:rFonts w:ascii="Arial" w:hAnsi="Arial" w:cs="Arial"/>
+          <w:color w:val="000000"/>
+          <w:sz w:val="22"/>
+          <w:szCs w:val="22"/>
+        </w:rPr>
+        <w:t>side-by-side</w:t>
+      </w:r>
+      <w:r>
+        <w:rPr>
+          <w:rFonts w:ascii="Arial" w:hAnsi="Arial" w:cs="Arial"/>
+          <w:color w:val="000000"/>
+          <w:sz w:val="22"/>
+          <w:szCs w:val="22"/>
+        </w:rPr>
+        <w:t xml:space="preserve"> bar chart comparison of the Global Sales value near enough the same to the actual values which is a good sign that the predictive strength of the model is good.</w:t>
+      </w:r>
+      <w:r>
+        <w:rPr>
+          <w:rFonts w:ascii="Arial" w:hAnsi="Arial" w:cs="Arial"/>
+          <w:color w:val="000000"/>
+          <w:sz w:val="22"/>
+          <w:szCs w:val="22"/>
+        </w:rPr>
+        <w:t xml:space="preserve"> (Seen in Fig ‘</w:t>
+      </w:r>
+      <w:r>
+        <w:rPr>
+          <w:rFonts w:ascii="Arial" w:hAnsi="Arial" w:cs="Arial"/>
+          <w:color w:val="000000"/>
+          <w:sz w:val="22"/>
+          <w:szCs w:val="22"/>
+        </w:rPr>
+        <w:t>4’</w:t>
+      </w:r>
+      <w:r>
+        <w:rPr>
+          <w:rFonts w:ascii="Arial" w:hAnsi="Arial" w:cs="Arial"/>
+          <w:color w:val="000000"/>
+          <w:sz w:val="22"/>
+          <w:szCs w:val="22"/>
+        </w:rPr>
+        <w:t>)</w:t>
+      </w:r>
+      <w:r>
+        <w:rPr>
+          <w:rFonts w:ascii="Arial" w:hAnsi="Arial" w:cs="Arial"/>
+          <w:color w:val="000000"/>
+          <w:sz w:val="22"/>
+          <w:szCs w:val="22"/>
+        </w:rPr>
+        <w:br/>
+      </w:r>
+    </w:p>
+    <w:p>
+      <w:r>
+        <w:rPr>
+          <w:rFonts w:ascii="Arial" w:hAnsi="Arial" w:cs="Arial"/>
+          <w:noProof/>
+          <w:color w:val="000000"/>
+          <w:sz w:val="22"/>
+          <w:szCs w:val="22"/>
+        </w:rPr>
+        <mc:AlternateContent>
+          <mc:Choice Requires="wps">
+            <w:drawing>
+              <wp:anchor distT="0" distB="0" distL="114300" distR="114300" simplePos="0" relativeHeight="251672576" behindDoc="0" locked="0" layoutInCell="1" allowOverlap="1" wp14:anchorId="61952315" wp14:editId="6F2029EE">
+                <wp:simplePos x="0" y="0"/>
+                <wp:positionH relativeFrom="column">
+                  <wp:posOffset>4457700</wp:posOffset>
+                </wp:positionH>
+                <wp:positionV relativeFrom="paragraph">
+                  <wp:posOffset>177800</wp:posOffset>
+                </wp:positionV>
+                <wp:extent cx="1038225" cy="1200150"/>
+                <wp:effectExtent l="0" t="0" r="28575" b="19050"/>
+                <wp:wrapNone/>
+                <wp:docPr id="12" name="Text Box 12"/>
+                <wp:cNvGraphicFramePr/>
+                <a:graphic xmlns:a="http://schemas.openxmlformats.org/drawingml/2006/main">
+                  <a:graphicData uri="http://schemas.microsoft.com/office/word/2010/wordprocessingShape">
+                    <wps:wsp>
+                      <wps:cNvSpPr txBox="1"/>
+                      <wps:spPr>
+                        <a:xfrm>
+                          <a:off x="0" y="0"/>
+                          <a:ext cx="1038225" cy="1200150"/>
+                        </a:xfrm>
+                        <a:prstGeom prst="rect">
+                          <a:avLst/>
+                        </a:prstGeom>
+                        <a:solidFill>
+                          <a:schemeClr val="lt1"/>
+                        </a:solidFill>
+                        <a:ln w="6350">
+                          <a:solidFill>
+                            <a:prstClr val="black"/>
+                          </a:solidFill>
+                        </a:ln>
+                      </wps:spPr>
+                      <wps:txbx>
+                        <w:txbxContent>
+                          <w:p>
+                            <w:pPr>
+                              <w:rPr>
+                                <w:rFonts w:ascii="Arial" w:hAnsi="Arial" w:cs="Arial"/>
+                                <w:sz w:val="18"/>
+                                <w:szCs w:val="18"/>
+                              </w:rPr>
+                            </w:pPr>
+                            <w:r>
+                              <w:rPr>
+                                <w:rFonts w:ascii="Arial" w:hAnsi="Arial" w:cs="Arial"/>
+                                <w:sz w:val="18"/>
+                                <w:szCs w:val="18"/>
+                              </w:rPr>
+                              <w:t xml:space="preserve">Fig </w:t>
+                            </w:r>
+                            <w:r>
+                              <w:rPr>
+                                <w:rFonts w:ascii="Arial" w:hAnsi="Arial" w:cs="Arial"/>
+                                <w:sz w:val="18"/>
+                                <w:szCs w:val="18"/>
+                              </w:rPr>
+                              <w:t>5</w:t>
+                            </w:r>
+                            <w:r>
+                              <w:rPr>
+                                <w:rFonts w:ascii="Arial" w:hAnsi="Arial" w:cs="Arial"/>
+                                <w:sz w:val="18"/>
+                                <w:szCs w:val="18"/>
+                              </w:rPr>
+                              <w:t xml:space="preserve">: </w:t>
+                            </w:r>
+                            <w:r>
+                              <w:rPr>
+                                <w:rFonts w:ascii="Arial" w:hAnsi="Arial" w:cs="Arial"/>
+                                <w:sz w:val="18"/>
+                                <w:szCs w:val="18"/>
+                              </w:rPr>
+                              <w:t xml:space="preserve"> </w:t>
+                            </w:r>
+                            <w:r>
+                              <w:rPr>
+                                <w:rFonts w:ascii="Arial" w:hAnsi="Arial" w:cs="Arial"/>
+                                <w:sz w:val="18"/>
+                                <w:szCs w:val="18"/>
+                              </w:rPr>
+                              <w:t>Side by Side comparison of predicted and actual values along with MSE and RMSE value</w:t>
+                            </w:r>
+                          </w:p>
+                        </w:txbxContent>
+                      </wps:txbx>
+                      <wps:bodyPr rot="0" spcFirstLastPara="0" vertOverflow="overflow" horzOverflow="overflow" vert="horz" wrap="square" lIns="91440" tIns="45720" rIns="91440" bIns="45720" numCol="1" spcCol="0" rtlCol="0" fromWordArt="0" anchor="t" anchorCtr="0" forceAA="0" compatLnSpc="1">
+                        <a:prstTxWarp prst="textNoShape">
+                          <a:avLst/>
+                        </a:prstTxWarp>
+                        <a:noAutofit/>
+                      </wps:bodyPr>
+                    </wps:wsp>
+                  </a:graphicData>
+                </a:graphic>
+                <wp14:sizeRelH relativeFrom="margin">
+                  <wp14:pctWidth>0</wp14:pctWidth>
+                </wp14:sizeRelH>
+                <wp14:sizeRelV relativeFrom="margin">
+                  <wp14:pctHeight>0</wp14:pctHeight>
+                </wp14:sizeRelV>
+              </wp:anchor>
+            </w:drawing>
+          </mc:Choice>
+          <mc:Fallback>
+            <w:pict>
+              <v:shape w14:anchorId="61952315" id="Text Box 12" o:spid="_x0000_s1035" type="#_x0000_t202" style="position:absolute;margin-left:351pt;margin-top:14pt;width:81.75pt;height:94.5pt;z-index:251672576;visibility:visible;mso-wrap-style:square;mso-width-percent:0;mso-height-percent:0;mso-wrap-distance-left:9pt;mso-wrap-distance-top:0;mso-wrap-distance-right:9pt;mso-wrap-distance-bottom:0;mso-position-horizontal:absolute;mso-position-horizontal-relative:text;mso-position-vertical:absolute;mso-position-vertical-relative:text;mso-width-percent:0;mso-height-percent:0;mso-width-relative:margin;mso-height-relative:margin;v-text-anchor:top" o:gfxdata="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" fillcolor="white [3201]" strokeweight=".5pt">
+                <v:textbox>
+                  <w:txbxContent>
+                    <w:p>
+                      <w:pPr>
+                        <w:rPr>
+                          <w:rFonts w:ascii="Arial" w:hAnsi="Arial" w:cs="Arial"/>
+                          <w:sz w:val="18"/>
+                          <w:szCs w:val="18"/>
+                        </w:rPr>
+                      </w:pPr>
+                      <w:r>
+                        <w:rPr>
+                          <w:rFonts w:ascii="Arial" w:hAnsi="Arial" w:cs="Arial"/>
+                          <w:sz w:val="18"/>
+                          <w:szCs w:val="18"/>
+                        </w:rPr>
+                        <w:t xml:space="preserve">Fig </w:t>
+                      </w:r>
+                      <w:r>
+                        <w:rPr>
+                          <w:rFonts w:ascii="Arial" w:hAnsi="Arial" w:cs="Arial"/>
+                          <w:sz w:val="18"/>
+                          <w:szCs w:val="18"/>
+                        </w:rPr>
+                        <w:t>5</w:t>
+                      </w:r>
+                      <w:r>
+                        <w:rPr>
+                          <w:rFonts w:ascii="Arial" w:hAnsi="Arial" w:cs="Arial"/>
+                          <w:sz w:val="18"/>
+                          <w:szCs w:val="18"/>
+                        </w:rPr>
+                        <w:t xml:space="preserve">: </w:t>
+                      </w:r>
+                      <w:r>
+                        <w:rPr>
+                          <w:rFonts w:ascii="Arial" w:hAnsi="Arial" w:cs="Arial"/>
+                          <w:sz w:val="18"/>
+                          <w:szCs w:val="18"/>
+                        </w:rPr>
+                        <w:t xml:space="preserve"> </w:t>
+                      </w:r>
+                      <w:r>
+                        <w:rPr>
+                          <w:rFonts w:ascii="Arial" w:hAnsi="Arial" w:cs="Arial"/>
+                          <w:sz w:val="18"/>
+                          <w:szCs w:val="18"/>
+                        </w:rPr>
+                        <w:t>Side by Side comparison of predicted and actual values along with MSE and RMSE value</w:t>
+                      </w:r>
+                    </w:p>
+                  </w:txbxContent>
+                </v:textbox>
+              </v:shape>
+            </w:pict>
+          </mc:Fallback>
+        </mc:AlternateContent>
+      </w:r>
+      <w:r>
+        <w:rPr>
+          <w:rFonts w:ascii="Arial" w:hAnsi="Arial" w:cs="Arial"/>
+          <w:noProof/>
+          <w:color w:val="000000"/>
+          <w:sz w:val="22"/>
+          <w:szCs w:val="22"/>
+        </w:rPr>
+        <mc:AlternateContent>
+          <mc:Choice Requires="wps">
+            <w:drawing>
+              <wp:anchor distT="0" distB="0" distL="114300" distR="114300" simplePos="0" relativeHeight="251670528" behindDoc="0" locked="0" layoutInCell="1" allowOverlap="1" wp14:anchorId="33B06075" wp14:editId="525600E6">
+                <wp:simplePos x="0" y="0"/>
+                <wp:positionH relativeFrom="column">
+                  <wp:posOffset>866775</wp:posOffset>
+                </wp:positionH>
+                <wp:positionV relativeFrom="paragraph">
+                  <wp:posOffset>434975</wp:posOffset>
+                </wp:positionV>
+                <wp:extent cx="1647825" cy="381000"/>
+                <wp:effectExtent l="0" t="0" r="28575" b="19050"/>
+                <wp:wrapNone/>
+                <wp:docPr id="11" name="Text Box 11"/>
+                <wp:cNvGraphicFramePr/>
+                <a:graphic xmlns:a="http://schemas.openxmlformats.org/drawingml/2006/main">
+                  <a:graphicData uri="http://schemas.microsoft.com/office/word/2010/wordprocessingShape">
+                    <wps:wsp>
+                      <wps:cNvSpPr txBox="1"/>
+                      <wps:spPr>
+                        <a:xfrm>
+                          <a:off x="0" y="0"/>
+                          <a:ext cx="1647825" cy="381000"/>
+                        </a:xfrm>
+                        <a:prstGeom prst="rect">
+                          <a:avLst/>
+                        </a:prstGeom>
+                        <a:solidFill>
+                          <a:schemeClr val="lt1"/>
+                        </a:solidFill>
+                        <a:ln w="6350">
+                          <a:solidFill>
+                            <a:prstClr val="black"/>
+                          </a:solidFill>
+                        </a:ln>
+                      </wps:spPr>
+                      <wps:txbx>
+                        <w:txbxContent>
+                          <w:p>
+                            <w:pPr>
+                              <w:rPr>
+                                <w:rFonts w:ascii="Arial" w:hAnsi="Arial" w:cs="Arial"/>
+                                <w:sz w:val="18"/>
+                                <w:szCs w:val="18"/>
+                              </w:rPr>
+                            </w:pPr>
+                            <w:r>
+                              <w:rPr>
+                                <w:rFonts w:ascii="Arial" w:hAnsi="Arial" w:cs="Arial"/>
+                                <w:sz w:val="18"/>
+                                <w:szCs w:val="18"/>
+                              </w:rPr>
+                              <w:t xml:space="preserve">Fig </w:t>
+                            </w:r>
+                            <w:r>
+                              <w:rPr>
+                                <w:rFonts w:ascii="Arial" w:hAnsi="Arial" w:cs="Arial"/>
+                                <w:sz w:val="18"/>
+                                <w:szCs w:val="18"/>
+                              </w:rPr>
+                              <w:t>4</w:t>
+                            </w:r>
+                            <w:r>
+                              <w:rPr>
+                                <w:rFonts w:ascii="Arial" w:hAnsi="Arial" w:cs="Arial"/>
+                                <w:sz w:val="18"/>
+                                <w:szCs w:val="18"/>
+                              </w:rPr>
+                              <w:t xml:space="preserve">: </w:t>
+                            </w:r>
+                            <w:r>
+                              <w:rPr>
+                                <w:rFonts w:ascii="Arial" w:hAnsi="Arial" w:cs="Arial"/>
+                                <w:sz w:val="18"/>
+                                <w:szCs w:val="18"/>
+                              </w:rPr>
+                              <w:t xml:space="preserve"> Bar chart showing predicted and actual values.</w:t>
+                            </w:r>
+                          </w:p>
+                        </w:txbxContent>
+                      </wps:txbx>
+                      <wps:bodyPr rot="0" spcFirstLastPara="0" vertOverflow="overflow" horzOverflow="overflow" vert="horz" wrap="square" lIns="91440" tIns="45720" rIns="91440" bIns="45720" numCol="1" spcCol="0" rtlCol="0" fromWordArt="0" anchor="t" anchorCtr="0" forceAA="0" compatLnSpc="1">
+                        <a:prstTxWarp prst="textNoShape">
+                          <a:avLst/>
+                        </a:prstTxWarp>
+                        <a:noAutofit/>
+                      </wps:bodyPr>
+                    </wps:wsp>
+                  </a:graphicData>
+                </a:graphic>
+                <wp14:sizeRelH relativeFrom="margin">
+                  <wp14:pctWidth>0</wp14:pctWidth>
+                </wp14:sizeRelH>
+                <wp14:sizeRelV relativeFrom="margin">
+                  <wp14:pctHeight>0</wp14:pctHeight>
+                </wp14:sizeRelV>
+              </wp:anchor>
+            </w:drawing>
+          </mc:Choice>
+          <mc:Fallback>
+            <w:pict>
+              <v:shape w14:anchorId="33B06075" id="Text Box 11" o:spid="_x0000_s1036" type="#_x0000_t202" style="position:absolute;margin-left:68.25pt;margin-top:34.25pt;width:129.75pt;height:30pt;z-index:251670528;visibility:visible;mso-wrap-style:square;mso-width-percent:0;mso-height-percent:0;mso-wrap-distance-left:9pt;mso-wrap-distance-top:0;mso-wrap-distance-right:9pt;mso-wrap-distance-bottom:0;mso-position-horizontal:absolute;mso-position-horizontal-relative:text;mso-position-vertical:absolute;mso-position-vertical-relative:text;mso-width-percent:0;mso-height-percent:0;mso-width-relative:margin;mso-height-relative:margin;v-text-anchor:top" o:gfxdata="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" fillcolor="white [3201]" strokeweight=".5pt">
+                <v:textbox>
+                  <w:txbxContent>
+                    <w:p>
+                      <w:pPr>
+                        <w:rPr>
+                          <w:rFonts w:ascii="Arial" w:hAnsi="Arial" w:cs="Arial"/>
+                          <w:sz w:val="18"/>
+                          <w:szCs w:val="18"/>
+                        </w:rPr>
+                      </w:pPr>
+                      <w:r>
+                        <w:rPr>
+                          <w:rFonts w:ascii="Arial" w:hAnsi="Arial" w:cs="Arial"/>
+                          <w:sz w:val="18"/>
+                          <w:szCs w:val="18"/>
+                        </w:rPr>
+                        <w:t xml:space="preserve">Fig </w:t>
+                      </w:r>
+                      <w:r>
+                        <w:rPr>
+                          <w:rFonts w:ascii="Arial" w:hAnsi="Arial" w:cs="Arial"/>
+                          <w:sz w:val="18"/>
+                          <w:szCs w:val="18"/>
+                        </w:rPr>
+                        <w:t>4</w:t>
+                      </w:r>
+                      <w:r>
+                        <w:rPr>
+                          <w:rFonts w:ascii="Arial" w:hAnsi="Arial" w:cs="Arial"/>
+                          <w:sz w:val="18"/>
+                          <w:szCs w:val="18"/>
+                        </w:rPr>
+                        <w:t xml:space="preserve">: </w:t>
+                      </w:r>
+                      <w:r>
+                        <w:rPr>
+                          <w:rFonts w:ascii="Arial" w:hAnsi="Arial" w:cs="Arial"/>
+                          <w:sz w:val="18"/>
+                          <w:szCs w:val="18"/>
+                        </w:rPr>
+                        <w:t xml:space="preserve"> Bar chart showing predicted and actual values.</w:t>
+                      </w:r>
+                    </w:p>
+                  </w:txbxContent>
+                </v:textbox>
+              </v:shape>
+            </w:pict>
+          </mc:Fallback>
+        </mc:AlternateContent>
+      </w:r>
+      <w:r>
+        <w:rPr>
+          <w:rFonts w:ascii="Arial" w:hAnsi="Arial" w:cs="Arial"/>
+          <w:noProof/>
+          <w:color w:val="000000"/>
+          <w:sz w:val="22"/>
+          <w:szCs w:val="22"/>
+          <w:bdr w:val="none" w:sz="0" w:space="0" w:color="auto" w:frame="1"/>
+        </w:rPr>
+        <w:drawing>
+          <wp:inline distT="0" distB="0" distL="0" distR="0" wp14:anchorId="0F3323BD" wp14:editId="0953192A">
+            <wp:extent cx="3095625" cy="2466350"/>
+            <wp:effectExtent l="0" t="0" r="0" b="0"/>
+            <wp:docPr id="6" name="Picture 6"/>
+            <wp:cNvGraphicFramePr>
+              <a:graphicFrameLocks xmlns:a="http://schemas.openxmlformats.org/drawingml/2006/main" noChangeAspect="1"/>
+            </wp:cNvGraphicFramePr>
+            <a:graphic xmlns:a="http://schemas.openxmlformats.org/drawingml/2006/main">
+              <a:graphicData uri="http://schemas.openxmlformats.org/drawingml/2006/picture">
+                <pic:pic xmlns:pic="http://schemas.openxmlformats.org/drawingml/2006/picture">
+                  <pic:nvPicPr>
+                    <pic:cNvPr id="0" name="Picture 2"/>
+                    <pic:cNvPicPr>
+                      <a:picLocks noChangeAspect="1" noChangeArrowheads="1"/>
+                    </pic:cNvPicPr>
+                  </pic:nvPicPr>
+                  <pic:blipFill>
+                    <a:blip r:embed="rId15">
+                      <a:extLst>
+                        <a:ext uri="{28A0092B-C50C-407E-A947-70E740481C1C}">
+                          <a14:useLocalDpi xmlns:a14="http://schemas.microsoft.com/office/drawing/2010/main" val="0"/>
+                        </a:ext>
+                      </a:extLst>
+                    </a:blip>
+                    <a:srcRect/>
+                    <a:stretch>
+                      <a:fillRect/>
+                    </a:stretch>
+                  </pic:blipFill>
+                  <pic:spPr bwMode="auto">
+                    <a:xfrm>
+                      <a:off x="0" y="0"/>
+                      <a:ext cx="3098443" cy="2468595"/>
+                    </a:xfrm>
+                    <a:prstGeom prst="rect">
+                      <a:avLst/>
+                    </a:prstGeom>
+                    <a:noFill/>
+                    <a:ln>
+                      <a:noFill/>
+                    </a:ln>
+                  </pic:spPr>
+                </pic:pic>
+              </a:graphicData>
+            </a:graphic>
+          </wp:inline>
+        </w:drawing>
+      </w:r>
+      <w:r>
+        <w:t xml:space="preserve">    </w:t>
+      </w:r>
+      <w:r>
+        <w:rPr>
+          <w:rFonts w:ascii="Arial" w:hAnsi="Arial" w:cs="Arial"/>
+          <w:noProof/>
+          <w:color w:val="000000"/>
+          <w:sz w:val="22"/>
+          <w:szCs w:val="22"/>
+          <w:bdr w:val="none" w:sz="0" w:space="0" w:color="auto" w:frame="1"/>
+        </w:rPr>
+        <w:drawing>
+          <wp:inline distT="0" distB="0" distL="0" distR="0" wp14:anchorId="339A96F6" wp14:editId="09EDF43D">
+            <wp:extent cx="2362200" cy="2813387"/>
+            <wp:effectExtent l="0" t="0" r="0" b="6350"/>
+            <wp:docPr id="3" name="Picture 3"/>
+            <wp:cNvGraphicFramePr>
+              <a:graphicFrameLocks xmlns:a="http://schemas.openxmlformats.org/drawingml/2006/main" noChangeAspect="1"/>
+            </wp:cNvGraphicFramePr>
+            <a:graphic xmlns:a="http://schemas.openxmlformats.org/drawingml/2006/main">
+              <a:graphicData uri="http://schemas.openxmlformats.org/drawingml/2006/picture">
+                <pic:pic xmlns:pic="http://schemas.openxmlformats.org/drawingml/2006/picture">
+                  <pic:nvPicPr>
+                    <pic:cNvPr id="0" name="Picture 3"/>
+                    <pic:cNvPicPr>
+                      <a:picLocks noChangeAspect="1" noChangeArrowheads="1"/>
+                    </pic:cNvPicPr>
+                  </pic:nvPicPr>
+                  <pic:blipFill>
+                    <a:blip r:embed="rId16">
+                      <a:extLst>
+                        <a:ext uri="{28A0092B-C50C-407E-A947-70E740481C1C}">
+                          <a14:useLocalDpi xmlns:a14="http://schemas.microsoft.com/office/drawing/2010/main" val="0"/>
+                        </a:ext>
+                      </a:extLst>
+                    </a:blip>
+                    <a:srcRect/>
+                    <a:stretch>
+                      <a:fillRect/>
+                    </a:stretch>
+                  </pic:blipFill>
+                  <pic:spPr bwMode="auto">
+                    <a:xfrm>
+                      <a:off x="0" y="0"/>
+                      <a:ext cx="2377093" cy="2831124"/>
+                    </a:xfrm>
+                    <a:prstGeom prst="rect">
+                      <a:avLst/>
+                    </a:prstGeom>
+                    <a:noFill/>
+                    <a:ln>
+                      <a:noFill/>
+                    </a:ln>
+                  </pic:spPr>
+                </pic:pic>
+              </a:graphicData>
+            </a:graphic>
+          </wp:inline>
+        </w:drawing>
+      </w:r>
+    </w:p>
+    <w:p>
+      <w:r>
+        <w:rPr>
+          <w:rFonts w:ascii="Arial" w:hAnsi="Arial" w:cs="Arial"/>
+          <w:color w:val="000000"/>
+          <w:sz w:val="22"/>
+          <w:szCs w:val="22"/>
+        </w:rPr>
+        <w:t>To get a better sense of how good the model is we use the RMSE for scoring as RMSE is an absolute measure of fit. A reasonably good score is less than 10% of the MSE. We can depict that the RMSE is very low compared to the MSE As seen in the Fig’</w:t>
+      </w:r>
+      <w:r>
+        <w:rPr>
+          <w:rFonts w:ascii="Arial" w:hAnsi="Arial" w:cs="Arial"/>
+          <w:color w:val="000000"/>
+          <w:sz w:val="22"/>
+          <w:szCs w:val="22"/>
+        </w:rPr>
+        <w:t>5</w:t>
+      </w:r>
+      <w:r>
+        <w:rPr>
+          <w:rFonts w:ascii="Arial" w:hAnsi="Arial" w:cs="Arial"/>
+          <w:color w:val="000000"/>
+          <w:sz w:val="22"/>
+          <w:szCs w:val="22"/>
+        </w:rPr>
+        <w:t>’. The RMSE value is around 0.4% of the MSE meaning that it is a very good score and the predictions made by the AI is extremely accurate.</w:t>
+      </w:r>
     </w:p>
     <w:p>
       <w:pPr>
@@ -7329,62 +8023,6 @@
     </w:p>
     <w:p>
       <w:pPr>
-        <w:rPr>
-          <w:rFonts w:ascii="Arial" w:hAnsi="Arial" w:cs="Arial"/>
-        </w:rPr>
-      </w:pPr>
-    </w:p>
-    <w:p>
-      <w:pPr>
-        <w:rPr>
-          <w:rFonts w:ascii="Arial" w:hAnsi="Arial" w:cs="Arial"/>
-        </w:rPr>
-      </w:pPr>
-    </w:p>
-    <w:p>
-      <w:pPr>
-        <w:rPr>
-          <w:rFonts w:ascii="Arial" w:hAnsi="Arial" w:cs="Arial"/>
-        </w:rPr>
-      </w:pPr>
-    </w:p>
-    <w:p>
-      <w:pPr>
-        <w:rPr>
-          <w:rFonts w:ascii="Arial" w:hAnsi="Arial" w:cs="Arial"/>
-        </w:rPr>
-      </w:pPr>
-    </w:p>
-    <w:p>
-      <w:pPr>
-        <w:rPr>
-          <w:rFonts w:ascii="Arial" w:hAnsi="Arial" w:cs="Arial"/>
-        </w:rPr>
-      </w:pPr>
-    </w:p>
-    <w:p>
-      <w:pPr>
-        <w:rPr>
-          <w:rFonts w:ascii="Arial" w:hAnsi="Arial" w:cs="Arial"/>
-        </w:rPr>
-      </w:pPr>
-    </w:p>
-    <w:p>
-      <w:pPr>
-        <w:rPr>
-          <w:rFonts w:ascii="Arial" w:hAnsi="Arial" w:cs="Arial"/>
-        </w:rPr>
-      </w:pPr>
-    </w:p>
-    <w:p>
-      <w:pPr>
-        <w:rPr>
-          <w:rFonts w:ascii="Arial" w:hAnsi="Arial" w:cs="Arial"/>
-        </w:rPr>
-      </w:pPr>
-    </w:p>
-    <w:p>
-      <w:pPr>
         <w:pStyle w:val="Heading1"/>
         <w:numPr>
           <w:ilvl w:val="0"/>
@@ -8017,37 +8655,7 @@
           <w:szCs w:val="20"/>
           <w:shd w:val="clear" w:color="auto" w:fill="FFFFFF"/>
         </w:rPr>
-        <w:t xml:space="preserve">Game Group Goes </w:t>
-      </w:r>
-      <w:proofErr w:type="gramStart"/>
-      <w:r>
-        <w:rPr>
-          <w:rFonts w:ascii="Arial" w:hAnsi="Arial" w:cs="Arial"/>
-          <w:b/>
-          <w:bCs/>
-          <w:i/>
-          <w:iCs/>
-          <w:color w:val="000000"/>
-          <w:sz w:val="20"/>
-          <w:szCs w:val="20"/>
-          <w:shd w:val="clear" w:color="auto" w:fill="FFFFFF"/>
-        </w:rPr>
-        <w:t>Into</w:t>
-      </w:r>
-      <w:proofErr w:type="gramEnd"/>
-      <w:r>
-        <w:rPr>
-          <w:rFonts w:ascii="Arial" w:hAnsi="Arial" w:cs="Arial"/>
-          <w:b/>
-          <w:bCs/>
-          <w:i/>
-          <w:iCs/>
-          <w:color w:val="000000"/>
-          <w:sz w:val="20"/>
-          <w:szCs w:val="20"/>
-          <w:shd w:val="clear" w:color="auto" w:fill="FFFFFF"/>
-        </w:rPr>
-        <w:t xml:space="preserve"> Administration, Closing 277 Stores</w:t>
+        <w:t>Game Group Goes Into Administration, Closing 277 Stores</w:t>
       </w:r>
       <w:r>
         <w:rPr>

</xml_diff>

<commit_message>
Added Accuracy Evaluation criteria and updated references
</commit_message>
<xml_diff>
--- a/IntroToAI_Coursework_v2.0_KSM.docx
+++ b/IntroToAI_Coursework_v2.0_KSM.docx
@@ -6905,6 +6905,65 @@
           <w:rFonts w:ascii="Arial" w:hAnsi="Arial" w:cs="Arial"/>
         </w:rPr>
       </w:pPr>
+      <w:r>
+        <w:rPr>
+          <w:rFonts w:ascii="Arial" w:hAnsi="Arial" w:cs="Arial"/>
+          <w:color w:val="000000"/>
+          <w:sz w:val="22"/>
+          <w:szCs w:val="22"/>
+        </w:rPr>
+        <w:t xml:space="preserve">Each model will be evaluated using the RMSE value. For a model to be accurate and strong at predicting future data, we say that the RMSE value should be roughly 10% or less than the MSE value. For us to calculate these values we import the </w:t>
+      </w:r>
+      <w:proofErr w:type="spellStart"/>
+      <w:r>
+        <w:rPr>
+          <w:rFonts w:ascii="Arial" w:hAnsi="Arial" w:cs="Arial"/>
+          <w:color w:val="000000"/>
+          <w:sz w:val="22"/>
+          <w:szCs w:val="22"/>
+        </w:rPr>
+        <w:t>sklearn</w:t>
+      </w:r>
+      <w:proofErr w:type="spellEnd"/>
+      <w:r>
+        <w:rPr>
+          <w:rFonts w:ascii="Arial" w:hAnsi="Arial" w:cs="Arial"/>
+          <w:color w:val="000000"/>
+          <w:sz w:val="22"/>
+          <w:szCs w:val="22"/>
+        </w:rPr>
+        <w:t xml:space="preserve"> metrics library </w:t>
+      </w:r>
+      <w:r>
+        <w:rPr>
+          <w:rFonts w:ascii="Arial" w:hAnsi="Arial" w:cs="Arial"/>
+          <w:color w:val="000000"/>
+          <w:sz w:val="22"/>
+          <w:szCs w:val="22"/>
+        </w:rPr>
+        <w:t>to</w:t>
+      </w:r>
+      <w:r>
+        <w:rPr>
+          <w:rFonts w:ascii="Arial" w:hAnsi="Arial" w:cs="Arial"/>
+          <w:color w:val="000000"/>
+          <w:sz w:val="22"/>
+          <w:szCs w:val="22"/>
+        </w:rPr>
+        <w:t xml:space="preserve"> use algorithms that calculate the MSE and RMSE. 1 of the reasons why we use RMSE over MSE value is due to it being an absolute measure of fit. This then gives us an idea of errors in actual sales. This is backed up by a report about Assessing the fit of regression model which states that “</w:t>
+      </w:r>
+      <w:r>
+        <w:rPr>
+          <w:rFonts w:ascii="Arial" w:hAnsi="Arial" w:cs="Arial"/>
+          <w:i/>
+          <w:iCs/>
+          <w:color w:val="333333"/>
+          <w:sz w:val="22"/>
+          <w:szCs w:val="22"/>
+          <w:shd w:val="clear" w:color="auto" w:fill="FFFFFF"/>
+        </w:rPr>
+        <w:t>RMSE is a good measure of how accurately the model predicts the response, and it is the most important criterion for fit if the main purpose of the model is prediction.” Taken from “theanalysisfactor.com/Assessing-the-fit-of-regression-models”.</w:t>
+      </w:r>
     </w:p>
     <w:p>
       <w:pPr>
@@ -6935,6 +6994,7 @@
           <w:sz w:val="34"/>
           <w:szCs w:val="34"/>
         </w:rPr>
+        <w:lastRenderedPageBreak/>
         <w:t>RESULTS</w:t>
       </w:r>
       <w:bookmarkEnd w:id="11"/>
@@ -6971,25 +7031,7 @@
           <w:sz w:val="22"/>
           <w:szCs w:val="22"/>
         </w:rPr>
-        <w:t xml:space="preserve">For our dataset, we decided on the 2 variables based on the heat map in the above sections showing which 2 variables </w:t>
-      </w:r>
-      <w:r>
-        <w:rPr>
-          <w:rFonts w:ascii="Arial" w:hAnsi="Arial" w:cs="Arial"/>
-          <w:color w:val="000000"/>
-          <w:sz w:val="22"/>
-          <w:szCs w:val="22"/>
-        </w:rPr>
-        <w:t>have</w:t>
-      </w:r>
-      <w:r>
-        <w:rPr>
-          <w:rFonts w:ascii="Arial" w:hAnsi="Arial" w:cs="Arial"/>
-          <w:color w:val="000000"/>
-          <w:sz w:val="22"/>
-          <w:szCs w:val="22"/>
-        </w:rPr>
-        <w:t xml:space="preserve"> the highest correlation coefficient. As a result, we had Global sales as our dependent variable which was paired with Critic Score as these 2 had the highest relationship after we disregarded other region sales and other variables that we felt </w:t>
+        <w:t xml:space="preserve">For our dataset, we decided on the 2 variables based on the heat map in the above sections showing which 2 variables have the highest correlation coefficient. As a result, we had Global sales as our dependent variable which was paired with Critic Score as these 2 had the highest relationship after we disregarded other region sales and other variables that we felt </w:t>
       </w:r>
       <w:proofErr w:type="gramStart"/>
       <w:r>
@@ -7021,7 +7063,6 @@
           <w:sz w:val="22"/>
           <w:szCs w:val="22"/>
         </w:rPr>
-        <w:lastRenderedPageBreak/>
         <w:t xml:space="preserve">After splitting the data into 80% training and 20% testing, we used Linear Regression function and fit the </w:t>
       </w:r>
       <w:proofErr w:type="spellStart"/>
@@ -7196,15 +7237,7 @@
                                 <w:sz w:val="18"/>
                                 <w:szCs w:val="18"/>
                               </w:rPr>
-                              <w:t xml:space="preserve"> </w:t>
-                            </w:r>
-                            <w:r>
-                              <w:rPr>
-                                <w:rFonts w:ascii="Arial" w:hAnsi="Arial" w:cs="Arial"/>
-                                <w:sz w:val="18"/>
-                                <w:szCs w:val="18"/>
-                              </w:rPr>
-                              <w:t>Graph with data plotted and line of best fit.</w:t>
+                              <w:t xml:space="preserve"> Graph with data plotted and line of best fit.</w:t>
                             </w:r>
                           </w:p>
                         </w:txbxContent>
@@ -7270,15 +7303,7 @@
                           <w:sz w:val="18"/>
                           <w:szCs w:val="18"/>
                         </w:rPr>
-                        <w:t xml:space="preserve"> </w:t>
-                      </w:r>
-                      <w:r>
-                        <w:rPr>
-                          <w:rFonts w:ascii="Arial" w:hAnsi="Arial" w:cs="Arial"/>
-                          <w:sz w:val="18"/>
-                          <w:szCs w:val="18"/>
-                        </w:rPr>
-                        <w:t>Graph with data plotted and line of best fit.</w:t>
+                        <w:t xml:space="preserve"> Graph with data plotted and line of best fit.</w:t>
                       </w:r>
                     </w:p>
                   </w:txbxContent>
@@ -7364,25 +7389,7 @@
           <w:sz w:val="22"/>
           <w:szCs w:val="22"/>
         </w:rPr>
-        <w:t xml:space="preserve"> see if the prediction made by the model is accurate we did a </w:t>
-      </w:r>
-      <w:r>
-        <w:rPr>
-          <w:rFonts w:ascii="Arial" w:hAnsi="Arial" w:cs="Arial"/>
-          <w:color w:val="000000"/>
-          <w:sz w:val="22"/>
-          <w:szCs w:val="22"/>
-        </w:rPr>
-        <w:t>side-by-side</w:t>
-      </w:r>
-      <w:r>
-        <w:rPr>
-          <w:rFonts w:ascii="Arial" w:hAnsi="Arial" w:cs="Arial"/>
-          <w:color w:val="000000"/>
-          <w:sz w:val="22"/>
-          <w:szCs w:val="22"/>
-        </w:rPr>
-        <w:t xml:space="preserve"> bar chart comparison of the Global Sales value near enough the same to the actual values which is a good sign that the predictive strength of the model is good.</w:t>
+        <w:t xml:space="preserve"> see if the prediction made by the model is accurate we did a side-by-side bar chart comparison of the Global Sales value near enough the same to the actual values which is a good sign that the predictive strength of the model is good.</w:t>
       </w:r>
       <w:r>
         <w:rPr>
@@ -7433,16 +7440,16 @@
         <mc:AlternateContent>
           <mc:Choice Requires="wps">
             <w:drawing>
-              <wp:anchor distT="0" distB="0" distL="114300" distR="114300" simplePos="0" relativeHeight="251672576" behindDoc="0" locked="0" layoutInCell="1" allowOverlap="1" wp14:anchorId="61952315" wp14:editId="6F2029EE">
+              <wp:anchor distT="0" distB="0" distL="114300" distR="114300" simplePos="0" relativeHeight="251672576" behindDoc="0" locked="0" layoutInCell="1" allowOverlap="1" wp14:anchorId="61952315" wp14:editId="02930707">
                 <wp:simplePos x="0" y="0"/>
                 <wp:positionH relativeFrom="column">
-                  <wp:posOffset>4457700</wp:posOffset>
+                  <wp:posOffset>4371975</wp:posOffset>
                 </wp:positionH>
                 <wp:positionV relativeFrom="paragraph">
-                  <wp:posOffset>177800</wp:posOffset>
+                  <wp:posOffset>175260</wp:posOffset>
                 </wp:positionV>
-                <wp:extent cx="1038225" cy="1200150"/>
-                <wp:effectExtent l="0" t="0" r="28575" b="19050"/>
+                <wp:extent cx="1057275" cy="1209675"/>
+                <wp:effectExtent l="0" t="0" r="28575" b="28575"/>
                 <wp:wrapNone/>
                 <wp:docPr id="12" name="Text Box 12"/>
                 <wp:cNvGraphicFramePr/>
@@ -7453,7 +7460,7 @@
                       <wps:spPr>
                         <a:xfrm>
                           <a:off x="0" y="0"/>
-                          <a:ext cx="1038225" cy="1200150"/>
+                          <a:ext cx="1057275" cy="1209675"/>
                         </a:xfrm>
                         <a:prstGeom prst="rect">
                           <a:avLst/>
@@ -7507,6 +7514,14 @@
                                 <w:sz w:val="18"/>
                                 <w:szCs w:val="18"/>
                               </w:rPr>
+                              <w:t xml:space="preserve"> Side by Side</w:t>
+                            </w:r>
+                            <w:r>
+                              <w:rPr>
+                                <w:rFonts w:ascii="Arial" w:hAnsi="Arial" w:cs="Arial"/>
+                                <w:sz w:val="18"/>
+                                <w:szCs w:val="18"/>
+                              </w:rPr>
                               <w:t xml:space="preserve"> </w:t>
                             </w:r>
                             <w:r>
@@ -7515,7 +7530,7 @@
                                 <w:sz w:val="18"/>
                                 <w:szCs w:val="18"/>
                               </w:rPr>
-                              <w:t>Side by Side comparison of predicted and actual values along with MSE and RMSE value</w:t>
+                              <w:t>comparison of predicted and actual values along with MSE and RMSE value</w:t>
                             </w:r>
                           </w:p>
                         </w:txbxContent>
@@ -7540,7 +7555,7 @@
           </mc:Choice>
           <mc:Fallback>
             <w:pict>
-              <v:shape w14:anchorId="61952315" id="Text Box 12" o:spid="_x0000_s1035" type="#_x0000_t202" style="position:absolute;margin-left:351pt;margin-top:14pt;width:81.75pt;height:94.5pt;z-index:251672576;visibility:visible;mso-wrap-style:square;mso-width-percent:0;mso-height-percent:0;mso-wrap-distance-left:9pt;mso-wrap-distance-top:0;mso-wrap-distance-right:9pt;mso-wrap-distance-bottom:0;mso-position-horizontal:absolute;mso-position-horizontal-relative:text;mso-position-vertical:absolute;mso-position-vertical-relative:text;mso-width-percent:0;mso-height-percent:0;mso-width-relative:margin;mso-height-relative:margin;v-text-anchor:top" o:gfxdata="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" fillcolor="white [3201]" strokeweight=".5pt">
+              <v:shape w14:anchorId="61952315" id="Text Box 12" o:spid="_x0000_s1035" type="#_x0000_t202" style="position:absolute;margin-left:344.25pt;margin-top:13.8pt;width:83.25pt;height:95.25pt;z-index:251672576;visibility:visible;mso-wrap-style:square;mso-width-percent:0;mso-height-percent:0;mso-wrap-distance-left:9pt;mso-wrap-distance-top:0;mso-wrap-distance-right:9pt;mso-wrap-distance-bottom:0;mso-position-horizontal:absolute;mso-position-horizontal-relative:text;mso-position-vertical:absolute;mso-position-vertical-relative:text;mso-width-percent:0;mso-height-percent:0;mso-width-relative:margin;mso-height-relative:margin;v-text-anchor:top" o:gfxdata="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" fillcolor="white [3201]" strokeweight=".5pt">
                 <v:textbox>
                   <w:txbxContent>
                     <w:p>
@@ -7581,6 +7596,14 @@
                           <w:sz w:val="18"/>
                           <w:szCs w:val="18"/>
                         </w:rPr>
+                        <w:t xml:space="preserve"> Side by Side</w:t>
+                      </w:r>
+                      <w:r>
+                        <w:rPr>
+                          <w:rFonts w:ascii="Arial" w:hAnsi="Arial" w:cs="Arial"/>
+                          <w:sz w:val="18"/>
+                          <w:szCs w:val="18"/>
+                        </w:rPr>
                         <w:t xml:space="preserve"> </w:t>
                       </w:r>
                       <w:r>
@@ -7589,7 +7612,7 @@
                           <w:sz w:val="18"/>
                           <w:szCs w:val="18"/>
                         </w:rPr>
-                        <w:t>Side by Side comparison of predicted and actual values along with MSE and RMSE value</w:t>
+                        <w:t>comparison of predicted and actual values along with MSE and RMSE value</w:t>
                       </w:r>
                     </w:p>
                   </w:txbxContent>
@@ -7770,9 +7793,9 @@
           <w:bdr w:val="none" w:sz="0" w:space="0" w:color="auto" w:frame="1"/>
         </w:rPr>
         <w:drawing>
-          <wp:inline distT="0" distB="0" distL="0" distR="0" wp14:anchorId="0F3323BD" wp14:editId="0953192A">
-            <wp:extent cx="3095625" cy="2466350"/>
-            <wp:effectExtent l="0" t="0" r="0" b="0"/>
+          <wp:inline distT="0" distB="0" distL="0" distR="0" wp14:anchorId="0F3323BD" wp14:editId="18ADF281">
+            <wp:extent cx="3171825" cy="2527060"/>
+            <wp:effectExtent l="0" t="0" r="0" b="6985"/>
             <wp:docPr id="6" name="Picture 6"/>
             <wp:cNvGraphicFramePr>
               <a:graphicFrameLocks xmlns:a="http://schemas.openxmlformats.org/drawingml/2006/main" noChangeAspect="1"/>
@@ -7802,7 +7825,7 @@
                   <pic:spPr bwMode="auto">
                     <a:xfrm>
                       <a:off x="0" y="0"/>
-                      <a:ext cx="3098443" cy="2468595"/>
+                      <a:ext cx="3179934" cy="2533521"/>
                     </a:xfrm>
                     <a:prstGeom prst="rect">
                       <a:avLst/>
@@ -7831,8 +7854,8 @@
           <w:bdr w:val="none" w:sz="0" w:space="0" w:color="auto" w:frame="1"/>
         </w:rPr>
         <w:drawing>
-          <wp:inline distT="0" distB="0" distL="0" distR="0" wp14:anchorId="339A96F6" wp14:editId="09EDF43D">
-            <wp:extent cx="2362200" cy="2813387"/>
+          <wp:inline distT="0" distB="0" distL="0" distR="0" wp14:anchorId="339A96F6" wp14:editId="285D488F">
+            <wp:extent cx="2362200" cy="2813386"/>
             <wp:effectExtent l="0" t="0" r="0" b="6350"/>
             <wp:docPr id="3" name="Picture 3"/>
             <wp:cNvGraphicFramePr>
@@ -7863,7 +7886,7 @@
                   <pic:spPr bwMode="auto">
                     <a:xfrm>
                       <a:off x="0" y="0"/>
-                      <a:ext cx="2377093" cy="2831124"/>
+                      <a:ext cx="2387022" cy="2842949"/>
                     </a:xfrm>
                     <a:prstGeom prst="rect">
                       <a:avLst/>
@@ -7934,6 +7957,7 @@
           <w:sz w:val="28"/>
           <w:szCs w:val="28"/>
         </w:rPr>
+        <w:lastRenderedPageBreak/>
         <w:t>7.2 SUPPORT VECTOR MACHINES</w:t>
       </w:r>
       <w:bookmarkEnd w:id="14"/>
@@ -7973,6 +7997,176 @@
           <w:rFonts w:ascii="Arial" w:hAnsi="Arial" w:cs="Arial"/>
         </w:rPr>
       </w:pPr>
+    </w:p>
+    <w:p>
+      <w:pPr>
+        <w:rPr>
+          <w:rFonts w:ascii="Arial" w:hAnsi="Arial" w:cs="Arial"/>
+        </w:rPr>
+      </w:pPr>
+      <w:r>
+        <w:rPr>
+          <w:rFonts w:ascii="Arial" w:hAnsi="Arial" w:cs="Arial"/>
+          <w:noProof/>
+          <w:color w:val="000000"/>
+          <w:sz w:val="22"/>
+          <w:szCs w:val="22"/>
+          <w:bdr w:val="none" w:sz="0" w:space="0" w:color="auto" w:frame="1"/>
+        </w:rPr>
+        <w:drawing>
+          <wp:inline distT="0" distB="0" distL="0" distR="0" wp14:anchorId="664F54E3" wp14:editId="43888786">
+            <wp:extent cx="2828925" cy="2019300"/>
+            <wp:effectExtent l="0" t="0" r="9525" b="0"/>
+            <wp:docPr id="15" name="Picture 15"/>
+            <wp:cNvGraphicFramePr>
+              <a:graphicFrameLocks xmlns:a="http://schemas.openxmlformats.org/drawingml/2006/main" noChangeAspect="1"/>
+            </wp:cNvGraphicFramePr>
+            <a:graphic xmlns:a="http://schemas.openxmlformats.org/drawingml/2006/main">
+              <a:graphicData uri="http://schemas.openxmlformats.org/drawingml/2006/picture">
+                <pic:pic xmlns:pic="http://schemas.openxmlformats.org/drawingml/2006/picture">
+                  <pic:nvPicPr>
+                    <pic:cNvPr id="0" name="Picture 9"/>
+                    <pic:cNvPicPr>
+                      <a:picLocks noChangeAspect="1" noChangeArrowheads="1"/>
+                    </pic:cNvPicPr>
+                  </pic:nvPicPr>
+                  <pic:blipFill>
+                    <a:blip r:embed="rId17">
+                      <a:extLst>
+                        <a:ext uri="{28A0092B-C50C-407E-A947-70E740481C1C}">
+                          <a14:useLocalDpi xmlns:a14="http://schemas.microsoft.com/office/drawing/2010/main" val="0"/>
+                        </a:ext>
+                      </a:extLst>
+                    </a:blip>
+                    <a:srcRect/>
+                    <a:stretch>
+                      <a:fillRect/>
+                    </a:stretch>
+                  </pic:blipFill>
+                  <pic:spPr bwMode="auto">
+                    <a:xfrm>
+                      <a:off x="0" y="0"/>
+                      <a:ext cx="2828925" cy="2019300"/>
+                    </a:xfrm>
+                    <a:prstGeom prst="rect">
+                      <a:avLst/>
+                    </a:prstGeom>
+                    <a:noFill/>
+                    <a:ln>
+                      <a:noFill/>
+                    </a:ln>
+                  </pic:spPr>
+                </pic:pic>
+              </a:graphicData>
+            </a:graphic>
+          </wp:inline>
+        </w:drawing>
+      </w:r>
+    </w:p>
+    <w:p>
+      <w:pPr>
+        <w:rPr>
+          <w:rFonts w:ascii="Arial" w:hAnsi="Arial" w:cs="Arial"/>
+          <w:color w:val="000000"/>
+          <w:sz w:val="22"/>
+          <w:szCs w:val="22"/>
+        </w:rPr>
+      </w:pPr>
+      <w:r>
+        <w:rPr>
+          <w:rFonts w:ascii="Arial" w:hAnsi="Arial" w:cs="Arial"/>
+          <w:color w:val="000000"/>
+          <w:sz w:val="22"/>
+          <w:szCs w:val="22"/>
+        </w:rPr>
+        <w:t>For Random Forest Regression,</w:t>
+      </w:r>
+    </w:p>
+    <w:p>
+      <w:pPr>
+        <w:rPr>
+          <w:rFonts w:ascii="Arial" w:hAnsi="Arial" w:cs="Arial"/>
+        </w:rPr>
+      </w:pPr>
+    </w:p>
+    <w:p>
+      <w:pPr>
+        <w:pStyle w:val="NormalWeb"/>
+        <w:spacing w:before="0" w:beforeAutospacing="0" w:after="160" w:afterAutospacing="0"/>
+      </w:pPr>
+      <w:r>
+        <w:rPr>
+          <w:rFonts w:ascii="Arial" w:hAnsi="Arial" w:cs="Arial"/>
+          <w:noProof/>
+          <w:color w:val="000000"/>
+          <w:sz w:val="22"/>
+          <w:szCs w:val="22"/>
+          <w:bdr w:val="none" w:sz="0" w:space="0" w:color="auto" w:frame="1"/>
+        </w:rPr>
+        <w:drawing>
+          <wp:inline distT="0" distB="0" distL="0" distR="0" wp14:anchorId="435222EC" wp14:editId="59C69EC4">
+            <wp:extent cx="3200400" cy="1928191"/>
+            <wp:effectExtent l="0" t="0" r="0" b="0"/>
+            <wp:docPr id="14" name="Picture 14"/>
+            <wp:cNvGraphicFramePr>
+              <a:graphicFrameLocks xmlns:a="http://schemas.openxmlformats.org/drawingml/2006/main" noChangeAspect="1"/>
+            </wp:cNvGraphicFramePr>
+            <a:graphic xmlns:a="http://schemas.openxmlformats.org/drawingml/2006/main">
+              <a:graphicData uri="http://schemas.openxmlformats.org/drawingml/2006/picture">
+                <pic:pic xmlns:pic="http://schemas.openxmlformats.org/drawingml/2006/picture">
+                  <pic:nvPicPr>
+                    <pic:cNvPr id="0" name="Picture 7"/>
+                    <pic:cNvPicPr>
+                      <a:picLocks noChangeAspect="1" noChangeArrowheads="1"/>
+                    </pic:cNvPicPr>
+                  </pic:nvPicPr>
+                  <pic:blipFill>
+                    <a:blip r:embed="rId18">
+                      <a:extLst>
+                        <a:ext uri="{28A0092B-C50C-407E-A947-70E740481C1C}">
+                          <a14:useLocalDpi xmlns:a14="http://schemas.microsoft.com/office/drawing/2010/main" val="0"/>
+                        </a:ext>
+                      </a:extLst>
+                    </a:blip>
+                    <a:srcRect/>
+                    <a:stretch>
+                      <a:fillRect/>
+                    </a:stretch>
+                  </pic:blipFill>
+                  <pic:spPr bwMode="auto">
+                    <a:xfrm>
+                      <a:off x="0" y="0"/>
+                      <a:ext cx="3205128" cy="1931039"/>
+                    </a:xfrm>
+                    <a:prstGeom prst="rect">
+                      <a:avLst/>
+                    </a:prstGeom>
+                    <a:noFill/>
+                    <a:ln>
+                      <a:noFill/>
+                    </a:ln>
+                  </pic:spPr>
+                </pic:pic>
+              </a:graphicData>
+            </a:graphic>
+          </wp:inline>
+        </w:drawing>
+      </w:r>
+    </w:p>
+    <w:p>
+      <w:pPr>
+        <w:pStyle w:val="NormalWeb"/>
+        <w:spacing w:before="0" w:beforeAutospacing="0" w:after="160" w:afterAutospacing="0"/>
+      </w:pPr>
+      <w:r>
+        <w:rPr>
+          <w:rFonts w:ascii="Arial" w:hAnsi="Arial" w:cs="Arial"/>
+          <w:color w:val="000000"/>
+          <w:sz w:val="22"/>
+          <w:szCs w:val="22"/>
+        </w:rPr>
+        <w:t>Compiling all the RMSE scores for each model into 1 bar graph, we can see that LR has the lowest RMSE % value with the RMSE value being 0.04% of the MSE value meaning that the predictive accuracy and strength is the best out of the 3 models used. SVR is placed 2nd and RF placed last. Despite them placing 2nd and 3rd, those models are still not considered “accurate” as the RMSE value is more than 10% of the MSE value which is considered not a good score.</w:t>
+      </w:r>
     </w:p>
     <w:p>
       <w:pPr>
@@ -8016,13 +8210,6 @@
     </w:p>
     <w:p>
       <w:pPr>
-        <w:rPr>
-          <w:rFonts w:ascii="Arial" w:hAnsi="Arial" w:cs="Arial"/>
-        </w:rPr>
-      </w:pPr>
-    </w:p>
-    <w:p>
-      <w:pPr>
         <w:pStyle w:val="Heading1"/>
         <w:numPr>
           <w:ilvl w:val="0"/>
@@ -8050,7 +8237,6 @@
           <w:sz w:val="34"/>
           <w:szCs w:val="34"/>
         </w:rPr>
-        <w:lastRenderedPageBreak/>
         <w:t>REFERENCES</w:t>
       </w:r>
       <w:bookmarkEnd w:id="17"/>
@@ -8396,6 +8582,7 @@
           <w:bCs/>
           <w:vertAlign w:val="superscript"/>
         </w:rPr>
+        <w:lastRenderedPageBreak/>
         <w:t xml:space="preserve">3 </w:t>
       </w:r>
       <w:r>
@@ -8891,8 +9078,6 @@
       <w:pPr>
         <w:spacing w:after="120"/>
         <w:ind w:firstLine="320"/>
-      </w:pPr>
-      <w:r>
         <w:rPr>
           <w:rFonts w:ascii="Arial" w:hAnsi="Arial" w:cs="Arial"/>
           <w:color w:val="000000"/>
@@ -8900,8 +9085,7 @@
           <w:szCs w:val="20"/>
           <w:shd w:val="clear" w:color="auto" w:fill="FFFFFF"/>
         </w:rPr>
-        <w:t xml:space="preserve">  </w:t>
-      </w:r>
+      </w:pPr>
       <w:r>
         <w:rPr>
           <w:rFonts w:ascii="Arial" w:hAnsi="Arial" w:cs="Arial"/>
@@ -8920,7 +9104,7 @@
           <w:szCs w:val="20"/>
           <w:shd w:val="clear" w:color="auto" w:fill="FFFFFF"/>
         </w:rPr>
-        <w:t>Available at: &lt;https://www.gamesradar.com/the-recyclable-ps5-packaging-is-the-</w:t>
+        <w:t xml:space="preserve">  </w:t>
       </w:r>
       <w:r>
         <w:rPr>
@@ -8930,8 +9114,7 @@
           <w:szCs w:val="20"/>
           <w:shd w:val="clear" w:color="auto" w:fill="FFFFFF"/>
         </w:rPr>
-        <w:br/>
-        <w:t xml:space="preserve">       </w:t>
+        <w:t>Available at: &lt;https://www.gamesradar.com/the-recyclable-ps5-packaging-is-the-</w:t>
       </w:r>
       <w:r>
         <w:rPr>
@@ -8941,7 +9124,8 @@
           <w:szCs w:val="20"/>
           <w:shd w:val="clear" w:color="auto" w:fill="FFFFFF"/>
         </w:rPr>
-        <w:t xml:space="preserve">  </w:t>
+        <w:br/>
+        <w:t xml:space="preserve">       </w:t>
       </w:r>
       <w:r>
         <w:rPr>
@@ -8951,7 +9135,7 @@
           <w:szCs w:val="20"/>
           <w:shd w:val="clear" w:color="auto" w:fill="FFFFFF"/>
         </w:rPr>
-        <w:t xml:space="preserve">first-small-step-for-a-console-generation-that-must-reckon-with-gamings-carbon-footprint/&gt; </w:t>
+        <w:t xml:space="preserve">  </w:t>
       </w:r>
       <w:r>
         <w:rPr>
@@ -8961,8 +9145,7 @@
           <w:szCs w:val="20"/>
           <w:shd w:val="clear" w:color="auto" w:fill="FFFFFF"/>
         </w:rPr>
-        <w:br/>
-        <w:t xml:space="preserve">    </w:t>
+        <w:t xml:space="preserve">first-small-step-for-a-console-generation-that-must-reckon-with-gamings-carbon-footprint/&gt; </w:t>
       </w:r>
       <w:r>
         <w:rPr>
@@ -8972,7 +9155,8 @@
           <w:szCs w:val="20"/>
           <w:shd w:val="clear" w:color="auto" w:fill="FFFFFF"/>
         </w:rPr>
-        <w:t xml:space="preserve">  </w:t>
+        <w:br/>
+        <w:t xml:space="preserve">    </w:t>
       </w:r>
       <w:r>
         <w:rPr>
@@ -8982,7 +9166,7 @@
           <w:szCs w:val="20"/>
           <w:shd w:val="clear" w:color="auto" w:fill="FFFFFF"/>
         </w:rPr>
-        <w:t xml:space="preserve">   [</w:t>
+        <w:t xml:space="preserve">  </w:t>
       </w:r>
       <w:r>
         <w:rPr>
@@ -8992,7 +9176,110 @@
           <w:szCs w:val="20"/>
           <w:shd w:val="clear" w:color="auto" w:fill="FFFFFF"/>
         </w:rPr>
+        <w:t xml:space="preserve">   [</w:t>
+      </w:r>
+      <w:r>
+        <w:rPr>
+          <w:rFonts w:ascii="Arial" w:hAnsi="Arial" w:cs="Arial"/>
+          <w:color w:val="000000"/>
+          <w:sz w:val="20"/>
+          <w:szCs w:val="20"/>
+          <w:shd w:val="clear" w:color="auto" w:fill="FFFFFF"/>
+        </w:rPr>
         <w:t>Accessed 15 December 2020].</w:t>
+      </w:r>
+    </w:p>
+    <w:p>
+      <w:pPr>
+        <w:spacing w:after="120"/>
+        <w:ind w:left="320"/>
+      </w:pPr>
+      <w:r>
+        <w:rPr>
+          <w:rFonts w:ascii="Arial" w:hAnsi="Arial" w:cs="Arial"/>
+          <w:b/>
+          <w:bCs/>
+          <w:color w:val="000000"/>
+          <w:sz w:val="20"/>
+          <w:szCs w:val="20"/>
+          <w:shd w:val="clear" w:color="auto" w:fill="FFFFFF"/>
+          <w:vertAlign w:val="superscript"/>
+        </w:rPr>
+        <w:t>7</w:t>
+      </w:r>
+      <w:r>
+        <w:rPr>
+          <w:rFonts w:ascii="Arial" w:hAnsi="Arial" w:cs="Arial"/>
+          <w:b/>
+          <w:bCs/>
+          <w:color w:val="000000"/>
+          <w:sz w:val="20"/>
+          <w:szCs w:val="20"/>
+          <w:shd w:val="clear" w:color="auto" w:fill="FFFFFF"/>
+          <w:vertAlign w:val="superscript"/>
+        </w:rPr>
+        <w:t xml:space="preserve"> </w:t>
+      </w:r>
+      <w:r>
+        <w:rPr>
+          <w:rFonts w:ascii="Arial" w:hAnsi="Arial" w:cs="Arial"/>
+          <w:b/>
+          <w:bCs/>
+          <w:color w:val="000000"/>
+          <w:sz w:val="20"/>
+          <w:szCs w:val="20"/>
+          <w:shd w:val="clear" w:color="auto" w:fill="FFFFFF"/>
+          <w:vertAlign w:val="superscript"/>
+        </w:rPr>
+        <w:t xml:space="preserve"> </w:t>
+      </w:r>
+      <w:r>
+        <w:rPr>
+          <w:rFonts w:ascii="Arial" w:hAnsi="Arial" w:cs="Arial"/>
+          <w:b/>
+          <w:bCs/>
+          <w:color w:val="000000"/>
+          <w:sz w:val="20"/>
+          <w:szCs w:val="20"/>
+          <w:shd w:val="clear" w:color="auto" w:fill="FFFFFF"/>
+        </w:rPr>
+        <w:t xml:space="preserve">Grace-Martin, K., 2020. </w:t>
+      </w:r>
+      <w:r>
+        <w:rPr>
+          <w:rFonts w:ascii="Arial" w:hAnsi="Arial" w:cs="Arial"/>
+          <w:b/>
+          <w:bCs/>
+          <w:i/>
+          <w:iCs/>
+          <w:color w:val="000000"/>
+          <w:sz w:val="20"/>
+          <w:szCs w:val="20"/>
+          <w:shd w:val="clear" w:color="auto" w:fill="FFFFFF"/>
+        </w:rPr>
+        <w:t>Assessing The Fit Of Regression Models - The Analysis Factor</w:t>
+      </w:r>
+      <w:r>
+        <w:rPr>
+          <w:rFonts w:ascii="Arial" w:hAnsi="Arial" w:cs="Arial"/>
+          <w:b/>
+          <w:bCs/>
+          <w:color w:val="000000"/>
+          <w:sz w:val="20"/>
+          <w:szCs w:val="20"/>
+          <w:shd w:val="clear" w:color="auto" w:fill="FFFFFF"/>
+        </w:rPr>
+        <w:t>. [online] The Analysis Factor.</w:t>
+      </w:r>
+      <w:r>
+        <w:rPr>
+          <w:rFonts w:ascii="Arial" w:hAnsi="Arial" w:cs="Arial"/>
+          <w:color w:val="000000"/>
+          <w:sz w:val="20"/>
+          <w:szCs w:val="20"/>
+          <w:shd w:val="clear" w:color="auto" w:fill="FFFFFF"/>
+        </w:rPr>
+        <w:t xml:space="preserve"> Available at: &lt;https://www.theanalysisfactor.com/assessing-the-fit-of-regression-models/#:~:text=Whereas%20R%2Dsquared%20is%20a,an%20absolute%20measure%20of%20fit.&amp;text=Lower%20values%20of%20RMSE%20indicate,of%20the%20model%20is%20prediction.&gt; [Accessed 22 December 2020].</w:t>
       </w:r>
     </w:p>
     <w:p>

</xml_diff>

<commit_message>
Update Section 5.2 and 5.3
</commit_message>
<xml_diff>
--- a/IntroToAI_Coursework_v2.0_KSM.docx
+++ b/IntroToAI_Coursework_v2.0_KSM.docx
@@ -4727,10 +4727,13 @@
     <w:p>
       <w:pPr>
         <w:pStyle w:val="Heading1"/>
+        <w:numPr>
+          <w:ilvl w:val="0"/>
+          <w:numId w:val="2"/>
+        </w:numPr>
         <w:pBdr>
           <w:bottom w:val="single" w:sz="6" w:space="1" w:color="auto"/>
         </w:pBdr>
-        <w:ind w:left="720"/>
         <w:rPr>
           <w:rFonts w:ascii="Arial" w:eastAsia="Times New Roman" w:hAnsi="Arial" w:cs="Arial"/>
           <w:b/>
@@ -6468,7 +6471,7 @@
           <w:sz w:val="28"/>
           <w:szCs w:val="28"/>
         </w:rPr>
-        <w:t xml:space="preserve">4.1 </w:t>
+        <w:t>5</w:t>
       </w:r>
       <w:r>
         <w:rPr>
@@ -6477,9 +6480,8 @@
           <w:sz w:val="28"/>
           <w:szCs w:val="28"/>
         </w:rPr>
-        <w:t>LINEAR REGRESSION</w:t>
-      </w:r>
-      <w:bookmarkEnd w:id="6"/>
+        <w:t xml:space="preserve">.1 </w:t>
+      </w:r>
       <w:r>
         <w:rPr>
           <w:rFonts w:ascii="Arial" w:eastAsia="Times New Roman" w:hAnsi="Arial" w:cs="Arial"/>
@@ -6487,6 +6489,16 @@
           <w:sz w:val="28"/>
           <w:szCs w:val="28"/>
         </w:rPr>
+        <w:t>LINEAR REGRESSION</w:t>
+      </w:r>
+      <w:bookmarkEnd w:id="6"/>
+      <w:r>
+        <w:rPr>
+          <w:rFonts w:ascii="Arial" w:eastAsia="Times New Roman" w:hAnsi="Arial" w:cs="Arial"/>
+          <w:color w:val="auto"/>
+          <w:sz w:val="28"/>
+          <w:szCs w:val="28"/>
+        </w:rPr>
         <w:t xml:space="preserve"> (LR)</w:t>
       </w:r>
     </w:p>
@@ -6501,37 +6513,115 @@
         </w:rPr>
         <w:t xml:space="preserve">LR is a statistical approach for modelling the relationship between a dependent variable with a given set of independent variables. It tries to fit data with the best hyper-plane which goes through the points. This model works well with our dataset as we look for the variation of critic scores that are dependent on global sales. The LR for our model depicts a positive correlation whereby a high critic score would equal a higher level of global sales. However, despite LR being simple to implement and interpret. This model is prone to underfitting; fails to capture data properly and often the line does not fit well due to the relationship between critic score and global sales being not entirely linear. Some data-points for global sales reflected irregular behaviour, whereby once thresholds of critic score reached </w:t>
       </w:r>
-      <w:proofErr w:type="gramStart"/>
-      <w:r>
-        <w:rPr>
-          <w:rFonts w:ascii="Arial" w:hAnsi="Arial" w:cs="Arial"/>
-          <w:color w:val="000000"/>
-          <w:sz w:val="22"/>
-          <w:szCs w:val="22"/>
-          <w:shd w:val="clear" w:color="auto" w:fill="FFFFFF"/>
-        </w:rPr>
-        <w:t>i.e.</w:t>
-      </w:r>
-      <w:proofErr w:type="gramEnd"/>
-      <w:r>
-        <w:rPr>
-          <w:rFonts w:ascii="Arial" w:hAnsi="Arial" w:cs="Arial"/>
-          <w:color w:val="000000"/>
-          <w:sz w:val="22"/>
-          <w:szCs w:val="22"/>
-          <w:shd w:val="clear" w:color="auto" w:fill="FFFFFF"/>
-        </w:rPr>
-        <w:t xml:space="preserve"> 70-85% global sales reflected 28.5% (14 million sales) greater sales than those critic scores that reached i.e. 90% but global sales dropped (10 million sales)</w:t>
-      </w:r>
-      <w:r>
-        <w:rPr>
-          <w:rFonts w:ascii="Arial" w:hAnsi="Arial" w:cs="Arial"/>
-          <w:color w:val="000000"/>
-          <w:sz w:val="22"/>
-          <w:szCs w:val="22"/>
-          <w:shd w:val="clear" w:color="auto" w:fill="FFFFFF"/>
-        </w:rPr>
-        <w:t xml:space="preserve"> thus should reflect greater marginal sales</w:t>
+      <w:r>
+        <w:rPr>
+          <w:rFonts w:ascii="Arial" w:hAnsi="Arial" w:cs="Arial"/>
+          <w:color w:val="000000"/>
+          <w:sz w:val="22"/>
+          <w:szCs w:val="22"/>
+          <w:shd w:val="clear" w:color="auto" w:fill="FFFFFF"/>
+        </w:rPr>
+        <w:t>(</w:t>
+      </w:r>
+      <w:r>
+        <w:rPr>
+          <w:rFonts w:ascii="Arial" w:hAnsi="Arial" w:cs="Arial"/>
+          <w:color w:val="000000"/>
+          <w:sz w:val="22"/>
+          <w:szCs w:val="22"/>
+          <w:shd w:val="clear" w:color="auto" w:fill="FFFFFF"/>
+        </w:rPr>
+        <w:t>70-85%</w:t>
+      </w:r>
+      <w:r>
+        <w:rPr>
+          <w:rFonts w:ascii="Arial" w:hAnsi="Arial" w:cs="Arial"/>
+          <w:color w:val="000000"/>
+          <w:sz w:val="22"/>
+          <w:szCs w:val="22"/>
+          <w:shd w:val="clear" w:color="auto" w:fill="FFFFFF"/>
+        </w:rPr>
+        <w:t>)</w:t>
+      </w:r>
+      <w:r>
+        <w:rPr>
+          <w:rFonts w:ascii="Arial" w:hAnsi="Arial" w:cs="Arial"/>
+          <w:color w:val="000000"/>
+          <w:sz w:val="22"/>
+          <w:szCs w:val="22"/>
+          <w:shd w:val="clear" w:color="auto" w:fill="FFFFFF"/>
+        </w:rPr>
+        <w:t xml:space="preserve"> global sales reflected 28.5% (14 million sales) greater sales than those critic scores that reached </w:t>
+      </w:r>
+      <w:r>
+        <w:rPr>
+          <w:rFonts w:ascii="Arial" w:hAnsi="Arial" w:cs="Arial"/>
+          <w:color w:val="000000"/>
+          <w:sz w:val="22"/>
+          <w:szCs w:val="22"/>
+          <w:shd w:val="clear" w:color="auto" w:fill="FFFFFF"/>
+        </w:rPr>
+        <w:t>(</w:t>
+      </w:r>
+      <w:r>
+        <w:rPr>
+          <w:rFonts w:ascii="Arial" w:hAnsi="Arial" w:cs="Arial"/>
+          <w:color w:val="000000"/>
+          <w:sz w:val="22"/>
+          <w:szCs w:val="22"/>
+          <w:shd w:val="clear" w:color="auto" w:fill="FFFFFF"/>
+        </w:rPr>
+        <w:t>90%</w:t>
+      </w:r>
+      <w:r>
+        <w:rPr>
+          <w:rFonts w:ascii="Arial" w:hAnsi="Arial" w:cs="Arial"/>
+          <w:color w:val="000000"/>
+          <w:sz w:val="22"/>
+          <w:szCs w:val="22"/>
+          <w:shd w:val="clear" w:color="auto" w:fill="FFFFFF"/>
+        </w:rPr>
+        <w:t>)</w:t>
+      </w:r>
+      <w:r>
+        <w:rPr>
+          <w:rFonts w:ascii="Arial" w:hAnsi="Arial" w:cs="Arial"/>
+          <w:color w:val="000000"/>
+          <w:sz w:val="22"/>
+          <w:szCs w:val="22"/>
+          <w:shd w:val="clear" w:color="auto" w:fill="FFFFFF"/>
+        </w:rPr>
+        <w:t xml:space="preserve"> but global sales dropped (10 million sales)</w:t>
+      </w:r>
+      <w:r>
+        <w:rPr>
+          <w:rFonts w:ascii="Arial" w:hAnsi="Arial" w:cs="Arial"/>
+          <w:color w:val="000000"/>
+          <w:sz w:val="22"/>
+          <w:szCs w:val="22"/>
+          <w:shd w:val="clear" w:color="auto" w:fill="FFFFFF"/>
+        </w:rPr>
+        <w:t xml:space="preserve"> </w:t>
+      </w:r>
+      <w:r>
+        <w:rPr>
+          <w:rFonts w:ascii="Arial" w:hAnsi="Arial" w:cs="Arial"/>
+          <w:color w:val="000000"/>
+          <w:sz w:val="22"/>
+          <w:szCs w:val="22"/>
+          <w:shd w:val="clear" w:color="auto" w:fill="FFFFFF"/>
+        </w:rPr>
+        <w:t>when it</w:t>
+      </w:r>
+      <w:r>
+        <w:rPr>
+          <w:rFonts w:ascii="Arial" w:hAnsi="Arial" w:cs="Arial"/>
+          <w:color w:val="000000"/>
+          <w:sz w:val="22"/>
+          <w:szCs w:val="22"/>
+          <w:shd w:val="clear" w:color="auto" w:fill="FFFFFF"/>
+        </w:rPr>
+        <w:t xml:space="preserve"> should reflect greater marginal sales</w:t>
       </w:r>
       <w:r>
         <w:rPr>
@@ -6634,7 +6724,7 @@
           <w:sz w:val="28"/>
           <w:szCs w:val="28"/>
         </w:rPr>
-        <w:t xml:space="preserve">4.2 </w:t>
+        <w:t>5</w:t>
       </w:r>
       <w:r>
         <w:rPr>
@@ -6643,9 +6733,8 @@
           <w:sz w:val="28"/>
           <w:szCs w:val="28"/>
         </w:rPr>
-        <w:t xml:space="preserve">SUPPORT VECTOR </w:t>
-      </w:r>
-      <w:bookmarkEnd w:id="7"/>
+        <w:t xml:space="preserve">.2 </w:t>
+      </w:r>
       <w:r>
         <w:rPr>
           <w:rFonts w:ascii="Arial" w:eastAsia="Times New Roman" w:hAnsi="Arial" w:cs="Arial"/>
@@ -6653,52 +6742,62 @@
           <w:sz w:val="28"/>
           <w:szCs w:val="28"/>
         </w:rPr>
+        <w:t xml:space="preserve">SUPPORT VECTOR </w:t>
+      </w:r>
+      <w:bookmarkEnd w:id="7"/>
+      <w:r>
+        <w:rPr>
+          <w:rFonts w:ascii="Arial" w:eastAsia="Times New Roman" w:hAnsi="Arial" w:cs="Arial"/>
+          <w:color w:val="auto"/>
+          <w:sz w:val="28"/>
+          <w:szCs w:val="28"/>
+        </w:rPr>
         <w:t>REGRESSION (SVR)</w:t>
       </w:r>
     </w:p>
     <w:p>
-      <w:pPr>
-        <w:spacing w:after="160"/>
-        <w:rPr>
-          <w:rFonts w:ascii="Arial" w:hAnsi="Arial" w:cs="Arial"/>
-          <w:color w:val="000000"/>
-          <w:sz w:val="22"/>
-          <w:szCs w:val="22"/>
-          <w:shd w:val="clear" w:color="auto" w:fill="FFFFFF"/>
-        </w:rPr>
-      </w:pPr>
-      <w:r>
-        <w:rPr>
-          <w:rFonts w:ascii="Arial" w:hAnsi="Arial" w:cs="Arial"/>
-          <w:color w:val="000000"/>
-          <w:sz w:val="22"/>
-          <w:szCs w:val="22"/>
-          <w:shd w:val="clear" w:color="auto" w:fill="FFFFFF"/>
-        </w:rPr>
-        <w:t>SVR uses the same basic idea as Support Vector Machine (SVM), a classification algorithm, but applies it to predict real values rather than a class. SVR acknowledges the presence of non-linearity in the data and provides a proficient prediction model.</w:t>
-      </w:r>
-      <w:r>
-        <w:br/>
-      </w:r>
-      <w:r>
-        <w:rPr>
-          <w:rFonts w:ascii="Arial" w:hAnsi="Arial" w:cs="Arial"/>
-          <w:color w:val="000000"/>
-          <w:sz w:val="22"/>
-          <w:szCs w:val="22"/>
-          <w:shd w:val="clear" w:color="auto" w:fill="FFFFFF"/>
-        </w:rPr>
-        <w:t xml:space="preserve">Our goal will be to </w:t>
-      </w:r>
-      <w:r>
-        <w:rPr>
-          <w:rFonts w:ascii="Arial" w:hAnsi="Arial" w:cs="Arial"/>
-          <w:color w:val="000000"/>
-          <w:sz w:val="22"/>
-          <w:szCs w:val="22"/>
-          <w:shd w:val="clear" w:color="auto" w:fill="FFFFFF"/>
-        </w:rPr>
-        <w:t>try to fit the error in a certain threshold (unlike minimizing the error rate we were doing in the previous cases). SVR can work for linear as well as non-linear problems depending on the kernel we choose. As our aim is to help the commercial video games retailers be able to make effective predictions on certain aspects, by using SVR it will find an appropriate line of best fit and margin of error to help with this prediction.</w:t>
+      <w:r>
+        <w:rPr>
+          <w:rFonts w:ascii="Arial" w:hAnsi="Arial" w:cs="Arial"/>
+          <w:color w:val="000000"/>
+          <w:sz w:val="22"/>
+          <w:szCs w:val="22"/>
+          <w:shd w:val="clear" w:color="auto" w:fill="FFFFFF"/>
+        </w:rPr>
+        <w:t xml:space="preserve">SVR uses the same basic idea as Support Vector Machine (SVM), a classification algorithm, but applies it to predict real values rather than a class. Our goal will be to try to fit the error in a certain threshold (unlike minimizing the error rate we were doing in the previous cases). The SVR model can easily be converted into a linear regression which we predicted will work well with our dataset given we had 8 classes that had to be separated from which we relied on 2 classes: ‘Critic Score’ and ‘Global Sales’. This model works well in a low dimension space than other models thus should reflect a higher accuracy of results via RMSE. However, in comparison to the LR model the accuracy of results were lower. This poses a problem as it highlights a weak correlation between global sales and critic score. On the other hand, with the data being kernel comparisons can be made to identify similarity between data points. Thus, the majority of video game titles with a low critic score will reflect low volume of global sales but are set to gradually increase as critic score increases. Further analysis within the </w:t>
+      </w:r>
+      <w:hyperlink w:anchor="_7.2_SUPPORT_VECTOR" w:history="1">
+        <w:r>
+          <w:rPr>
+            <w:rStyle w:val="Hyperlink"/>
+            <w:rFonts w:ascii="Arial" w:hAnsi="Arial" w:cs="Arial"/>
+            <w:color w:val="0400FF"/>
+            <w:sz w:val="22"/>
+            <w:szCs w:val="22"/>
+            <w:shd w:val="clear" w:color="auto" w:fill="FFFFFF"/>
+          </w:rPr>
+          <w:t>‘Results’</w:t>
+        </w:r>
+      </w:hyperlink>
+      <w:r>
+        <w:rPr>
+          <w:rFonts w:ascii="Arial" w:hAnsi="Arial" w:cs="Arial"/>
+          <w:color w:val="0400FF"/>
+          <w:sz w:val="22"/>
+          <w:szCs w:val="22"/>
+          <w:shd w:val="clear" w:color="auto" w:fill="FFFFFF"/>
+        </w:rPr>
+        <w:t xml:space="preserve"> </w:t>
+      </w:r>
+      <w:r>
+        <w:rPr>
+          <w:rFonts w:ascii="Arial" w:hAnsi="Arial" w:cs="Arial"/>
+          <w:color w:val="000000"/>
+          <w:sz w:val="22"/>
+          <w:szCs w:val="22"/>
+          <w:shd w:val="clear" w:color="auto" w:fill="FFFFFF"/>
+        </w:rPr>
+        <w:t xml:space="preserve">section is highlighted with RMSE. Our aim is to help the commercial video games retailers be able to make effective predictions on certain aspects, by using SVR it will find an appropriate line of best fit and margin of error to help with this prediction. </w:t>
       </w:r>
     </w:p>
     <w:p>
@@ -6724,7 +6823,7 @@
           <w:sz w:val="28"/>
           <w:szCs w:val="28"/>
         </w:rPr>
-        <w:t xml:space="preserve">4.3 </w:t>
+        <w:t>5</w:t>
       </w:r>
       <w:r>
         <w:rPr>
@@ -6733,9 +6832,8 @@
           <w:sz w:val="28"/>
           <w:szCs w:val="28"/>
         </w:rPr>
-        <w:t>RANDOM FOREST REGRESSION</w:t>
-      </w:r>
-      <w:bookmarkEnd w:id="8"/>
+        <w:t xml:space="preserve">.3 </w:t>
+      </w:r>
       <w:r>
         <w:rPr>
           <w:rFonts w:ascii="Arial" w:eastAsia="Times New Roman" w:hAnsi="Arial" w:cs="Arial"/>
@@ -6743,6 +6841,16 @@
           <w:sz w:val="28"/>
           <w:szCs w:val="28"/>
         </w:rPr>
+        <w:t>RANDOM FOREST REGRESSION</w:t>
+      </w:r>
+      <w:bookmarkEnd w:id="8"/>
+      <w:r>
+        <w:rPr>
+          <w:rFonts w:ascii="Arial" w:eastAsia="Times New Roman" w:hAnsi="Arial" w:cs="Arial"/>
+          <w:color w:val="auto"/>
+          <w:sz w:val="28"/>
+          <w:szCs w:val="28"/>
+        </w:rPr>
         <w:t xml:space="preserve"> (RF)</w:t>
       </w:r>
     </w:p>
@@ -6750,14 +6858,152 @@
       <w:pPr>
         <w:rPr>
           <w:rFonts w:ascii="Arial" w:hAnsi="Arial" w:cs="Arial"/>
-        </w:rPr>
-      </w:pPr>
-      <w:r>
-        <w:rPr>
-          <w:rFonts w:ascii="Arial" w:hAnsi="Arial" w:cs="Arial"/>
-        </w:rPr>
-        <w:t>For one o</w:t>
-      </w:r>
+          <w:spacing w:val="-2"/>
+          <w:sz w:val="22"/>
+          <w:szCs w:val="22"/>
+          <w:shd w:val="clear" w:color="auto" w:fill="FFFFFF"/>
+        </w:rPr>
+      </w:pPr>
+      <w:r>
+        <w:rPr>
+          <w:rFonts w:ascii="Arial" w:hAnsi="Arial" w:cs="Arial"/>
+          <w:sz w:val="22"/>
+          <w:szCs w:val="22"/>
+        </w:rPr>
+        <w:t xml:space="preserve">A special form of decision tree algorithm which </w:t>
+      </w:r>
+      <w:r>
+        <w:rPr>
+          <w:rFonts w:ascii="Arial" w:hAnsi="Arial" w:cs="Arial"/>
+          <w:spacing w:val="-2"/>
+          <w:sz w:val="22"/>
+          <w:szCs w:val="22"/>
+          <w:shd w:val="clear" w:color="auto" w:fill="FFFFFF"/>
+        </w:rPr>
+        <w:t xml:space="preserve">utilises </w:t>
+      </w:r>
+      <w:r>
+        <w:rPr>
+          <w:rFonts w:ascii="Arial" w:hAnsi="Arial" w:cs="Arial"/>
+          <w:spacing w:val="-2"/>
+          <w:sz w:val="22"/>
+          <w:szCs w:val="22"/>
+          <w:shd w:val="clear" w:color="auto" w:fill="FFFFFF"/>
+        </w:rPr>
+        <w:t>multiple decision trees which are known as forest and glue them together to urge a more accurate and stable prediction.</w:t>
+      </w:r>
+      <w:r>
+        <w:rPr>
+          <w:rFonts w:ascii="Arial" w:hAnsi="Arial" w:cs="Arial"/>
+          <w:spacing w:val="-2"/>
+          <w:sz w:val="22"/>
+          <w:szCs w:val="22"/>
+          <w:shd w:val="clear" w:color="auto" w:fill="FFFFFF"/>
+        </w:rPr>
+        <w:t xml:space="preserve"> </w:t>
+      </w:r>
+      <w:r>
+        <w:rPr>
+          <w:rFonts w:ascii="Arial" w:hAnsi="Arial" w:cs="Arial"/>
+          <w:spacing w:val="-2"/>
+          <w:sz w:val="22"/>
+          <w:szCs w:val="22"/>
+          <w:shd w:val="clear" w:color="auto" w:fill="FFFFFF"/>
+        </w:rPr>
+        <w:t xml:space="preserve">RF model for our dataset was used to compare the volume of global sales with the baseline predicted value of sales. Further analysis of correlation is highlighted within the </w:t>
+      </w:r>
+      <w:r>
+        <w:rPr>
+          <w:rFonts w:ascii="Arial" w:hAnsi="Arial" w:cs="Arial"/>
+          <w:color w:val="0400FF"/>
+          <w:spacing w:val="-2"/>
+          <w:sz w:val="22"/>
+          <w:szCs w:val="22"/>
+          <w:shd w:val="clear" w:color="auto" w:fill="FFFFFF"/>
+        </w:rPr>
+        <w:t>‘</w:t>
+      </w:r>
+      <w:hyperlink w:anchor="_7.3_RANDOM_FOREST" w:history="1">
+        <w:r>
+          <w:rPr>
+            <w:rStyle w:val="Hyperlink"/>
+            <w:rFonts w:ascii="Arial" w:hAnsi="Arial" w:cs="Arial"/>
+            <w:color w:val="0400FF"/>
+            <w:spacing w:val="-2"/>
+            <w:sz w:val="22"/>
+            <w:szCs w:val="22"/>
+            <w:shd w:val="clear" w:color="auto" w:fill="FFFFFF"/>
+          </w:rPr>
+          <w:t>Results’</w:t>
+        </w:r>
+      </w:hyperlink>
+      <w:r>
+        <w:rPr>
+          <w:rFonts w:ascii="Arial" w:hAnsi="Arial" w:cs="Arial"/>
+          <w:color w:val="0400FF"/>
+          <w:spacing w:val="-2"/>
+          <w:sz w:val="22"/>
+          <w:szCs w:val="22"/>
+          <w:shd w:val="clear" w:color="auto" w:fill="FFFFFF"/>
+        </w:rPr>
+        <w:t xml:space="preserve"> </w:t>
+      </w:r>
+      <w:r>
+        <w:rPr>
+          <w:rFonts w:ascii="Arial" w:hAnsi="Arial" w:cs="Arial"/>
+          <w:spacing w:val="-2"/>
+          <w:sz w:val="22"/>
+          <w:szCs w:val="22"/>
+          <w:shd w:val="clear" w:color="auto" w:fill="FFFFFF"/>
+        </w:rPr>
+        <w:t>section also compared with RMSE.</w:t>
+      </w:r>
+      <w:r>
+        <w:rPr>
+          <w:rFonts w:ascii="Arial" w:hAnsi="Arial" w:cs="Arial"/>
+          <w:spacing w:val="-2"/>
+          <w:sz w:val="22"/>
+          <w:szCs w:val="22"/>
+          <w:shd w:val="clear" w:color="auto" w:fill="FFFFFF"/>
+        </w:rPr>
+        <w:t xml:space="preserve"> Consequently, for a larger dataset it will reach a point whereby no matter how much this model is trained, the accuracy won’t change thus resulting in </w:t>
+      </w:r>
+    </w:p>
+    <w:p>
+      <w:pPr>
+        <w:rPr>
+          <w:rFonts w:ascii="Arial" w:hAnsi="Arial" w:cs="Arial"/>
+          <w:spacing w:val="-2"/>
+          <w:sz w:val="22"/>
+          <w:szCs w:val="22"/>
+          <w:shd w:val="clear" w:color="auto" w:fill="FFFFFF"/>
+        </w:rPr>
+      </w:pPr>
+    </w:p>
+    <w:p>
+      <w:pPr>
+        <w:rPr>
+          <w:sz w:val="22"/>
+          <w:szCs w:val="22"/>
+        </w:rPr>
+      </w:pPr>
+      <w:r>
+        <w:rPr>
+          <w:rFonts w:ascii="Arial" w:hAnsi="Arial" w:cs="Arial"/>
+          <w:spacing w:val="-2"/>
+          <w:sz w:val="22"/>
+          <w:szCs w:val="22"/>
+          <w:shd w:val="clear" w:color="auto" w:fill="FFFFFF"/>
+        </w:rPr>
+        <w:t xml:space="preserve">Our aim was to investigate how the results </w:t>
+      </w:r>
+    </w:p>
+    <w:p>
+      <w:pPr>
+        <w:rPr>
+          <w:rFonts w:ascii="Arial" w:hAnsi="Arial" w:cs="Arial"/>
+        </w:rPr>
+      </w:pPr>
     </w:p>
     <w:p>
       <w:pPr>
@@ -6868,7 +7114,16 @@
           <w:sz w:val="22"/>
           <w:szCs w:val="22"/>
         </w:rPr>
-        <w:t>.csv’ file. This was the case for all other models for our project. Using a simple function, we then extracted each column</w:t>
+        <w:t xml:space="preserve">.csv’ file. This </w:t>
+      </w:r>
+      <w:r>
+        <w:rPr>
+          <w:rFonts w:ascii="ArialMT" w:hAnsi="ArialMT"/>
+          <w:sz w:val="22"/>
+          <w:szCs w:val="22"/>
+        </w:rPr>
+        <w:lastRenderedPageBreak/>
+        <w:t>was the case for all other models for our project. Using a simple function, we then extracted each column</w:t>
       </w:r>
       <w:r>
         <w:rPr>
@@ -7233,6 +7488,8 @@
         </w:rPr>
       </w:pPr>
       <w:bookmarkStart w:id="14" w:name="_Toc59011560"/>
+      <w:bookmarkStart w:id="15" w:name="_7.2_SUPPORT_VECTOR"/>
+      <w:bookmarkEnd w:id="15"/>
       <w:r>
         <w:rPr>
           <w:rFonts w:ascii="Arial" w:eastAsia="Times New Roman" w:hAnsi="Arial" w:cs="Arial"/>
@@ -7261,7 +7518,9 @@
           <w:szCs w:val="40"/>
         </w:rPr>
       </w:pPr>
-      <w:bookmarkStart w:id="15" w:name="_Toc59011561"/>
+      <w:bookmarkStart w:id="16" w:name="_Toc59011561"/>
+      <w:bookmarkStart w:id="17" w:name="_7.3_RANDOM_FOREST"/>
+      <w:bookmarkEnd w:id="17"/>
       <w:r>
         <w:rPr>
           <w:rFonts w:ascii="Arial" w:eastAsia="Times New Roman" w:hAnsi="Arial" w:cs="Arial"/>
@@ -7271,7 +7530,7 @@
         </w:rPr>
         <w:t>7.3 RANDOM FOREST REGRESSION</w:t>
       </w:r>
-      <w:bookmarkEnd w:id="15"/>
+      <w:bookmarkEnd w:id="16"/>
     </w:p>
     <w:p>
       <w:pPr>
@@ -7299,7 +7558,7 @@
           <w:szCs w:val="34"/>
         </w:rPr>
       </w:pPr>
-      <w:bookmarkStart w:id="16" w:name="_Toc59011562"/>
+      <w:bookmarkStart w:id="18" w:name="_Toc59011562"/>
       <w:r>
         <w:rPr>
           <w:rFonts w:ascii="Arial" w:eastAsia="Times New Roman" w:hAnsi="Arial" w:cs="Arial"/>
@@ -7309,9 +7568,10 @@
           <w:sz w:val="34"/>
           <w:szCs w:val="34"/>
         </w:rPr>
+        <w:lastRenderedPageBreak/>
         <w:t>ENCOUNTERED DATASET PROBLEMS</w:t>
       </w:r>
-      <w:bookmarkEnd w:id="16"/>
+      <w:bookmarkEnd w:id="18"/>
     </w:p>
     <w:p>
       <w:pPr>
@@ -7402,7 +7662,7 @@
           <w:szCs w:val="34"/>
         </w:rPr>
       </w:pPr>
-      <w:bookmarkStart w:id="17" w:name="_Toc59011563"/>
+      <w:bookmarkStart w:id="19" w:name="_Toc59011563"/>
       <w:r>
         <w:rPr>
           <w:rFonts w:ascii="Arial" w:eastAsia="Times New Roman" w:hAnsi="Arial" w:cs="Arial"/>
@@ -7412,10 +7672,9 @@
           <w:sz w:val="34"/>
           <w:szCs w:val="34"/>
         </w:rPr>
-        <w:lastRenderedPageBreak/>
         <w:t>REFERENCES</w:t>
       </w:r>
-      <w:bookmarkEnd w:id="17"/>
+      <w:bookmarkEnd w:id="19"/>
     </w:p>
     <w:p>
       <w:pPr>

</xml_diff>